<commit_message>
TFS 27441 - Setup email alert when unexpected file staged. Additional update from V&V.
git-tfs-id: [https://tfs.omnicloud.local/tfs/cco%20program/]$/eCoaching_V2;C53452
</commit_message>
<xml_diff>
--- a/Design/DD/ETL/CCO_eCoaching_Log_Quality_Other_ETL_DD.docx
+++ b/Design/DD/ETL/CCO_eCoaching_Log_Quality_Other_ETL_DD.docx
@@ -113,6 +113,7 @@
           <w:szCs w:val="32"/>
         </w:rPr>
       </w:pPr>
+      <w:proofErr w:type="spellStart"/>
       <w:r>
         <w:rPr>
           <w:b/>
@@ -137,6 +138,7 @@
         </w:rPr>
         <w:t>_Load</w:t>
       </w:r>
+      <w:proofErr w:type="spellEnd"/>
     </w:p>
     <w:p>
       <w:pPr>
@@ -1939,8 +1941,21 @@
               <w:ind w:left="0"/>
             </w:pPr>
             <w:r>
-              <w:t>TFS 21796 - change email server from ironport to maxcorp</w:t>
-            </w:r>
+              <w:t xml:space="preserve">TFS 21796 - change email server from </w:t>
+            </w:r>
+            <w:proofErr w:type="spellStart"/>
+            <w:r>
+              <w:t>ironport</w:t>
+            </w:r>
+            <w:proofErr w:type="spellEnd"/>
+            <w:r>
+              <w:t xml:space="preserve"> to </w:t>
+            </w:r>
+            <w:proofErr w:type="spellStart"/>
+            <w:r>
+              <w:t>maxcorp</w:t>
+            </w:r>
+            <w:proofErr w:type="spellEnd"/>
           </w:p>
         </w:tc>
         <w:tc>
@@ -4052,7 +4067,23 @@
           <w:rFonts w:ascii="Times New Roman" w:hAnsi="Times New Roman"/>
           <w:color w:val="000000" w:themeColor="text1"/>
         </w:rPr>
-        <w:t xml:space="preserve"> (Related to Quality systems but not directly based on the actual evalautions)</w:t>
+        <w:t xml:space="preserve"> (Related to Quality systems but not directly based on the actual </w:t>
+      </w:r>
+      <w:proofErr w:type="spellStart"/>
+      <w:r>
+        <w:rPr>
+          <w:rFonts w:ascii="Times New Roman" w:hAnsi="Times New Roman"/>
+          <w:color w:val="000000" w:themeColor="text1"/>
+        </w:rPr>
+        <w:t>evalautions</w:t>
+      </w:r>
+      <w:proofErr w:type="spellEnd"/>
+      <w:r>
+        <w:rPr>
+          <w:rFonts w:ascii="Times New Roman" w:hAnsi="Times New Roman"/>
+          <w:color w:val="000000" w:themeColor="text1"/>
+        </w:rPr>
+        <w:t>)</w:t>
       </w:r>
       <w:r>
         <w:rPr>
@@ -4258,6 +4289,7 @@
         </w:rPr>
         <w:t xml:space="preserve">until loaded. Encrypted files have naming convention </w:t>
       </w:r>
+      <w:proofErr w:type="spellStart"/>
       <w:r>
         <w:rPr>
           <w:rFonts w:ascii="Times New Roman" w:hAnsi="Times New Roman"/>
@@ -4287,6 +4319,7 @@
         </w:rPr>
         <w:t>.zip.encrypt</w:t>
       </w:r>
+      <w:proofErr w:type="spellEnd"/>
       <w:r>
         <w:rPr>
           <w:rFonts w:ascii="Times New Roman" w:hAnsi="Times New Roman"/>
@@ -7085,8 +7118,17 @@
             <w:rStyle w:val="Hyperlink"/>
             <w:rFonts w:ascii="Times New Roman" w:hAnsi="Times New Roman"/>
           </w:rPr>
-          <w:t>\ssis\Coaching\Packages\Quality_Other _Coaching.dtsx</w:t>
+          <w:t>\ssis\Coaching\Packages\Quality_Other _</w:t>
         </w:r>
+        <w:proofErr w:type="spellStart"/>
+        <w:r>
+          <w:rPr>
+            <w:rStyle w:val="Hyperlink"/>
+            <w:rFonts w:ascii="Times New Roman" w:hAnsi="Times New Roman"/>
+          </w:rPr>
+          <w:t>Coaching.dtsx</w:t>
+        </w:r>
+        <w:proofErr w:type="spellEnd"/>
       </w:hyperlink>
     </w:p>
     <w:p>
@@ -7108,7 +7150,14 @@
         <w:rPr>
           <w:rFonts w:ascii="Times New Roman" w:hAnsi="Times New Roman"/>
         </w:rPr>
-        <w:t>Production Config File: Prod_</w:t>
+        <w:t xml:space="preserve">Production Config File: </w:t>
+      </w:r>
+      <w:proofErr w:type="spellStart"/>
+      <w:r>
+        <w:rPr>
+          <w:rFonts w:ascii="Times New Roman" w:hAnsi="Times New Roman"/>
+        </w:rPr>
+        <w:t>Prod_</w:t>
       </w:r>
       <w:r>
         <w:rPr>
@@ -7129,6 +7178,7 @@
         </w:rPr>
         <w:t>.dtsConfig</w:t>
       </w:r>
+      <w:proofErr w:type="spellEnd"/>
     </w:p>
     <w:p>
       <w:pPr>
@@ -7179,11 +7229,19 @@
         </w:rPr>
         <w:t xml:space="preserve">Run As: </w:t>
       </w:r>
-      <w:r>
-        <w:rPr>
-          <w:rFonts w:ascii="Times New Roman" w:hAnsi="Times New Roman"/>
-        </w:rPr>
-        <w:t xml:space="preserve">ECLProxy (ECL Credential using application service account </w:t>
+      <w:proofErr w:type="spellStart"/>
+      <w:r>
+        <w:rPr>
+          <w:rFonts w:ascii="Times New Roman" w:hAnsi="Times New Roman"/>
+        </w:rPr>
+        <w:t>ECLProxy</w:t>
+      </w:r>
+      <w:proofErr w:type="spellEnd"/>
+      <w:r>
+        <w:rPr>
+          <w:rFonts w:ascii="Times New Roman" w:hAnsi="Times New Roman"/>
+        </w:rPr>
+        <w:t xml:space="preserve"> (ECL Credential using application service account </w:t>
       </w:r>
       <w:r>
         <w:rPr>
@@ -7383,15 +7441,15 @@
         <w:tblLook w:val="04A0" w:firstRow="1" w:lastRow="0" w:firstColumn="1" w:lastColumn="0" w:noHBand="0" w:noVBand="1"/>
       </w:tblPr>
       <w:tblGrid>
-        <w:gridCol w:w="1750"/>
-        <w:gridCol w:w="2045"/>
-        <w:gridCol w:w="980"/>
-        <w:gridCol w:w="4575"/>
+        <w:gridCol w:w="1559"/>
+        <w:gridCol w:w="2878"/>
+        <w:gridCol w:w="884"/>
+        <w:gridCol w:w="4029"/>
       </w:tblGrid>
       <w:tr>
         <w:tc>
           <w:tcPr>
-            <w:tcW w:w="1750" w:type="dxa"/>
+            <w:tcW w:w="1559" w:type="dxa"/>
           </w:tcPr>
           <w:p>
             <w:pPr>
@@ -7416,7 +7474,7 @@
         </w:tc>
         <w:tc>
           <w:tcPr>
-            <w:tcW w:w="2045" w:type="dxa"/>
+            <w:tcW w:w="2878" w:type="dxa"/>
           </w:tcPr>
           <w:p>
             <w:pPr>
@@ -7441,7 +7499,7 @@
         </w:tc>
         <w:tc>
           <w:tcPr>
-            <w:tcW w:w="980" w:type="dxa"/>
+            <w:tcW w:w="884" w:type="dxa"/>
           </w:tcPr>
           <w:p>
             <w:pPr>
@@ -7455,6 +7513,7 @@
                 <w:b/>
               </w:rPr>
             </w:pPr>
+            <w:proofErr w:type="spellStart"/>
             <w:r>
               <w:rPr>
                 <w:rFonts w:ascii="Times New Roman" w:hAnsi="Times New Roman"/>
@@ -7462,11 +7521,12 @@
               </w:rPr>
               <w:t>DataType</w:t>
             </w:r>
+            <w:proofErr w:type="spellEnd"/>
           </w:p>
         </w:tc>
         <w:tc>
           <w:tcPr>
-            <w:tcW w:w="4575" w:type="dxa"/>
+            <w:tcW w:w="4029" w:type="dxa"/>
           </w:tcPr>
           <w:p>
             <w:pPr>
@@ -7496,7 +7556,7 @@
         </w:trPr>
         <w:tc>
           <w:tcPr>
-            <w:tcW w:w="1750" w:type="dxa"/>
+            <w:tcW w:w="1559" w:type="dxa"/>
           </w:tcPr>
           <w:p>
             <w:pPr>
@@ -7509,6 +7569,7 @@
                 <w:rFonts w:ascii="Times New Roman" w:hAnsi="Times New Roman"/>
               </w:rPr>
             </w:pPr>
+            <w:proofErr w:type="spellStart"/>
             <w:r>
               <w:rPr>
                 <w:rFonts w:ascii="Times New Roman" w:hAnsi="Times New Roman"/>
@@ -7525,11 +7586,12 @@
               </w:rPr>
               <w:t>Path</w:t>
             </w:r>
+            <w:proofErr w:type="spellEnd"/>
           </w:p>
         </w:tc>
         <w:tc>
           <w:tcPr>
-            <w:tcW w:w="2045" w:type="dxa"/>
+            <w:tcW w:w="2878" w:type="dxa"/>
           </w:tcPr>
           <w:p>
             <w:pPr>
@@ -7542,6 +7604,7 @@
                 <w:rFonts w:ascii="Times New Roman" w:hAnsi="Times New Roman"/>
               </w:rPr>
             </w:pPr>
+            <w:proofErr w:type="spellStart"/>
             <w:r>
               <w:rPr>
                 <w:rFonts w:ascii="Times New Roman" w:hAnsi="Times New Roman"/>
@@ -7555,11 +7618,12 @@
               </w:rPr>
               <w:t>_Coaching</w:t>
             </w:r>
+            <w:proofErr w:type="spellEnd"/>
           </w:p>
         </w:tc>
         <w:tc>
           <w:tcPr>
-            <w:tcW w:w="980" w:type="dxa"/>
+            <w:tcW w:w="884" w:type="dxa"/>
           </w:tcPr>
           <w:p>
             <w:pPr>
@@ -7584,7 +7648,7 @@
         </w:tc>
         <w:tc>
           <w:tcPr>
-            <w:tcW w:w="4575" w:type="dxa"/>
+            <w:tcW w:w="4029" w:type="dxa"/>
           </w:tcPr>
           <w:p>
             <w:pPr>
@@ -7646,7 +7710,7 @@
         </w:trPr>
         <w:tc>
           <w:tcPr>
-            <w:tcW w:w="1750" w:type="dxa"/>
+            <w:tcW w:w="1559" w:type="dxa"/>
           </w:tcPr>
           <w:p>
             <w:pPr>
@@ -7659,6 +7723,7 @@
                 <w:rFonts w:ascii="Times New Roman" w:hAnsi="Times New Roman"/>
               </w:rPr>
             </w:pPr>
+            <w:proofErr w:type="spellStart"/>
             <w:r>
               <w:rPr>
                 <w:rFonts w:ascii="Times New Roman" w:hAnsi="Times New Roman"/>
@@ -7675,11 +7740,12 @@
               </w:rPr>
               <w:t>Path</w:t>
             </w:r>
+            <w:proofErr w:type="spellEnd"/>
           </w:p>
         </w:tc>
         <w:tc>
           <w:tcPr>
-            <w:tcW w:w="2045" w:type="dxa"/>
+            <w:tcW w:w="2878" w:type="dxa"/>
           </w:tcPr>
           <w:p>
             <w:pPr>
@@ -7687,6 +7753,7 @@
                 <w:rFonts w:ascii="Times New Roman" w:hAnsi="Times New Roman"/>
               </w:rPr>
             </w:pPr>
+            <w:proofErr w:type="spellStart"/>
             <w:r>
               <w:rPr>
                 <w:rFonts w:ascii="Times New Roman" w:hAnsi="Times New Roman"/>
@@ -7700,11 +7767,12 @@
               </w:rPr>
               <w:t>_Coaching</w:t>
             </w:r>
+            <w:proofErr w:type="spellEnd"/>
           </w:p>
         </w:tc>
         <w:tc>
           <w:tcPr>
-            <w:tcW w:w="980" w:type="dxa"/>
+            <w:tcW w:w="884" w:type="dxa"/>
           </w:tcPr>
           <w:p>
             <w:pPr>
@@ -7724,7 +7792,7 @@
         </w:tc>
         <w:tc>
           <w:tcPr>
-            <w:tcW w:w="4575" w:type="dxa"/>
+            <w:tcW w:w="4029" w:type="dxa"/>
           </w:tcPr>
           <w:p>
             <w:pPr>
@@ -7778,7 +7846,7 @@
         </w:trPr>
         <w:tc>
           <w:tcPr>
-            <w:tcW w:w="1750" w:type="dxa"/>
+            <w:tcW w:w="1559" w:type="dxa"/>
           </w:tcPr>
           <w:p>
             <w:pPr>
@@ -7791,6 +7859,7 @@
                 <w:rFonts w:ascii="Times New Roman" w:hAnsi="Times New Roman"/>
               </w:rPr>
             </w:pPr>
+            <w:proofErr w:type="spellStart"/>
             <w:r>
               <w:rPr>
                 <w:rFonts w:ascii="Times New Roman" w:hAnsi="Times New Roman"/>
@@ -7799,11 +7868,12 @@
               </w:rPr>
               <w:t>EncryptedBackupPath</w:t>
             </w:r>
+            <w:proofErr w:type="spellEnd"/>
           </w:p>
         </w:tc>
         <w:tc>
           <w:tcPr>
-            <w:tcW w:w="2045" w:type="dxa"/>
+            <w:tcW w:w="2878" w:type="dxa"/>
           </w:tcPr>
           <w:p>
             <w:pPr>
@@ -7812,6 +7882,7 @@
                 <w:color w:val="000000" w:themeColor="text1"/>
               </w:rPr>
             </w:pPr>
+            <w:proofErr w:type="spellStart"/>
             <w:r>
               <w:rPr>
                 <w:rFonts w:ascii="Times New Roman" w:hAnsi="Times New Roman"/>
@@ -7825,11 +7896,12 @@
               </w:rPr>
               <w:t>_Coaching</w:t>
             </w:r>
+            <w:proofErr w:type="spellEnd"/>
           </w:p>
         </w:tc>
         <w:tc>
           <w:tcPr>
-            <w:tcW w:w="980" w:type="dxa"/>
+            <w:tcW w:w="884" w:type="dxa"/>
           </w:tcPr>
           <w:p>
             <w:pPr>
@@ -7849,7 +7921,7 @@
         </w:tc>
         <w:tc>
           <w:tcPr>
-            <w:tcW w:w="4575" w:type="dxa"/>
+            <w:tcW w:w="4029" w:type="dxa"/>
           </w:tcPr>
           <w:p>
             <w:pPr>
@@ -7911,7 +7983,7 @@
         </w:trPr>
         <w:tc>
           <w:tcPr>
-            <w:tcW w:w="1750" w:type="dxa"/>
+            <w:tcW w:w="1559" w:type="dxa"/>
           </w:tcPr>
           <w:p>
             <w:pPr>
@@ -7924,20 +7996,21 @@
                 <w:rFonts w:ascii="Times New Roman" w:hAnsi="Times New Roman"/>
               </w:rPr>
             </w:pPr>
+            <w:proofErr w:type="spellStart"/>
             <w:r>
               <w:rPr>
                 <w:rFonts w:ascii="Times New Roman" w:hAnsi="Times New Roman"/>
                 <w:sz w:val="20"/>
                 <w:szCs w:val="20"/>
               </w:rPr>
-              <w:lastRenderedPageBreak/>
               <w:t>EncryptedOutPath</w:t>
             </w:r>
+            <w:proofErr w:type="spellEnd"/>
           </w:p>
         </w:tc>
         <w:tc>
           <w:tcPr>
-            <w:tcW w:w="2045" w:type="dxa"/>
+            <w:tcW w:w="2878" w:type="dxa"/>
           </w:tcPr>
           <w:p>
             <w:pPr>
@@ -7946,6 +8019,7 @@
                 <w:color w:val="000000" w:themeColor="text1"/>
               </w:rPr>
             </w:pPr>
+            <w:proofErr w:type="spellStart"/>
             <w:r>
               <w:rPr>
                 <w:rFonts w:ascii="Times New Roman" w:hAnsi="Times New Roman"/>
@@ -7959,11 +8033,12 @@
               </w:rPr>
               <w:t>_Coaching</w:t>
             </w:r>
+            <w:proofErr w:type="spellEnd"/>
           </w:p>
         </w:tc>
         <w:tc>
           <w:tcPr>
-            <w:tcW w:w="980" w:type="dxa"/>
+            <w:tcW w:w="884" w:type="dxa"/>
           </w:tcPr>
           <w:p>
             <w:pPr>
@@ -7983,7 +8058,7 @@
         </w:tc>
         <w:tc>
           <w:tcPr>
-            <w:tcW w:w="4575" w:type="dxa"/>
+            <w:tcW w:w="4029" w:type="dxa"/>
           </w:tcPr>
           <w:p>
             <w:pPr>
@@ -8045,7 +8120,7 @@
         </w:trPr>
         <w:tc>
           <w:tcPr>
-            <w:tcW w:w="1750" w:type="dxa"/>
+            <w:tcW w:w="1559" w:type="dxa"/>
           </w:tcPr>
           <w:p>
             <w:pPr>
@@ -8058,19 +8133,22 @@
                 <w:rFonts w:ascii="Times New Roman" w:hAnsi="Times New Roman"/>
               </w:rPr>
             </w:pPr>
+            <w:proofErr w:type="spellStart"/>
             <w:r>
               <w:rPr>
                 <w:rFonts w:ascii="Times New Roman" w:hAnsi="Times New Roman"/>
                 <w:sz w:val="20"/>
                 <w:szCs w:val="20"/>
               </w:rPr>
+              <w:lastRenderedPageBreak/>
               <w:t>EncryptInPath</w:t>
             </w:r>
+            <w:proofErr w:type="spellEnd"/>
           </w:p>
         </w:tc>
         <w:tc>
           <w:tcPr>
-            <w:tcW w:w="2045" w:type="dxa"/>
+            <w:tcW w:w="2878" w:type="dxa"/>
           </w:tcPr>
           <w:p>
             <w:pPr>
@@ -8078,6 +8156,7 @@
                 <w:rFonts w:ascii="Times New Roman" w:hAnsi="Times New Roman"/>
               </w:rPr>
             </w:pPr>
+            <w:proofErr w:type="spellStart"/>
             <w:r>
               <w:rPr>
                 <w:rFonts w:ascii="Times New Roman" w:hAnsi="Times New Roman"/>
@@ -8091,11 +8170,12 @@
               </w:rPr>
               <w:t>_Coaching</w:t>
             </w:r>
+            <w:proofErr w:type="spellEnd"/>
           </w:p>
         </w:tc>
         <w:tc>
           <w:tcPr>
-            <w:tcW w:w="980" w:type="dxa"/>
+            <w:tcW w:w="884" w:type="dxa"/>
           </w:tcPr>
           <w:p>
             <w:pPr>
@@ -8115,7 +8195,7 @@
         </w:tc>
         <w:tc>
           <w:tcPr>
-            <w:tcW w:w="4575" w:type="dxa"/>
+            <w:tcW w:w="4029" w:type="dxa"/>
           </w:tcPr>
           <w:p>
             <w:pPr>
@@ -8177,7 +8257,7 @@
         </w:trPr>
         <w:tc>
           <w:tcPr>
-            <w:tcW w:w="1750" w:type="dxa"/>
+            <w:tcW w:w="1559" w:type="dxa"/>
           </w:tcPr>
           <w:p>
             <w:pPr>
@@ -8190,17 +8270,19 @@
                 <w:rFonts w:ascii="Times New Roman" w:hAnsi="Times New Roman"/>
               </w:rPr>
             </w:pPr>
+            <w:proofErr w:type="spellStart"/>
             <w:r>
               <w:rPr>
                 <w:rFonts w:ascii="Times New Roman" w:hAnsi="Times New Roman"/>
               </w:rPr>
               <w:t>varDBName</w:t>
             </w:r>
+            <w:proofErr w:type="spellEnd"/>
           </w:p>
         </w:tc>
         <w:tc>
           <w:tcPr>
-            <w:tcW w:w="2045" w:type="dxa"/>
+            <w:tcW w:w="2878" w:type="dxa"/>
           </w:tcPr>
           <w:p>
             <w:pPr>
@@ -8208,6 +8290,7 @@
                 <w:rFonts w:ascii="Times New Roman" w:hAnsi="Times New Roman"/>
               </w:rPr>
             </w:pPr>
+            <w:proofErr w:type="spellStart"/>
             <w:r>
               <w:rPr>
                 <w:rFonts w:ascii="Times New Roman" w:hAnsi="Times New Roman"/>
@@ -8221,11 +8304,12 @@
               </w:rPr>
               <w:t>_Coaching</w:t>
             </w:r>
+            <w:proofErr w:type="spellEnd"/>
           </w:p>
         </w:tc>
         <w:tc>
           <w:tcPr>
-            <w:tcW w:w="980" w:type="dxa"/>
+            <w:tcW w:w="884" w:type="dxa"/>
           </w:tcPr>
           <w:p>
             <w:pPr>
@@ -8243,7 +8327,7 @@
         </w:tc>
         <w:tc>
           <w:tcPr>
-            <w:tcW w:w="4575" w:type="dxa"/>
+            <w:tcW w:w="4029" w:type="dxa"/>
           </w:tcPr>
           <w:p>
             <w:pPr>
@@ -8271,7 +8355,7 @@
         </w:trPr>
         <w:tc>
           <w:tcPr>
-            <w:tcW w:w="1750" w:type="dxa"/>
+            <w:tcW w:w="1559" w:type="dxa"/>
           </w:tcPr>
           <w:p>
             <w:pPr>
@@ -8284,17 +8368,19 @@
                 <w:rFonts w:ascii="Times New Roman" w:hAnsi="Times New Roman"/>
               </w:rPr>
             </w:pPr>
+            <w:proofErr w:type="spellStart"/>
             <w:r>
               <w:rPr>
                 <w:rFonts w:ascii="Times New Roman" w:hAnsi="Times New Roman"/>
               </w:rPr>
               <w:t>FailMessage</w:t>
             </w:r>
+            <w:proofErr w:type="spellEnd"/>
           </w:p>
         </w:tc>
         <w:tc>
           <w:tcPr>
-            <w:tcW w:w="2045" w:type="dxa"/>
+            <w:tcW w:w="2878" w:type="dxa"/>
           </w:tcPr>
           <w:p>
             <w:pPr>
@@ -8302,6 +8388,7 @@
                 <w:rFonts w:ascii="Times New Roman" w:hAnsi="Times New Roman"/>
               </w:rPr>
             </w:pPr>
+            <w:proofErr w:type="spellStart"/>
             <w:r>
               <w:rPr>
                 <w:rFonts w:ascii="Times New Roman" w:hAnsi="Times New Roman"/>
@@ -8315,11 +8402,12 @@
               </w:rPr>
               <w:t>_Coaching</w:t>
             </w:r>
+            <w:proofErr w:type="spellEnd"/>
           </w:p>
         </w:tc>
         <w:tc>
           <w:tcPr>
-            <w:tcW w:w="980" w:type="dxa"/>
+            <w:tcW w:w="884" w:type="dxa"/>
           </w:tcPr>
           <w:p>
             <w:pPr>
@@ -8337,7 +8425,7 @@
         </w:tc>
         <w:tc>
           <w:tcPr>
-            <w:tcW w:w="4575" w:type="dxa"/>
+            <w:tcW w:w="4029" w:type="dxa"/>
           </w:tcPr>
           <w:p>
             <w:pPr>
@@ -8373,7 +8461,7 @@
         </w:trPr>
         <w:tc>
           <w:tcPr>
-            <w:tcW w:w="1750" w:type="dxa"/>
+            <w:tcW w:w="1559" w:type="dxa"/>
           </w:tcPr>
           <w:p>
             <w:pPr>
@@ -8386,17 +8474,19 @@
                 <w:rFonts w:ascii="Times New Roman" w:hAnsi="Times New Roman"/>
               </w:rPr>
             </w:pPr>
+            <w:proofErr w:type="spellStart"/>
             <w:r>
               <w:rPr>
                 <w:rFonts w:ascii="Times New Roman" w:hAnsi="Times New Roman"/>
               </w:rPr>
               <w:t>StagedCount</w:t>
             </w:r>
+            <w:proofErr w:type="spellEnd"/>
           </w:p>
         </w:tc>
         <w:tc>
           <w:tcPr>
-            <w:tcW w:w="2045" w:type="dxa"/>
+            <w:tcW w:w="2878" w:type="dxa"/>
           </w:tcPr>
           <w:p>
             <w:pPr>
@@ -8404,6 +8494,7 @@
                 <w:rFonts w:ascii="Times New Roman" w:hAnsi="Times New Roman"/>
               </w:rPr>
             </w:pPr>
+            <w:proofErr w:type="spellStart"/>
             <w:r>
               <w:rPr>
                 <w:rFonts w:ascii="Times New Roman" w:hAnsi="Times New Roman"/>
@@ -8417,11 +8508,12 @@
               </w:rPr>
               <w:t>_Coaching</w:t>
             </w:r>
+            <w:proofErr w:type="spellEnd"/>
           </w:p>
         </w:tc>
         <w:tc>
           <w:tcPr>
-            <w:tcW w:w="980" w:type="dxa"/>
+            <w:tcW w:w="884" w:type="dxa"/>
           </w:tcPr>
           <w:p>
             <w:pPr>
@@ -8444,7 +8536,7 @@
         </w:tc>
         <w:tc>
           <w:tcPr>
-            <w:tcW w:w="4575" w:type="dxa"/>
+            <w:tcW w:w="4029" w:type="dxa"/>
           </w:tcPr>
           <w:p>
             <w:pPr>
@@ -8472,7 +8564,7 @@
         </w:trPr>
         <w:tc>
           <w:tcPr>
-            <w:tcW w:w="1750" w:type="dxa"/>
+            <w:tcW w:w="1559" w:type="dxa"/>
           </w:tcPr>
           <w:p>
             <w:pPr>
@@ -8485,17 +8577,19 @@
                 <w:rFonts w:ascii="Times New Roman" w:hAnsi="Times New Roman"/>
               </w:rPr>
             </w:pPr>
+            <w:proofErr w:type="spellStart"/>
             <w:r>
               <w:rPr>
                 <w:rFonts w:ascii="Times New Roman" w:hAnsi="Times New Roman"/>
               </w:rPr>
               <w:t>RejectedCount</w:t>
             </w:r>
+            <w:proofErr w:type="spellEnd"/>
           </w:p>
         </w:tc>
         <w:tc>
           <w:tcPr>
-            <w:tcW w:w="2045" w:type="dxa"/>
+            <w:tcW w:w="2878" w:type="dxa"/>
           </w:tcPr>
           <w:p>
             <w:pPr>
@@ -8503,6 +8597,7 @@
                 <w:rFonts w:ascii="Times New Roman" w:hAnsi="Times New Roman"/>
               </w:rPr>
             </w:pPr>
+            <w:proofErr w:type="spellStart"/>
             <w:r>
               <w:rPr>
                 <w:rFonts w:ascii="Times New Roman" w:hAnsi="Times New Roman"/>
@@ -8516,11 +8611,12 @@
               </w:rPr>
               <w:t>_Coaching</w:t>
             </w:r>
+            <w:proofErr w:type="spellEnd"/>
           </w:p>
         </w:tc>
         <w:tc>
           <w:tcPr>
-            <w:tcW w:w="980" w:type="dxa"/>
+            <w:tcW w:w="884" w:type="dxa"/>
           </w:tcPr>
           <w:p>
             <w:pPr>
@@ -8543,7 +8639,7 @@
         </w:tc>
         <w:tc>
           <w:tcPr>
-            <w:tcW w:w="4575" w:type="dxa"/>
+            <w:tcW w:w="4029" w:type="dxa"/>
           </w:tcPr>
           <w:p>
             <w:pPr>
@@ -8571,7 +8667,7 @@
         </w:trPr>
         <w:tc>
           <w:tcPr>
-            <w:tcW w:w="1750" w:type="dxa"/>
+            <w:tcW w:w="1559" w:type="dxa"/>
           </w:tcPr>
           <w:p>
             <w:pPr>
@@ -8584,17 +8680,19 @@
                 <w:rFonts w:ascii="Times New Roman" w:hAnsi="Times New Roman"/>
               </w:rPr>
             </w:pPr>
+            <w:proofErr w:type="spellStart"/>
             <w:r>
               <w:rPr>
                 <w:rFonts w:ascii="Times New Roman" w:hAnsi="Times New Roman"/>
               </w:rPr>
               <w:t>LoadedCount</w:t>
             </w:r>
+            <w:proofErr w:type="spellEnd"/>
           </w:p>
         </w:tc>
         <w:tc>
           <w:tcPr>
-            <w:tcW w:w="2045" w:type="dxa"/>
+            <w:tcW w:w="2878" w:type="dxa"/>
           </w:tcPr>
           <w:p>
             <w:pPr>
@@ -8602,6 +8700,7 @@
                 <w:rFonts w:ascii="Times New Roman" w:hAnsi="Times New Roman"/>
               </w:rPr>
             </w:pPr>
+            <w:proofErr w:type="spellStart"/>
             <w:r>
               <w:rPr>
                 <w:rFonts w:ascii="Times New Roman" w:hAnsi="Times New Roman"/>
@@ -8615,11 +8714,12 @@
               </w:rPr>
               <w:t>_Coaching</w:t>
             </w:r>
+            <w:proofErr w:type="spellEnd"/>
           </w:p>
         </w:tc>
         <w:tc>
           <w:tcPr>
-            <w:tcW w:w="980" w:type="dxa"/>
+            <w:tcW w:w="884" w:type="dxa"/>
           </w:tcPr>
           <w:p>
             <w:pPr>
@@ -8642,7 +8742,7 @@
         </w:tc>
         <w:tc>
           <w:tcPr>
-            <w:tcW w:w="4575" w:type="dxa"/>
+            <w:tcW w:w="4029" w:type="dxa"/>
           </w:tcPr>
           <w:p>
             <w:pPr>
@@ -8670,7 +8770,7 @@
         </w:trPr>
         <w:tc>
           <w:tcPr>
-            <w:tcW w:w="1750" w:type="dxa"/>
+            <w:tcW w:w="1559" w:type="dxa"/>
           </w:tcPr>
           <w:p>
             <w:pPr>
@@ -8683,6 +8783,7 @@
                 <w:rFonts w:ascii="Times New Roman" w:hAnsi="Times New Roman"/>
               </w:rPr>
             </w:pPr>
+            <w:proofErr w:type="spellStart"/>
             <w:r>
               <w:rPr>
                 <w:rFonts w:ascii="Times New Roman" w:hAnsi="Times New Roman"/>
@@ -8691,11 +8792,12 @@
               </w:rPr>
               <w:t>varFileName</w:t>
             </w:r>
+            <w:proofErr w:type="spellEnd"/>
           </w:p>
         </w:tc>
         <w:tc>
           <w:tcPr>
-            <w:tcW w:w="2045" w:type="dxa"/>
+            <w:tcW w:w="2878" w:type="dxa"/>
           </w:tcPr>
           <w:p>
             <w:pPr>
@@ -8704,6 +8806,7 @@
                 <w:color w:val="000000" w:themeColor="text1"/>
               </w:rPr>
             </w:pPr>
+            <w:proofErr w:type="spellStart"/>
             <w:r>
               <w:rPr>
                 <w:rFonts w:ascii="Times New Roman" w:hAnsi="Times New Roman"/>
@@ -8717,11 +8820,12 @@
               </w:rPr>
               <w:t>_Coaching</w:t>
             </w:r>
+            <w:proofErr w:type="spellEnd"/>
           </w:p>
         </w:tc>
         <w:tc>
           <w:tcPr>
-            <w:tcW w:w="980" w:type="dxa"/>
+            <w:tcW w:w="884" w:type="dxa"/>
           </w:tcPr>
           <w:p>
             <w:pPr>
@@ -8746,7 +8850,7 @@
         </w:tc>
         <w:tc>
           <w:tcPr>
-            <w:tcW w:w="4575" w:type="dxa"/>
+            <w:tcW w:w="4029" w:type="dxa"/>
           </w:tcPr>
           <w:p>
             <w:pPr>
@@ -8768,7 +8872,7 @@
         </w:trPr>
         <w:tc>
           <w:tcPr>
-            <w:tcW w:w="1750" w:type="dxa"/>
+            <w:tcW w:w="1559" w:type="dxa"/>
           </w:tcPr>
           <w:p>
             <w:pPr>
@@ -8781,6 +8885,7 @@
                 <w:rFonts w:ascii="Times New Roman" w:hAnsi="Times New Roman"/>
               </w:rPr>
             </w:pPr>
+            <w:proofErr w:type="spellStart"/>
             <w:r>
               <w:rPr>
                 <w:rFonts w:ascii="Times New Roman" w:hAnsi="Times New Roman"/>
@@ -8805,11 +8910,12 @@
               </w:rPr>
               <w:t>FileName</w:t>
             </w:r>
+            <w:proofErr w:type="spellEnd"/>
           </w:p>
         </w:tc>
         <w:tc>
           <w:tcPr>
-            <w:tcW w:w="2045" w:type="dxa"/>
+            <w:tcW w:w="2878" w:type="dxa"/>
           </w:tcPr>
           <w:p>
             <w:pPr>
@@ -8818,6 +8924,7 @@
                 <w:color w:val="000000" w:themeColor="text1"/>
               </w:rPr>
             </w:pPr>
+            <w:proofErr w:type="spellStart"/>
             <w:r>
               <w:rPr>
                 <w:rFonts w:ascii="Times New Roman" w:hAnsi="Times New Roman"/>
@@ -8831,11 +8938,12 @@
               </w:rPr>
               <w:t>_Coaching</w:t>
             </w:r>
+            <w:proofErr w:type="spellEnd"/>
           </w:p>
         </w:tc>
         <w:tc>
           <w:tcPr>
-            <w:tcW w:w="980" w:type="dxa"/>
+            <w:tcW w:w="884" w:type="dxa"/>
           </w:tcPr>
           <w:p>
             <w:pPr>
@@ -8860,7 +8968,7 @@
         </w:tc>
         <w:tc>
           <w:tcPr>
-            <w:tcW w:w="4575" w:type="dxa"/>
+            <w:tcW w:w="4029" w:type="dxa"/>
           </w:tcPr>
           <w:p>
             <w:pPr>
@@ -8882,7 +8990,7 @@
         </w:trPr>
         <w:tc>
           <w:tcPr>
-            <w:tcW w:w="1750" w:type="dxa"/>
+            <w:tcW w:w="1559" w:type="dxa"/>
           </w:tcPr>
           <w:p>
             <w:pPr>
@@ -8895,6 +9003,7 @@
                 <w:rFonts w:ascii="Times New Roman" w:hAnsi="Times New Roman"/>
               </w:rPr>
             </w:pPr>
+            <w:proofErr w:type="spellStart"/>
             <w:r>
               <w:rPr>
                 <w:rFonts w:ascii="Times New Roman" w:hAnsi="Times New Roman"/>
@@ -8903,11 +9012,12 @@
               </w:rPr>
               <w:t>varFailedFile</w:t>
             </w:r>
+            <w:proofErr w:type="spellEnd"/>
           </w:p>
         </w:tc>
         <w:tc>
           <w:tcPr>
-            <w:tcW w:w="2045" w:type="dxa"/>
+            <w:tcW w:w="2878" w:type="dxa"/>
           </w:tcPr>
           <w:p>
             <w:pPr>
@@ -8916,6 +9026,7 @@
                 <w:color w:val="000000" w:themeColor="text1"/>
               </w:rPr>
             </w:pPr>
+            <w:proofErr w:type="spellStart"/>
             <w:r>
               <w:rPr>
                 <w:rFonts w:ascii="Times New Roman" w:hAnsi="Times New Roman"/>
@@ -8929,11 +9040,12 @@
               </w:rPr>
               <w:t>_Coaching</w:t>
             </w:r>
+            <w:proofErr w:type="spellEnd"/>
           </w:p>
         </w:tc>
         <w:tc>
           <w:tcPr>
-            <w:tcW w:w="980" w:type="dxa"/>
+            <w:tcW w:w="884" w:type="dxa"/>
           </w:tcPr>
           <w:p>
             <w:pPr>
@@ -8958,7 +9070,7 @@
         </w:tc>
         <w:tc>
           <w:tcPr>
-            <w:tcW w:w="4575" w:type="dxa"/>
+            <w:tcW w:w="4029" w:type="dxa"/>
           </w:tcPr>
           <w:p>
             <w:pPr>
@@ -8980,7 +9092,7 @@
         </w:trPr>
         <w:tc>
           <w:tcPr>
-            <w:tcW w:w="1750" w:type="dxa"/>
+            <w:tcW w:w="1559" w:type="dxa"/>
           </w:tcPr>
           <w:p>
             <w:pPr>
@@ -8993,6 +9105,7 @@
                 <w:rFonts w:ascii="Times New Roman" w:hAnsi="Times New Roman"/>
               </w:rPr>
             </w:pPr>
+            <w:proofErr w:type="spellStart"/>
             <w:r>
               <w:rPr>
                 <w:rFonts w:ascii="Times New Roman" w:hAnsi="Times New Roman"/>
@@ -9001,11 +9114,12 @@
               </w:rPr>
               <w:t>FeedNotificationTo</w:t>
             </w:r>
+            <w:proofErr w:type="spellEnd"/>
           </w:p>
         </w:tc>
         <w:tc>
           <w:tcPr>
-            <w:tcW w:w="2045" w:type="dxa"/>
+            <w:tcW w:w="2878" w:type="dxa"/>
           </w:tcPr>
           <w:p>
             <w:pPr>
@@ -9018,13 +9132,25 @@
                 <w:rFonts w:ascii="Times New Roman" w:hAnsi="Times New Roman"/>
               </w:rPr>
             </w:pPr>
-            <w:r>
-              <w:rPr>
-                <w:rFonts w:ascii="Times New Roman" w:hAnsi="Times New Roman"/>
-                <w:color w:val="000000" w:themeColor="text1"/>
-              </w:rPr>
-              <w:t>Generic</w:t>
-            </w:r>
+            <w:del w:id="48" w:author="Palacherla, Susmitha C" w:date="2024-01-02T14:41:00Z">
+              <w:r>
+                <w:rPr>
+                  <w:rFonts w:ascii="Times New Roman" w:hAnsi="Times New Roman"/>
+                  <w:color w:val="000000" w:themeColor="text1"/>
+                </w:rPr>
+                <w:delText>Generic</w:delText>
+              </w:r>
+            </w:del>
+            <w:proofErr w:type="spellStart"/>
+            <w:ins w:id="49" w:author="Palacherla, Susmitha C" w:date="2024-01-02T14:41:00Z">
+              <w:r>
+                <w:rPr>
+                  <w:rFonts w:ascii="Times New Roman" w:hAnsi="Times New Roman"/>
+                  <w:color w:val="000000" w:themeColor="text1"/>
+                </w:rPr>
+                <w:t>Quality_Other</w:t>
+              </w:r>
+            </w:ins>
             <w:r>
               <w:rPr>
                 <w:rFonts w:ascii="Times New Roman" w:hAnsi="Times New Roman"/>
@@ -9033,11 +9159,12 @@
               </w:rPr>
               <w:t>_Coaching</w:t>
             </w:r>
+            <w:proofErr w:type="spellEnd"/>
           </w:p>
         </w:tc>
         <w:tc>
           <w:tcPr>
-            <w:tcW w:w="980" w:type="dxa"/>
+            <w:tcW w:w="884" w:type="dxa"/>
           </w:tcPr>
           <w:p>
             <w:pPr>
@@ -9062,7 +9189,7 @@
         </w:tc>
         <w:tc>
           <w:tcPr>
-            <w:tcW w:w="4575" w:type="dxa"/>
+            <w:tcW w:w="4029" w:type="dxa"/>
           </w:tcPr>
           <w:p>
             <w:pPr>
@@ -9084,7 +9211,7 @@
         </w:trPr>
         <w:tc>
           <w:tcPr>
-            <w:tcW w:w="1750" w:type="dxa"/>
+            <w:tcW w:w="1559" w:type="dxa"/>
           </w:tcPr>
           <w:p>
             <w:pPr>
@@ -9097,6 +9224,7 @@
                 <w:rFonts w:ascii="Times New Roman" w:hAnsi="Times New Roman"/>
               </w:rPr>
             </w:pPr>
+            <w:proofErr w:type="spellStart"/>
             <w:r>
               <w:rPr>
                 <w:rFonts w:ascii="Times New Roman" w:hAnsi="Times New Roman"/>
@@ -9105,11 +9233,12 @@
               </w:rPr>
               <w:t>FeedNotificationCc</w:t>
             </w:r>
+            <w:proofErr w:type="spellEnd"/>
           </w:p>
         </w:tc>
         <w:tc>
           <w:tcPr>
-            <w:tcW w:w="2045" w:type="dxa"/>
+            <w:tcW w:w="2878" w:type="dxa"/>
           </w:tcPr>
           <w:p>
             <w:pPr>
@@ -9122,26 +9251,47 @@
                 <w:rFonts w:ascii="Times New Roman" w:hAnsi="Times New Roman"/>
               </w:rPr>
             </w:pPr>
-            <w:r>
-              <w:rPr>
-                <w:rFonts w:ascii="Times New Roman" w:hAnsi="Times New Roman"/>
-                <w:color w:val="000000" w:themeColor="text1"/>
-              </w:rPr>
-              <w:t>Generic</w:t>
-            </w:r>
-            <w:r>
-              <w:rPr>
-                <w:rFonts w:ascii="Times New Roman" w:hAnsi="Times New Roman"/>
-                <w:sz w:val="20"/>
-                <w:szCs w:val="20"/>
-              </w:rPr>
-              <w:t>_Coaching</w:t>
-            </w:r>
+            <w:proofErr w:type="spellStart"/>
+            <w:ins w:id="50" w:author="Palacherla, Susmitha C" w:date="2024-01-02T14:41:00Z">
+              <w:r>
+                <w:rPr>
+                  <w:rFonts w:ascii="Times New Roman" w:hAnsi="Times New Roman"/>
+                  <w:color w:val="000000" w:themeColor="text1"/>
+                </w:rPr>
+                <w:t>Quality_Other</w:t>
+              </w:r>
+              <w:r>
+                <w:rPr>
+                  <w:rFonts w:ascii="Times New Roman" w:hAnsi="Times New Roman"/>
+                  <w:sz w:val="20"/>
+                  <w:szCs w:val="20"/>
+                </w:rPr>
+                <w:t>_Coaching</w:t>
+              </w:r>
+            </w:ins>
+            <w:proofErr w:type="spellEnd"/>
+            <w:del w:id="51" w:author="Palacherla, Susmitha C" w:date="2024-01-02T14:41:00Z">
+              <w:r>
+                <w:rPr>
+                  <w:rFonts w:ascii="Times New Roman" w:hAnsi="Times New Roman"/>
+                  <w:color w:val="000000" w:themeColor="text1"/>
+                </w:rPr>
+                <w:delText>Generic</w:delText>
+              </w:r>
+              <w:r>
+                <w:rPr>
+                  <w:rFonts w:ascii="Times New Roman" w:hAnsi="Times New Roman"/>
+                  <w:sz w:val="20"/>
+                  <w:szCs w:val="20"/>
+                </w:rPr>
+                <w:delText>_Coaching</w:delText>
+              </w:r>
+            </w:del>
           </w:p>
         </w:tc>
         <w:tc>
           <w:tcPr>
-            <w:tcW w:w="980" w:type="dxa"/>
+            <w:tcW w:w="884" w:type="dxa"/>
           </w:tcPr>
           <w:p>
             <w:pPr>
@@ -9166,7 +9316,7 @@
         </w:tc>
         <w:tc>
           <w:tcPr>
-            <w:tcW w:w="4575" w:type="dxa"/>
+            <w:tcW w:w="4029" w:type="dxa"/>
           </w:tcPr>
           <w:p>
             <w:pPr>
@@ -9188,7 +9338,7 @@
         </w:trPr>
         <w:tc>
           <w:tcPr>
-            <w:tcW w:w="1750" w:type="dxa"/>
+            <w:tcW w:w="1559" w:type="dxa"/>
           </w:tcPr>
           <w:p>
             <w:pPr>
@@ -9213,7 +9363,7 @@
         </w:tc>
         <w:tc>
           <w:tcPr>
-            <w:tcW w:w="2045" w:type="dxa"/>
+            <w:tcW w:w="2878" w:type="dxa"/>
           </w:tcPr>
           <w:p>
             <w:pPr>
@@ -9226,26 +9376,47 @@
                 <w:rFonts w:ascii="Times New Roman" w:hAnsi="Times New Roman"/>
               </w:rPr>
             </w:pPr>
-            <w:r>
-              <w:rPr>
-                <w:rFonts w:ascii="Times New Roman" w:hAnsi="Times New Roman"/>
-                <w:color w:val="000000" w:themeColor="text1"/>
-              </w:rPr>
-              <w:t>Generic</w:t>
-            </w:r>
-            <w:r>
-              <w:rPr>
-                <w:rFonts w:ascii="Times New Roman" w:hAnsi="Times New Roman"/>
-                <w:sz w:val="20"/>
-                <w:szCs w:val="20"/>
-              </w:rPr>
-              <w:t>_Coaching</w:t>
-            </w:r>
+            <w:proofErr w:type="spellStart"/>
+            <w:ins w:id="52" w:author="Palacherla, Susmitha C" w:date="2024-01-02T14:41:00Z">
+              <w:r>
+                <w:rPr>
+                  <w:rFonts w:ascii="Times New Roman" w:hAnsi="Times New Roman"/>
+                  <w:color w:val="000000" w:themeColor="text1"/>
+                </w:rPr>
+                <w:t>Quality_Other</w:t>
+              </w:r>
+              <w:r>
+                <w:rPr>
+                  <w:rFonts w:ascii="Times New Roman" w:hAnsi="Times New Roman"/>
+                  <w:sz w:val="20"/>
+                  <w:szCs w:val="20"/>
+                </w:rPr>
+                <w:t>_Coaching</w:t>
+              </w:r>
+            </w:ins>
+            <w:proofErr w:type="spellEnd"/>
+            <w:del w:id="53" w:author="Palacherla, Susmitha C" w:date="2024-01-02T14:41:00Z">
+              <w:r>
+                <w:rPr>
+                  <w:rFonts w:ascii="Times New Roman" w:hAnsi="Times New Roman"/>
+                  <w:color w:val="000000" w:themeColor="text1"/>
+                </w:rPr>
+                <w:delText>Generic</w:delText>
+              </w:r>
+              <w:r>
+                <w:rPr>
+                  <w:rFonts w:ascii="Times New Roman" w:hAnsi="Times New Roman"/>
+                  <w:sz w:val="20"/>
+                  <w:szCs w:val="20"/>
+                </w:rPr>
+                <w:delText>_Coaching</w:delText>
+              </w:r>
+            </w:del>
           </w:p>
         </w:tc>
         <w:tc>
           <w:tcPr>
-            <w:tcW w:w="980" w:type="dxa"/>
+            <w:tcW w:w="884" w:type="dxa"/>
           </w:tcPr>
           <w:p>
             <w:pPr>
@@ -9270,7 +9441,7 @@
         </w:tc>
         <w:tc>
           <w:tcPr>
-            <w:tcW w:w="4575" w:type="dxa"/>
+            <w:tcW w:w="4029" w:type="dxa"/>
           </w:tcPr>
           <w:p>
             <w:pPr>
@@ -9292,7 +9463,7 @@
         </w:trPr>
         <w:tc>
           <w:tcPr>
-            <w:tcW w:w="1750" w:type="dxa"/>
+            <w:tcW w:w="1559" w:type="dxa"/>
           </w:tcPr>
           <w:p>
             <w:pPr>
@@ -9317,7 +9488,7 @@
         </w:tc>
         <w:tc>
           <w:tcPr>
-            <w:tcW w:w="2045" w:type="dxa"/>
+            <w:tcW w:w="2878" w:type="dxa"/>
           </w:tcPr>
           <w:p>
             <w:pPr>
@@ -9330,26 +9501,47 @@
                 <w:rFonts w:ascii="Times New Roman" w:hAnsi="Times New Roman"/>
               </w:rPr>
             </w:pPr>
-            <w:r>
-              <w:rPr>
-                <w:rFonts w:ascii="Times New Roman" w:hAnsi="Times New Roman"/>
-                <w:color w:val="000000" w:themeColor="text1"/>
-              </w:rPr>
-              <w:t>Generic</w:t>
-            </w:r>
-            <w:r>
-              <w:rPr>
-                <w:rFonts w:ascii="Times New Roman" w:hAnsi="Times New Roman"/>
-                <w:sz w:val="20"/>
-                <w:szCs w:val="20"/>
-              </w:rPr>
-              <w:t>_Coaching</w:t>
-            </w:r>
+            <w:proofErr w:type="spellStart"/>
+            <w:ins w:id="54" w:author="Palacherla, Susmitha C" w:date="2024-01-02T14:41:00Z">
+              <w:r>
+                <w:rPr>
+                  <w:rFonts w:ascii="Times New Roman" w:hAnsi="Times New Roman"/>
+                  <w:color w:val="000000" w:themeColor="text1"/>
+                </w:rPr>
+                <w:t>Quality_Other</w:t>
+              </w:r>
+              <w:r>
+                <w:rPr>
+                  <w:rFonts w:ascii="Times New Roman" w:hAnsi="Times New Roman"/>
+                  <w:sz w:val="20"/>
+                  <w:szCs w:val="20"/>
+                </w:rPr>
+                <w:t>_Coaching</w:t>
+              </w:r>
+            </w:ins>
+            <w:proofErr w:type="spellEnd"/>
+            <w:del w:id="55" w:author="Palacherla, Susmitha C" w:date="2024-01-02T14:41:00Z">
+              <w:r>
+                <w:rPr>
+                  <w:rFonts w:ascii="Times New Roman" w:hAnsi="Times New Roman"/>
+                  <w:color w:val="000000" w:themeColor="text1"/>
+                </w:rPr>
+                <w:delText>Generic</w:delText>
+              </w:r>
+              <w:r>
+                <w:rPr>
+                  <w:rFonts w:ascii="Times New Roman" w:hAnsi="Times New Roman"/>
+                  <w:sz w:val="20"/>
+                  <w:szCs w:val="20"/>
+                </w:rPr>
+                <w:delText>_Coaching</w:delText>
+              </w:r>
+            </w:del>
           </w:p>
         </w:tc>
         <w:tc>
           <w:tcPr>
-            <w:tcW w:w="980" w:type="dxa"/>
+            <w:tcW w:w="884" w:type="dxa"/>
           </w:tcPr>
           <w:p>
             <w:pPr>
@@ -9374,7 +9566,7 @@
         </w:tc>
         <w:tc>
           <w:tcPr>
-            <w:tcW w:w="4575" w:type="dxa"/>
+            <w:tcW w:w="4029" w:type="dxa"/>
           </w:tcPr>
           <w:p>
             <w:pPr>
@@ -9396,7 +9588,7 @@
         </w:trPr>
         <w:tc>
           <w:tcPr>
-            <w:tcW w:w="1750" w:type="dxa"/>
+            <w:tcW w:w="1559" w:type="dxa"/>
           </w:tcPr>
           <w:p>
             <w:pPr>
@@ -9409,6 +9601,7 @@
                 <w:rFonts w:ascii="Times New Roman" w:hAnsi="Times New Roman"/>
               </w:rPr>
             </w:pPr>
+            <w:proofErr w:type="spellStart"/>
             <w:r>
               <w:rPr>
                 <w:rFonts w:ascii="Times New Roman" w:hAnsi="Times New Roman"/>
@@ -9417,11 +9610,12 @@
               </w:rPr>
               <w:t>FeedNotificationBody</w:t>
             </w:r>
+            <w:proofErr w:type="spellEnd"/>
           </w:p>
         </w:tc>
         <w:tc>
           <w:tcPr>
-            <w:tcW w:w="2045" w:type="dxa"/>
+            <w:tcW w:w="2878" w:type="dxa"/>
           </w:tcPr>
           <w:p>
             <w:pPr>
@@ -9434,247 +9628,14 @@
                 <w:rFonts w:ascii="Times New Roman" w:hAnsi="Times New Roman"/>
               </w:rPr>
             </w:pPr>
-            <w:r>
-              <w:rPr>
-                <w:rFonts w:ascii="Times New Roman" w:hAnsi="Times New Roman"/>
-                <w:color w:val="000000" w:themeColor="text1"/>
-              </w:rPr>
-              <w:t>Generic</w:t>
-            </w:r>
-            <w:r>
-              <w:rPr>
-                <w:rFonts w:ascii="Times New Roman" w:hAnsi="Times New Roman"/>
-                <w:sz w:val="20"/>
-                <w:szCs w:val="20"/>
-              </w:rPr>
-              <w:t>_Coaching</w:t>
-            </w:r>
-          </w:p>
-        </w:tc>
-        <w:tc>
-          <w:tcPr>
-            <w:tcW w:w="980" w:type="dxa"/>
-          </w:tcPr>
-          <w:p>
-            <w:pPr>
-              <w:widowControl w:val="0"/>
-              <w:autoSpaceDE w:val="0"/>
-              <w:autoSpaceDN w:val="0"/>
-              <w:adjustRightInd w:val="0"/>
-              <w:spacing w:after="0" w:line="240" w:lineRule="auto"/>
-              <w:rPr>
-                <w:rFonts w:ascii="Times New Roman" w:hAnsi="Times New Roman"/>
-              </w:rPr>
-            </w:pPr>
-            <w:r>
-              <w:rPr>
-                <w:rFonts w:ascii="Times New Roman" w:hAnsi="Times New Roman"/>
-                <w:sz w:val="20"/>
-                <w:szCs w:val="20"/>
-              </w:rPr>
-              <w:t>String</w:t>
-            </w:r>
-          </w:p>
-        </w:tc>
-        <w:tc>
-          <w:tcPr>
-            <w:tcW w:w="4575" w:type="dxa"/>
-          </w:tcPr>
-          <w:p>
-            <w:pPr>
-              <w:widowControl w:val="0"/>
-              <w:autoSpaceDE w:val="0"/>
-              <w:autoSpaceDN w:val="0"/>
-              <w:adjustRightInd w:val="0"/>
-              <w:spacing w:after="0" w:line="240" w:lineRule="auto"/>
-              <w:rPr>
-                <w:rFonts w:ascii="Times New Roman" w:hAnsi="Times New Roman"/>
-                <w:sz w:val="20"/>
-                <w:szCs w:val="20"/>
-              </w:rPr>
-            </w:pPr>
-            <w:r>
-              <w:rPr>
-                <w:rFonts w:ascii="Times New Roman" w:hAnsi="Times New Roman"/>
-                <w:sz w:val="20"/>
-                <w:szCs w:val="20"/>
-              </w:rPr>
-              <w:t xml:space="preserve">"Quality Other File " + @[User::VarFileName] + " was posted in 'xls(x)' format and could not be loaded into eCL." + "\n" + </w:t>
-            </w:r>
-          </w:p>
-          <w:p>
-            <w:pPr>
-              <w:widowControl w:val="0"/>
-              <w:autoSpaceDE w:val="0"/>
-              <w:autoSpaceDN w:val="0"/>
-              <w:adjustRightInd w:val="0"/>
-              <w:spacing w:after="0" w:line="240" w:lineRule="auto"/>
-              <w:rPr>
-                <w:rFonts w:ascii="Times New Roman" w:hAnsi="Times New Roman"/>
-                <w:sz w:val="20"/>
-                <w:szCs w:val="20"/>
-              </w:rPr>
-            </w:pPr>
-            <w:r>
-              <w:rPr>
-                <w:rFonts w:ascii="Times New Roman" w:hAnsi="Times New Roman"/>
-                <w:sz w:val="20"/>
-                <w:szCs w:val="20"/>
-              </w:rPr>
-              <w:t>"Please work with the feed providers to restage the file in '.csv' format." + "\n" +</w:t>
-            </w:r>
-          </w:p>
-          <w:p>
-            <w:pPr>
-              <w:widowControl w:val="0"/>
-              <w:autoSpaceDE w:val="0"/>
-              <w:autoSpaceDN w:val="0"/>
-              <w:adjustRightInd w:val="0"/>
-              <w:spacing w:after="0" w:line="240" w:lineRule="auto"/>
-              <w:rPr>
-                <w:rFonts w:ascii="Times New Roman" w:hAnsi="Times New Roman"/>
-                <w:sz w:val="20"/>
-                <w:szCs w:val="20"/>
-              </w:rPr>
-            </w:pPr>
-            <w:r>
-              <w:rPr>
-                <w:rFonts w:ascii="Times New Roman" w:hAnsi="Times New Roman"/>
-                <w:sz w:val="20"/>
-                <w:szCs w:val="20"/>
-              </w:rPr>
-              <w:t xml:space="preserve">"Primary point of contact(s) for file: " + </w:t>
-            </w:r>
-            <w:r>
-              <w:rPr>
-                <w:rFonts w:ascii="Times New Roman" w:hAnsi="Times New Roman"/>
-                <w:sz w:val="20"/>
-                <w:szCs w:val="20"/>
-              </w:rPr>
-              <w:lastRenderedPageBreak/>
-              <w:t>RTRIM(@[User::FeedNotificationPOC1]) + " &amp; " +  "\n" +</w:t>
-            </w:r>
-          </w:p>
-          <w:p>
-            <w:pPr>
-              <w:widowControl w:val="0"/>
-              <w:autoSpaceDE w:val="0"/>
-              <w:autoSpaceDN w:val="0"/>
-              <w:adjustRightInd w:val="0"/>
-              <w:spacing w:after="0" w:line="240" w:lineRule="auto"/>
-              <w:rPr>
-                <w:rFonts w:ascii="Times New Roman" w:hAnsi="Times New Roman"/>
-                <w:sz w:val="20"/>
-                <w:szCs w:val="20"/>
-              </w:rPr>
-            </w:pPr>
-            <w:r>
-              <w:rPr>
-                <w:rFonts w:ascii="Times New Roman" w:hAnsi="Times New Roman"/>
-                <w:sz w:val="20"/>
-                <w:szCs w:val="20"/>
-              </w:rPr>
-              <w:t>"Secondary point of contact(s) for file: " + @[User::FeedNotificationPOC2] + ".\n"  + "\n" +</w:t>
-            </w:r>
-          </w:p>
-          <w:p>
-            <w:pPr>
-              <w:widowControl w:val="0"/>
-              <w:autoSpaceDE w:val="0"/>
-              <w:autoSpaceDN w:val="0"/>
-              <w:adjustRightInd w:val="0"/>
-              <w:spacing w:after="0" w:line="240" w:lineRule="auto"/>
-              <w:rPr>
-                <w:rFonts w:ascii="Times New Roman" w:hAnsi="Times New Roman"/>
-                <w:sz w:val="20"/>
-                <w:szCs w:val="20"/>
-              </w:rPr>
-            </w:pPr>
-            <w:r>
-              <w:rPr>
-                <w:rFonts w:ascii="Times New Roman" w:hAnsi="Times New Roman"/>
-                <w:sz w:val="20"/>
-                <w:szCs w:val="20"/>
-              </w:rPr>
-              <w:t>"Thank you," + "\n" +</w:t>
-            </w:r>
-          </w:p>
-          <w:p>
-            <w:pPr>
-              <w:widowControl w:val="0"/>
-              <w:autoSpaceDE w:val="0"/>
-              <w:autoSpaceDN w:val="0"/>
-              <w:adjustRightInd w:val="0"/>
-              <w:spacing w:after="0" w:line="240" w:lineRule="auto"/>
-              <w:rPr>
-                <w:rFonts w:ascii="Times New Roman" w:hAnsi="Times New Roman"/>
-              </w:rPr>
-            </w:pPr>
-            <w:r>
-              <w:rPr>
-                <w:rFonts w:ascii="Times New Roman" w:hAnsi="Times New Roman"/>
-                <w:sz w:val="20"/>
-                <w:szCs w:val="20"/>
-              </w:rPr>
-              <w:t>"eCoaching Log Team."</w:t>
-            </w:r>
-          </w:p>
-        </w:tc>
-      </w:tr>
-      <w:tr>
-        <w:trPr>
-          <w:trHeight w:val="368"/>
-        </w:trPr>
-        <w:tc>
-          <w:tcPr>
-            <w:tcW w:w="1750" w:type="dxa"/>
-          </w:tcPr>
-          <w:p>
-            <w:pPr>
-              <w:widowControl w:val="0"/>
-              <w:autoSpaceDE w:val="0"/>
-              <w:autoSpaceDN w:val="0"/>
-              <w:adjustRightInd w:val="0"/>
-              <w:spacing w:after="0" w:line="240" w:lineRule="auto"/>
-              <w:rPr>
-                <w:rFonts w:ascii="Times New Roman" w:hAnsi="Times New Roman"/>
-              </w:rPr>
-            </w:pPr>
-            <w:ins w:id="48" w:author="Palacherla, Susmitha C" w:date="2023-12-29T14:25:00Z">
-              <w:r>
-                <w:rPr>
-                  <w:rFonts w:asciiTheme="minorHAnsi" w:hAnsiTheme="minorHAnsi" w:cs="Arial"/>
-                  <w:sz w:val="20"/>
-                  <w:szCs w:val="20"/>
-                </w:rPr>
-                <w:lastRenderedPageBreak/>
-                <w:t>VarUnexpectedFile</w:t>
-              </w:r>
-            </w:ins>
-          </w:p>
-        </w:tc>
-        <w:tc>
-          <w:tcPr>
-            <w:tcW w:w="2045" w:type="dxa"/>
-          </w:tcPr>
-          <w:p>
-            <w:pPr>
-              <w:widowControl w:val="0"/>
-              <w:autoSpaceDE w:val="0"/>
-              <w:autoSpaceDN w:val="0"/>
-              <w:adjustRightInd w:val="0"/>
-              <w:spacing w:after="0" w:line="240" w:lineRule="auto"/>
-              <w:rPr>
-                <w:rFonts w:ascii="Times New Roman" w:hAnsi="Times New Roman"/>
-              </w:rPr>
-            </w:pPr>
-            <w:ins w:id="49" w:author="Palacherla, Susmitha C" w:date="2023-12-29T14:25:00Z">
+            <w:proofErr w:type="spellStart"/>
+            <w:ins w:id="56" w:author="Palacherla, Susmitha C" w:date="2024-01-02T14:41:00Z">
               <w:r>
                 <w:rPr>
                   <w:rFonts w:ascii="Times New Roman" w:hAnsi="Times New Roman"/>
                   <w:color w:val="000000" w:themeColor="text1"/>
                 </w:rPr>
-                <w:t>Outlier</w:t>
+                <w:t>Quality_Other</w:t>
               </w:r>
               <w:r>
                 <w:rPr>
@@ -9685,11 +9646,29 @@
                 <w:t>_Coaching</w:t>
               </w:r>
             </w:ins>
+            <w:proofErr w:type="spellEnd"/>
+            <w:del w:id="57" w:author="Palacherla, Susmitha C" w:date="2024-01-02T14:41:00Z">
+              <w:r>
+                <w:rPr>
+                  <w:rFonts w:ascii="Times New Roman" w:hAnsi="Times New Roman"/>
+                  <w:color w:val="000000" w:themeColor="text1"/>
+                </w:rPr>
+                <w:delText>Generic</w:delText>
+              </w:r>
+              <w:r>
+                <w:rPr>
+                  <w:rFonts w:ascii="Times New Roman" w:hAnsi="Times New Roman"/>
+                  <w:sz w:val="20"/>
+                  <w:szCs w:val="20"/>
+                </w:rPr>
+                <w:delText>_Coaching</w:delText>
+              </w:r>
+            </w:del>
           </w:p>
         </w:tc>
         <w:tc>
           <w:tcPr>
-            <w:tcW w:w="980" w:type="dxa"/>
+            <w:tcW w:w="884" w:type="dxa"/>
           </w:tcPr>
           <w:p>
             <w:pPr>
@@ -9702,7 +9681,255 @@
                 <w:rFonts w:ascii="Times New Roman" w:hAnsi="Times New Roman"/>
               </w:rPr>
             </w:pPr>
-            <w:ins w:id="50" w:author="Palacherla, Susmitha C" w:date="2023-12-29T14:25:00Z">
+            <w:r>
+              <w:rPr>
+                <w:rFonts w:ascii="Times New Roman" w:hAnsi="Times New Roman"/>
+                <w:sz w:val="20"/>
+                <w:szCs w:val="20"/>
+              </w:rPr>
+              <w:t>String</w:t>
+            </w:r>
+          </w:p>
+        </w:tc>
+        <w:tc>
+          <w:tcPr>
+            <w:tcW w:w="4029" w:type="dxa"/>
+          </w:tcPr>
+          <w:p>
+            <w:pPr>
+              <w:widowControl w:val="0"/>
+              <w:autoSpaceDE w:val="0"/>
+              <w:autoSpaceDN w:val="0"/>
+              <w:adjustRightInd w:val="0"/>
+              <w:spacing w:after="0" w:line="240" w:lineRule="auto"/>
+              <w:rPr>
+                <w:rFonts w:ascii="Times New Roman" w:hAnsi="Times New Roman"/>
+                <w:sz w:val="20"/>
+                <w:szCs w:val="20"/>
+              </w:rPr>
+            </w:pPr>
+            <w:r>
+              <w:rPr>
+                <w:rFonts w:ascii="Times New Roman" w:hAnsi="Times New Roman"/>
+                <w:sz w:val="20"/>
+                <w:szCs w:val="20"/>
+              </w:rPr>
+              <w:t>"Quality Other File " + @[User::VarFileName] + " was posted in '</w:t>
+            </w:r>
+            <w:proofErr w:type="spellStart"/>
+            <w:r>
+              <w:rPr>
+                <w:rFonts w:ascii="Times New Roman" w:hAnsi="Times New Roman"/>
+                <w:sz w:val="20"/>
+                <w:szCs w:val="20"/>
+              </w:rPr>
+              <w:t>xls</w:t>
+            </w:r>
+            <w:proofErr w:type="spellEnd"/>
+            <w:r>
+              <w:rPr>
+                <w:rFonts w:ascii="Times New Roman" w:hAnsi="Times New Roman"/>
+                <w:sz w:val="20"/>
+                <w:szCs w:val="20"/>
+              </w:rPr>
+              <w:t xml:space="preserve">(x)' format and could not be loaded into eCL." + "\n" + </w:t>
+            </w:r>
+          </w:p>
+          <w:p>
+            <w:pPr>
+              <w:widowControl w:val="0"/>
+              <w:autoSpaceDE w:val="0"/>
+              <w:autoSpaceDN w:val="0"/>
+              <w:adjustRightInd w:val="0"/>
+              <w:spacing w:after="0" w:line="240" w:lineRule="auto"/>
+              <w:rPr>
+                <w:rFonts w:ascii="Times New Roman" w:hAnsi="Times New Roman"/>
+                <w:sz w:val="20"/>
+                <w:szCs w:val="20"/>
+              </w:rPr>
+            </w:pPr>
+            <w:r>
+              <w:rPr>
+                <w:rFonts w:ascii="Times New Roman" w:hAnsi="Times New Roman"/>
+                <w:sz w:val="20"/>
+                <w:szCs w:val="20"/>
+              </w:rPr>
+              <w:t>"Please work with the feed providers to restage the file in '.csv' format." + "\n" +</w:t>
+            </w:r>
+          </w:p>
+          <w:p>
+            <w:pPr>
+              <w:widowControl w:val="0"/>
+              <w:autoSpaceDE w:val="0"/>
+              <w:autoSpaceDN w:val="0"/>
+              <w:adjustRightInd w:val="0"/>
+              <w:spacing w:after="0" w:line="240" w:lineRule="auto"/>
+              <w:rPr>
+                <w:rFonts w:ascii="Times New Roman" w:hAnsi="Times New Roman"/>
+                <w:sz w:val="20"/>
+                <w:szCs w:val="20"/>
+              </w:rPr>
+            </w:pPr>
+            <w:r>
+              <w:rPr>
+                <w:rFonts w:ascii="Times New Roman" w:hAnsi="Times New Roman"/>
+                <w:sz w:val="20"/>
+                <w:szCs w:val="20"/>
+              </w:rPr>
+              <w:t>"Primary point of contact(s) for file: " + RTRIM(@[User::FeedNotificationPOC1]) + " &amp; " +  "\n" +</w:t>
+            </w:r>
+          </w:p>
+          <w:p>
+            <w:pPr>
+              <w:widowControl w:val="0"/>
+              <w:autoSpaceDE w:val="0"/>
+              <w:autoSpaceDN w:val="0"/>
+              <w:adjustRightInd w:val="0"/>
+              <w:spacing w:after="0" w:line="240" w:lineRule="auto"/>
+              <w:rPr>
+                <w:rFonts w:ascii="Times New Roman" w:hAnsi="Times New Roman"/>
+                <w:sz w:val="20"/>
+                <w:szCs w:val="20"/>
+              </w:rPr>
+            </w:pPr>
+            <w:r>
+              <w:rPr>
+                <w:rFonts w:ascii="Times New Roman" w:hAnsi="Times New Roman"/>
+                <w:sz w:val="20"/>
+                <w:szCs w:val="20"/>
+              </w:rPr>
+              <w:t>"Secondary point of contact(s) for file: " + @[User::FeedNotificationPOC2] + ".\n"  + "\n" +</w:t>
+            </w:r>
+          </w:p>
+          <w:p>
+            <w:pPr>
+              <w:widowControl w:val="0"/>
+              <w:autoSpaceDE w:val="0"/>
+              <w:autoSpaceDN w:val="0"/>
+              <w:adjustRightInd w:val="0"/>
+              <w:spacing w:after="0" w:line="240" w:lineRule="auto"/>
+              <w:rPr>
+                <w:rFonts w:ascii="Times New Roman" w:hAnsi="Times New Roman"/>
+                <w:sz w:val="20"/>
+                <w:szCs w:val="20"/>
+              </w:rPr>
+            </w:pPr>
+            <w:r>
+              <w:rPr>
+                <w:rFonts w:ascii="Times New Roman" w:hAnsi="Times New Roman"/>
+                <w:sz w:val="20"/>
+                <w:szCs w:val="20"/>
+              </w:rPr>
+              <w:t>"Thank you," + "\n" +</w:t>
+            </w:r>
+          </w:p>
+          <w:p>
+            <w:pPr>
+              <w:widowControl w:val="0"/>
+              <w:autoSpaceDE w:val="0"/>
+              <w:autoSpaceDN w:val="0"/>
+              <w:adjustRightInd w:val="0"/>
+              <w:spacing w:after="0" w:line="240" w:lineRule="auto"/>
+              <w:rPr>
+                <w:rFonts w:ascii="Times New Roman" w:hAnsi="Times New Roman"/>
+              </w:rPr>
+            </w:pPr>
+            <w:r>
+              <w:rPr>
+                <w:rFonts w:ascii="Times New Roman" w:hAnsi="Times New Roman"/>
+                <w:sz w:val="20"/>
+                <w:szCs w:val="20"/>
+              </w:rPr>
+              <w:t>"eCoaching Log Team."</w:t>
+            </w:r>
+          </w:p>
+        </w:tc>
+      </w:tr>
+      <w:tr>
+        <w:trPr>
+          <w:trHeight w:val="368"/>
+        </w:trPr>
+        <w:tc>
+          <w:tcPr>
+            <w:tcW w:w="1559" w:type="dxa"/>
+          </w:tcPr>
+          <w:p>
+            <w:pPr>
+              <w:widowControl w:val="0"/>
+              <w:autoSpaceDE w:val="0"/>
+              <w:autoSpaceDN w:val="0"/>
+              <w:adjustRightInd w:val="0"/>
+              <w:spacing w:after="0" w:line="240" w:lineRule="auto"/>
+              <w:rPr>
+                <w:rFonts w:ascii="Times New Roman" w:hAnsi="Times New Roman"/>
+              </w:rPr>
+            </w:pPr>
+            <w:proofErr w:type="spellStart"/>
+            <w:ins w:id="58" w:author="Palacherla, Susmitha C" w:date="2023-12-29T14:25:00Z">
+              <w:r>
+                <w:rPr>
+                  <w:rFonts w:asciiTheme="minorHAnsi" w:hAnsiTheme="minorHAnsi" w:cs="Arial"/>
+                  <w:sz w:val="20"/>
+                  <w:szCs w:val="20"/>
+                </w:rPr>
+                <w:t>VarUnexpectedFile</w:t>
+              </w:r>
+            </w:ins>
+            <w:proofErr w:type="spellEnd"/>
+          </w:p>
+        </w:tc>
+        <w:tc>
+          <w:tcPr>
+            <w:tcW w:w="2878" w:type="dxa"/>
+          </w:tcPr>
+          <w:p>
+            <w:pPr>
+              <w:widowControl w:val="0"/>
+              <w:autoSpaceDE w:val="0"/>
+              <w:autoSpaceDN w:val="0"/>
+              <w:adjustRightInd w:val="0"/>
+              <w:spacing w:after="0" w:line="240" w:lineRule="auto"/>
+              <w:rPr>
+                <w:rFonts w:ascii="Times New Roman" w:hAnsi="Times New Roman"/>
+              </w:rPr>
+            </w:pPr>
+            <w:proofErr w:type="spellStart"/>
+            <w:ins w:id="59" w:author="Palacherla, Susmitha C" w:date="2024-01-02T14:42:00Z">
+              <w:r>
+                <w:rPr>
+                  <w:rFonts w:ascii="Times New Roman" w:hAnsi="Times New Roman"/>
+                  <w:color w:val="000000" w:themeColor="text1"/>
+                </w:rPr>
+                <w:t>Quality_Other</w:t>
+              </w:r>
+              <w:r>
+                <w:rPr>
+                  <w:rFonts w:ascii="Times New Roman" w:hAnsi="Times New Roman"/>
+                  <w:sz w:val="20"/>
+                  <w:szCs w:val="20"/>
+                </w:rPr>
+                <w:t>_Coaching</w:t>
+              </w:r>
+            </w:ins>
+            <w:proofErr w:type="spellEnd"/>
+          </w:p>
+        </w:tc>
+        <w:tc>
+          <w:tcPr>
+            <w:tcW w:w="884" w:type="dxa"/>
+          </w:tcPr>
+          <w:p>
+            <w:pPr>
+              <w:widowControl w:val="0"/>
+              <w:autoSpaceDE w:val="0"/>
+              <w:autoSpaceDN w:val="0"/>
+              <w:adjustRightInd w:val="0"/>
+              <w:spacing w:after="0" w:line="240" w:lineRule="auto"/>
+              <w:rPr>
+                <w:rFonts w:ascii="Times New Roman" w:hAnsi="Times New Roman"/>
+              </w:rPr>
+            </w:pPr>
+            <w:ins w:id="60" w:author="Palacherla, Susmitha C" w:date="2023-12-29T14:25:00Z">
               <w:r>
                 <w:rPr>
                   <w:rFonts w:ascii="Times New Roman" w:hAnsi="Times New Roman"/>
@@ -9716,7 +9943,7 @@
         </w:tc>
         <w:tc>
           <w:tcPr>
-            <w:tcW w:w="4575" w:type="dxa"/>
+            <w:tcW w:w="4029" w:type="dxa"/>
           </w:tcPr>
           <w:p>
             <w:pPr>
@@ -9729,7 +9956,7 @@
                 <w:rFonts w:ascii="Times New Roman" w:hAnsi="Times New Roman"/>
               </w:rPr>
             </w:pPr>
-            <w:ins w:id="51" w:author="Palacherla, Susmitha C" w:date="2023-12-29T14:25:00Z">
+            <w:ins w:id="61" w:author="Palacherla, Susmitha C" w:date="2023-12-29T14:25:00Z">
               <w:r>
                 <w:rPr>
                   <w:rFonts w:asciiTheme="minorHAnsi" w:hAnsiTheme="minorHAnsi" w:cs="Arial"/>
@@ -9745,11 +9972,11 @@
       <w:tr>
         <w:trPr>
           <w:trHeight w:val="368"/>
-          <w:ins w:id="52" w:author="Palacherla, Susmitha C" w:date="2023-12-29T14:25:00Z"/>
+          <w:ins w:id="62" w:author="Palacherla, Susmitha C" w:date="2024-01-02T14:42:00Z"/>
         </w:trPr>
         <w:tc>
           <w:tcPr>
-            <w:tcW w:w="1750" w:type="dxa"/>
+            <w:tcW w:w="1559" w:type="dxa"/>
           </w:tcPr>
           <w:p>
             <w:pPr>
@@ -9759,11 +9986,13 @@
               <w:adjustRightInd w:val="0"/>
               <w:spacing w:after="0" w:line="240" w:lineRule="auto"/>
               <w:rPr>
-                <w:ins w:id="53" w:author="Palacherla, Susmitha C" w:date="2023-12-29T14:25:00Z"/>
-                <w:rFonts w:ascii="Times New Roman" w:hAnsi="Times New Roman"/>
+                <w:ins w:id="63" w:author="Palacherla, Susmitha C" w:date="2024-01-02T14:42:00Z"/>
+                <w:rFonts w:asciiTheme="minorHAnsi" w:hAnsiTheme="minorHAnsi" w:cs="Arial"/>
+                <w:sz w:val="20"/>
+                <w:szCs w:val="20"/>
               </w:rPr>
             </w:pPr>
-            <w:ins w:id="54" w:author="Palacherla, Susmitha C" w:date="2023-12-29T14:25:00Z">
+            <w:ins w:id="64" w:author="Palacherla, Susmitha C" w:date="2024-01-02T14:42:00Z">
               <w:r>
                 <w:rPr>
                   <w:rFonts w:asciiTheme="minorHAnsi" w:hAnsiTheme="minorHAnsi" w:cs="Arial"/>
@@ -9777,7 +10006,7 @@
         </w:tc>
         <w:tc>
           <w:tcPr>
-            <w:tcW w:w="2045" w:type="dxa"/>
+            <w:tcW w:w="2878" w:type="dxa"/>
           </w:tcPr>
           <w:p>
             <w:pPr>
@@ -9787,17 +10016,19 @@
               <w:adjustRightInd w:val="0"/>
               <w:spacing w:after="0" w:line="240" w:lineRule="auto"/>
               <w:rPr>
-                <w:ins w:id="55" w:author="Palacherla, Susmitha C" w:date="2023-12-29T14:25:00Z"/>
-                <w:rFonts w:ascii="Times New Roman" w:hAnsi="Times New Roman"/>
+                <w:ins w:id="65" w:author="Palacherla, Susmitha C" w:date="2024-01-02T14:42:00Z"/>
+                <w:rFonts w:ascii="Times New Roman" w:hAnsi="Times New Roman"/>
+                <w:color w:val="000000" w:themeColor="text1"/>
               </w:rPr>
             </w:pPr>
-            <w:ins w:id="56" w:author="Palacherla, Susmitha C" w:date="2023-12-29T14:25:00Z">
+            <w:proofErr w:type="spellStart"/>
+            <w:ins w:id="66" w:author="Palacherla, Susmitha C" w:date="2024-01-02T14:42:00Z">
               <w:r>
                 <w:rPr>
                   <w:rFonts w:ascii="Times New Roman" w:hAnsi="Times New Roman"/>
                   <w:color w:val="000000" w:themeColor="text1"/>
                 </w:rPr>
-                <w:t>Outlier</w:t>
+                <w:t>Quality_Other</w:t>
               </w:r>
               <w:r>
                 <w:rPr>
@@ -9807,12 +10038,13 @@
                 </w:rPr>
                 <w:t>_Coaching</w:t>
               </w:r>
+              <w:proofErr w:type="spellEnd"/>
             </w:ins>
           </w:p>
         </w:tc>
         <w:tc>
           <w:tcPr>
-            <w:tcW w:w="980" w:type="dxa"/>
+            <w:tcW w:w="884" w:type="dxa"/>
           </w:tcPr>
           <w:p>
             <w:pPr>
@@ -9822,11 +10054,13 @@
               <w:adjustRightInd w:val="0"/>
               <w:spacing w:after="0" w:line="240" w:lineRule="auto"/>
               <w:rPr>
-                <w:ins w:id="57" w:author="Palacherla, Susmitha C" w:date="2023-12-29T14:25:00Z"/>
-                <w:rFonts w:ascii="Times New Roman" w:hAnsi="Times New Roman"/>
+                <w:ins w:id="67" w:author="Palacherla, Susmitha C" w:date="2024-01-02T14:42:00Z"/>
+                <w:rFonts w:ascii="Times New Roman" w:hAnsi="Times New Roman"/>
+                <w:sz w:val="20"/>
+                <w:szCs w:val="20"/>
               </w:rPr>
             </w:pPr>
-            <w:ins w:id="58" w:author="Palacherla, Susmitha C" w:date="2023-12-29T14:25:00Z">
+            <w:ins w:id="68" w:author="Palacherla, Susmitha C" w:date="2024-01-02T14:42:00Z">
               <w:r>
                 <w:rPr>
                   <w:rFonts w:ascii="Times New Roman" w:hAnsi="Times New Roman"/>
@@ -9840,7 +10074,7 @@
         </w:tc>
         <w:tc>
           <w:tcPr>
-            <w:tcW w:w="4575" w:type="dxa"/>
+            <w:tcW w:w="4029" w:type="dxa"/>
           </w:tcPr>
           <w:p>
             <w:pPr>
@@ -9850,8 +10084,10 @@
               <w:adjustRightInd w:val="0"/>
               <w:spacing w:after="0" w:line="240" w:lineRule="auto"/>
               <w:rPr>
-                <w:ins w:id="59" w:author="Palacherla, Susmitha C" w:date="2023-12-29T14:25:00Z"/>
-                <w:rFonts w:ascii="Times New Roman" w:hAnsi="Times New Roman"/>
+                <w:ins w:id="69" w:author="Palacherla, Susmitha C" w:date="2024-01-02T14:42:00Z"/>
+                <w:rFonts w:asciiTheme="minorHAnsi" w:hAnsiTheme="minorHAnsi" w:cs="Arial"/>
+                <w:sz w:val="20"/>
+                <w:szCs w:val="20"/>
               </w:rPr>
             </w:pPr>
           </w:p>
@@ -9907,12 +10143,15 @@
           <w:rFonts w:ascii="Times New Roman" w:hAnsi="Times New Roman"/>
         </w:rPr>
       </w:pPr>
-      <w:r>
-        <w:rPr>
-          <w:rFonts w:ascii="Times New Roman" w:hAnsi="Times New Roman"/>
-        </w:rPr>
+      <w:proofErr w:type="spellStart"/>
+      <w:r>
+        <w:rPr>
+          <w:rFonts w:ascii="Times New Roman" w:hAnsi="Times New Roman"/>
+        </w:rPr>
+        <w:lastRenderedPageBreak/>
         <w:t>Destinationdb</w:t>
       </w:r>
+      <w:proofErr w:type="spellEnd"/>
     </w:p>
     <w:p>
       <w:pPr>
@@ -9954,7 +10193,7 @@
         </w:rPr>
         <w:t>UVAADADSQL50CCO</w:t>
       </w:r>
-      <w:del w:id="60" w:author="Palacherla, Susmitha C" w:date="2023-12-29T14:26:00Z">
+      <w:del w:id="70" w:author="Palacherla, Susmitha C" w:date="2023-12-29T14:26:00Z">
         <w:r>
           <w:rPr>
             <w:rFonts w:ascii="Times New Roman" w:hAnsi="Times New Roman"/>
@@ -9966,8 +10205,16 @@
         <w:rPr>
           <w:rFonts w:ascii="Times New Roman" w:hAnsi="Times New Roman"/>
         </w:rPr>
-        <w:t xml:space="preserve"> – eCoachingdev</w:t>
-      </w:r>
+        <w:t xml:space="preserve"> – </w:t>
+      </w:r>
+      <w:proofErr w:type="spellStart"/>
+      <w:r>
+        <w:rPr>
+          <w:rFonts w:ascii="Times New Roman" w:hAnsi="Times New Roman"/>
+        </w:rPr>
+        <w:t>eCoachingdev</w:t>
+      </w:r>
+      <w:proofErr w:type="spellEnd"/>
     </w:p>
     <w:p>
       <w:pPr>
@@ -9982,23 +10229,9 @@
         <w:adjustRightInd w:val="0"/>
         <w:spacing w:after="0" w:line="240" w:lineRule="auto"/>
         <w:rPr>
-          <w:del w:id="61" w:author="Palacherla, Susmitha C" w:date="2023-12-29T14:26:00Z"/>
-          <w:rFonts w:ascii="Times New Roman" w:hAnsi="Times New Roman"/>
-        </w:rPr>
-        <w:pPrChange w:id="62" w:author="Palacherla, Susmitha C" w:date="2023-12-29T14:26:00Z">
-          <w:pPr>
-            <w:pStyle w:val="ListParagraph"/>
-            <w:widowControl w:val="0"/>
-            <w:numPr>
-              <w:numId w:val="7"/>
-            </w:numPr>
-            <w:autoSpaceDE w:val="0"/>
-            <w:autoSpaceDN w:val="0"/>
-            <w:adjustRightInd w:val="0"/>
-            <w:spacing w:after="0" w:line="240" w:lineRule="auto"/>
-            <w:ind w:left="1800" w:hanging="360"/>
-          </w:pPr>
-        </w:pPrChange>
+          <w:del w:id="71" w:author="Palacherla, Susmitha C" w:date="2023-12-29T14:26:00Z"/>
+          <w:rFonts w:ascii="Times New Roman" w:hAnsi="Times New Roman"/>
+        </w:rPr>
       </w:pPr>
       <w:r>
         <w:rPr>
@@ -10006,24 +10239,12 @@
         </w:rPr>
         <w:t xml:space="preserve">Test - </w:t>
       </w:r>
-      <w:ins w:id="63" w:author="Palacherla, Susmitha C" w:date="2023-12-29T14:26:00Z">
+      <w:ins w:id="72" w:author="Palacherla, Susmitha C" w:date="2023-12-29T14:26:00Z">
         <w:r>
           <w:rPr>
             <w:rFonts w:ascii="Times New Roman" w:hAnsi="Times New Roman"/>
           </w:rPr>
-          <w:t>UVAADADSQL5</w:t>
-        </w:r>
-        <w:r>
-          <w:rPr>
-            <w:rFonts w:ascii="Times New Roman" w:hAnsi="Times New Roman"/>
-          </w:rPr>
-          <w:t>2</w:t>
-        </w:r>
-        <w:r>
-          <w:rPr>
-            <w:rFonts w:ascii="Times New Roman" w:hAnsi="Times New Roman"/>
-          </w:rPr>
-          <w:t>CCO</w:t>
+          <w:t>UVAADADSQL52CCO</w:t>
         </w:r>
         <w:r>
           <w:rPr>
@@ -10032,7 +10253,7 @@
           <w:t xml:space="preserve"> </w:t>
         </w:r>
       </w:ins>
-      <w:del w:id="64" w:author="Palacherla, Susmitha C" w:date="2023-12-29T14:26:00Z">
+      <w:del w:id="73" w:author="Palacherla, Susmitha C" w:date="2023-12-29T14:26:00Z">
         <w:r>
           <w:rPr>
             <w:rFonts w:ascii="Times New Roman" w:hAnsi="Times New Roman"/>
@@ -10044,8 +10265,16 @@
         <w:rPr>
           <w:rFonts w:ascii="Times New Roman" w:hAnsi="Times New Roman"/>
         </w:rPr>
-        <w:t xml:space="preserve"> – eCoachingtest</w:t>
-      </w:r>
+        <w:t xml:space="preserve"> – </w:t>
+      </w:r>
+      <w:proofErr w:type="spellStart"/>
+      <w:r>
+        <w:rPr>
+          <w:rFonts w:ascii="Times New Roman" w:hAnsi="Times New Roman"/>
+        </w:rPr>
+        <w:t>eCoachingtest</w:t>
+      </w:r>
+      <w:proofErr w:type="spellEnd"/>
     </w:p>
     <w:p>
       <w:pPr>
@@ -10060,7 +10289,7 @@
         <w:adjustRightInd w:val="0"/>
         <w:spacing w:after="0" w:line="240" w:lineRule="auto"/>
         <w:rPr>
-          <w:ins w:id="65" w:author="Palacherla, Susmitha C" w:date="2023-12-29T14:26:00Z"/>
+          <w:ins w:id="74" w:author="Palacherla, Susmitha C" w:date="2023-12-29T14:26:00Z"/>
           <w:rFonts w:ascii="Times New Roman" w:hAnsi="Times New Roman"/>
         </w:rPr>
       </w:pPr>
@@ -10152,6 +10381,7 @@
           <w:rFonts w:ascii="Times New Roman" w:hAnsi="Times New Roman"/>
         </w:rPr>
       </w:pPr>
+      <w:proofErr w:type="spellStart"/>
       <w:r>
         <w:rPr>
           <w:rFonts w:ascii="Times New Roman" w:hAnsi="Times New Roman"/>
@@ -10165,6 +10395,7 @@
         </w:rPr>
         <w:t>_File</w:t>
       </w:r>
+      <w:proofErr w:type="spellEnd"/>
     </w:p>
     <w:p>
       <w:pPr>
@@ -10349,6 +10580,7 @@
           <w:rFonts w:ascii="Times New Roman" w:hAnsi="Times New Roman"/>
         </w:rPr>
       </w:pPr>
+      <w:proofErr w:type="spellStart"/>
       <w:r>
         <w:rPr>
           <w:rFonts w:ascii="Times New Roman" w:hAnsi="Times New Roman"/>
@@ -10369,6 +10601,7 @@
         </w:rPr>
         <w:t>_File</w:t>
       </w:r>
+      <w:proofErr w:type="spellEnd"/>
     </w:p>
     <w:p>
       <w:pPr>
@@ -10423,6 +10656,7 @@
           <w:rFonts w:ascii="Times New Roman" w:hAnsi="Times New Roman"/>
         </w:rPr>
       </w:pPr>
+      <w:proofErr w:type="spellStart"/>
       <w:r>
         <w:rPr>
           <w:rFonts w:ascii="Times New Roman" w:hAnsi="Times New Roman"/>
@@ -10436,6 +10670,7 @@
         </w:rPr>
         <w:t>_File</w:t>
       </w:r>
+      <w:proofErr w:type="spellEnd"/>
     </w:p>
     <w:p>
       <w:pPr>
@@ -10502,6 +10737,7 @@
           <w:rFonts w:ascii="Times New Roman" w:hAnsi="Times New Roman"/>
         </w:rPr>
       </w:pPr>
+      <w:proofErr w:type="spellStart"/>
       <w:r>
         <w:rPr>
           <w:rFonts w:ascii="Times New Roman" w:hAnsi="Times New Roman"/>
@@ -10515,6 +10751,7 @@
         </w:rPr>
         <w:t>_File</w:t>
       </w:r>
+      <w:proofErr w:type="spellEnd"/>
     </w:p>
     <w:p>
       <w:pPr>
@@ -10569,6 +10806,7 @@
           <w:rFonts w:ascii="Times New Roman" w:hAnsi="Times New Roman"/>
         </w:rPr>
       </w:pPr>
+      <w:proofErr w:type="spellStart"/>
       <w:r>
         <w:rPr>
           <w:rFonts w:ascii="Times New Roman" w:hAnsi="Times New Roman"/>
@@ -10582,6 +10820,7 @@
         </w:rPr>
         <w:t>_File</w:t>
       </w:r>
+      <w:proofErr w:type="spellEnd"/>
     </w:p>
     <w:p>
       <w:pPr>
@@ -10675,9 +10914,11 @@
           <w:noProof/>
         </w:rPr>
       </w:pPr>
+      <w:proofErr w:type="spellStart"/>
       <w:r>
         <w:t>smtpint.maxcorp.maximus</w:t>
       </w:r>
+      <w:proofErr w:type="spellEnd"/>
     </w:p>
     <w:p>
       <w:pPr>
@@ -10835,7 +11076,7 @@
         <w:adjustRightInd w:val="0"/>
         <w:spacing w:after="0" w:line="240" w:lineRule="auto"/>
         <w:rPr>
-          <w:ins w:id="66" w:author="Palacherla, Susmitha C" w:date="2023-12-29T14:27:00Z"/>
+          <w:ins w:id="75" w:author="Palacherla, Susmitha C" w:date="2023-12-29T14:27:00Z"/>
           <w:rFonts w:ascii="Times New Roman" w:hAnsi="Times New Roman"/>
           <w:b/>
         </w:rPr>
@@ -10849,7 +11090,7 @@
         <w:adjustRightInd w:val="0"/>
         <w:spacing w:after="0" w:line="240" w:lineRule="auto"/>
         <w:rPr>
-          <w:ins w:id="67" w:author="Palacherla, Susmitha C" w:date="2023-12-29T14:27:00Z"/>
+          <w:ins w:id="76" w:author="Palacherla, Susmitha C" w:date="2023-12-29T14:27:00Z"/>
           <w:rFonts w:ascii="Times New Roman" w:hAnsi="Times New Roman"/>
           <w:b/>
         </w:rPr>
@@ -10863,7 +11104,7 @@
         <w:adjustRightInd w:val="0"/>
         <w:spacing w:after="0" w:line="240" w:lineRule="auto"/>
         <w:rPr>
-          <w:ins w:id="68" w:author="Palacherla, Susmitha C" w:date="2023-12-29T14:27:00Z"/>
+          <w:ins w:id="77" w:author="Palacherla, Susmitha C" w:date="2023-12-29T14:27:00Z"/>
           <w:rFonts w:ascii="Times New Roman" w:hAnsi="Times New Roman"/>
           <w:b/>
         </w:rPr>
@@ -10877,7 +11118,7 @@
         <w:adjustRightInd w:val="0"/>
         <w:spacing w:after="0" w:line="240" w:lineRule="auto"/>
         <w:rPr>
-          <w:ins w:id="69" w:author="Palacherla, Susmitha C" w:date="2023-12-29T14:27:00Z"/>
+          <w:ins w:id="78" w:author="Palacherla, Susmitha C" w:date="2023-12-29T14:27:00Z"/>
           <w:rFonts w:ascii="Times New Roman" w:hAnsi="Times New Roman"/>
           <w:b/>
         </w:rPr>
@@ -10891,7 +11132,7 @@
         <w:adjustRightInd w:val="0"/>
         <w:spacing w:after="0" w:line="240" w:lineRule="auto"/>
         <w:rPr>
-          <w:ins w:id="70" w:author="Palacherla, Susmitha C" w:date="2023-12-29T14:27:00Z"/>
+          <w:ins w:id="79" w:author="Palacherla, Susmitha C" w:date="2023-12-29T14:27:00Z"/>
           <w:rFonts w:ascii="Times New Roman" w:hAnsi="Times New Roman"/>
           <w:b/>
         </w:rPr>
@@ -10905,7 +11146,7 @@
         <w:adjustRightInd w:val="0"/>
         <w:spacing w:after="0" w:line="240" w:lineRule="auto"/>
         <w:rPr>
-          <w:ins w:id="71" w:author="Palacherla, Susmitha C" w:date="2023-12-29T14:27:00Z"/>
+          <w:ins w:id="80" w:author="Palacherla, Susmitha C" w:date="2023-12-29T14:27:00Z"/>
           <w:rFonts w:ascii="Times New Roman" w:hAnsi="Times New Roman"/>
           <w:b/>
         </w:rPr>
@@ -10919,7 +11160,7 @@
         <w:adjustRightInd w:val="0"/>
         <w:spacing w:after="0" w:line="240" w:lineRule="auto"/>
         <w:rPr>
-          <w:ins w:id="72" w:author="Palacherla, Susmitha C" w:date="2023-12-29T14:27:00Z"/>
+          <w:ins w:id="81" w:author="Palacherla, Susmitha C" w:date="2023-12-29T14:27:00Z"/>
           <w:rFonts w:ascii="Times New Roman" w:hAnsi="Times New Roman"/>
           <w:b/>
         </w:rPr>
@@ -10933,7 +11174,7 @@
         <w:adjustRightInd w:val="0"/>
         <w:spacing w:after="0" w:line="240" w:lineRule="auto"/>
         <w:rPr>
-          <w:ins w:id="73" w:author="Palacherla, Susmitha C" w:date="2023-12-29T14:27:00Z"/>
+          <w:ins w:id="82" w:author="Palacherla, Susmitha C" w:date="2023-12-29T14:27:00Z"/>
           <w:rFonts w:ascii="Times New Roman" w:hAnsi="Times New Roman"/>
           <w:b/>
         </w:rPr>
@@ -10947,7 +11188,7 @@
         <w:adjustRightInd w:val="0"/>
         <w:spacing w:after="0" w:line="240" w:lineRule="auto"/>
         <w:rPr>
-          <w:ins w:id="74" w:author="Palacherla, Susmitha C" w:date="2023-12-29T14:27:00Z"/>
+          <w:ins w:id="83" w:author="Palacherla, Susmitha C" w:date="2023-12-29T14:27:00Z"/>
           <w:rFonts w:ascii="Times New Roman" w:hAnsi="Times New Roman"/>
           <w:b/>
         </w:rPr>
@@ -10961,7 +11202,7 @@
         <w:adjustRightInd w:val="0"/>
         <w:spacing w:after="0" w:line="240" w:lineRule="auto"/>
         <w:rPr>
-          <w:ins w:id="75" w:author="Palacherla, Susmitha C" w:date="2023-12-29T14:27:00Z"/>
+          <w:ins w:id="84" w:author="Palacherla, Susmitha C" w:date="2023-12-29T14:27:00Z"/>
           <w:rFonts w:ascii="Times New Roman" w:hAnsi="Times New Roman"/>
           <w:b/>
         </w:rPr>
@@ -10975,7 +11216,7 @@
         <w:adjustRightInd w:val="0"/>
         <w:spacing w:after="0" w:line="240" w:lineRule="auto"/>
         <w:rPr>
-          <w:ins w:id="76" w:author="Palacherla, Susmitha C" w:date="2023-12-29T14:27:00Z"/>
+          <w:ins w:id="85" w:author="Palacherla, Susmitha C" w:date="2023-12-29T14:27:00Z"/>
           <w:rFonts w:ascii="Times New Roman" w:hAnsi="Times New Roman"/>
           <w:b/>
         </w:rPr>
@@ -10989,7 +11230,7 @@
         <w:adjustRightInd w:val="0"/>
         <w:spacing w:after="0" w:line="240" w:lineRule="auto"/>
         <w:rPr>
-          <w:ins w:id="77" w:author="Palacherla, Susmitha C" w:date="2023-12-29T14:27:00Z"/>
+          <w:ins w:id="86" w:author="Palacherla, Susmitha C" w:date="2023-12-29T14:27:00Z"/>
           <w:rFonts w:ascii="Times New Roman" w:hAnsi="Times New Roman"/>
           <w:b/>
         </w:rPr>
@@ -11003,7 +11244,7 @@
         <w:adjustRightInd w:val="0"/>
         <w:spacing w:after="0" w:line="240" w:lineRule="auto"/>
         <w:rPr>
-          <w:ins w:id="78" w:author="Palacherla, Susmitha C" w:date="2023-12-29T14:27:00Z"/>
+          <w:ins w:id="87" w:author="Palacherla, Susmitha C" w:date="2023-12-29T14:27:00Z"/>
           <w:rFonts w:ascii="Times New Roman" w:hAnsi="Times New Roman"/>
           <w:b/>
         </w:rPr>
@@ -11017,7 +11258,7 @@
         <w:adjustRightInd w:val="0"/>
         <w:spacing w:after="0" w:line="240" w:lineRule="auto"/>
         <w:rPr>
-          <w:ins w:id="79" w:author="Palacherla, Susmitha C" w:date="2023-12-29T14:27:00Z"/>
+          <w:ins w:id="88" w:author="Palacherla, Susmitha C" w:date="2023-12-29T14:27:00Z"/>
           <w:rFonts w:ascii="Times New Roman" w:hAnsi="Times New Roman"/>
           <w:b/>
         </w:rPr>
@@ -11031,7 +11272,7 @@
         <w:adjustRightInd w:val="0"/>
         <w:spacing w:after="0" w:line="240" w:lineRule="auto"/>
         <w:rPr>
-          <w:ins w:id="80" w:author="Palacherla, Susmitha C" w:date="2023-12-29T14:27:00Z"/>
+          <w:ins w:id="89" w:author="Palacherla, Susmitha C" w:date="2023-12-29T14:27:00Z"/>
           <w:rFonts w:ascii="Times New Roman" w:hAnsi="Times New Roman"/>
           <w:b/>
         </w:rPr>
@@ -11045,7 +11286,7 @@
         <w:adjustRightInd w:val="0"/>
         <w:spacing w:after="0" w:line="240" w:lineRule="auto"/>
         <w:rPr>
-          <w:ins w:id="81" w:author="Palacherla, Susmitha C" w:date="2023-12-29T14:27:00Z"/>
+          <w:ins w:id="90" w:author="Palacherla, Susmitha C" w:date="2023-12-29T14:27:00Z"/>
           <w:rFonts w:ascii="Times New Roman" w:hAnsi="Times New Roman"/>
           <w:b/>
         </w:rPr>
@@ -11059,7 +11300,7 @@
         <w:adjustRightInd w:val="0"/>
         <w:spacing w:after="0" w:line="240" w:lineRule="auto"/>
         <w:rPr>
-          <w:ins w:id="82" w:author="Palacherla, Susmitha C" w:date="2023-12-29T14:27:00Z"/>
+          <w:ins w:id="91" w:author="Palacherla, Susmitha C" w:date="2023-12-29T14:27:00Z"/>
           <w:rFonts w:ascii="Times New Roman" w:hAnsi="Times New Roman"/>
           <w:b/>
         </w:rPr>
@@ -11113,7 +11354,6 @@
           <w:rFonts w:ascii="Times New Roman" w:hAnsi="Times New Roman"/>
           <w:b/>
         </w:rPr>
-        <w:lastRenderedPageBreak/>
         <w:t>Package Content</w:t>
       </w:r>
       <w:r>
@@ -11193,7 +11433,7 @@
         </w:rPr>
         <w:t xml:space="preserve"> </w:t>
       </w:r>
-      <w:ins w:id="83" w:author="Palacherla, Susmitha C" w:date="2023-12-29T14:28:00Z">
+      <w:ins w:id="92" w:author="Palacherla, Susmitha C" w:date="2023-12-29T14:28:00Z">
         <w:r>
           <w:rPr>
             <w:noProof/>
@@ -11201,11 +11441,12 @@
           <w:t xml:space="preserve"> </w:t>
         </w:r>
       </w:ins>
-      <w:ins w:id="84" w:author="Palacherla, Susmitha C" w:date="2023-12-29T14:29:00Z">
+      <w:ins w:id="93" w:author="Palacherla, Susmitha C" w:date="2023-12-29T14:29:00Z">
         <w:r>
           <w:rPr>
             <w:noProof/>
           </w:rPr>
+          <w:lastRenderedPageBreak/>
           <w:drawing>
             <wp:inline distT="0" distB="0" distL="0" distR="0" wp14:anchorId="276D0EFC" wp14:editId="1DE49C3C">
               <wp:extent cx="5943600" cy="3028950"/>
@@ -11249,7 +11490,7 @@
           <w:t xml:space="preserve"> </w:t>
         </w:r>
       </w:ins>
-      <w:del w:id="85" w:author="Palacherla, Susmitha C" w:date="2023-12-29T14:28:00Z">
+      <w:del w:id="94" w:author="Palacherla, Susmitha C" w:date="2023-12-29T14:28:00Z">
         <w:r>
           <w:rPr>
             <w:noProof/>
@@ -11573,6 +11814,7 @@
         <w:rPr>
           <w:rFonts w:ascii="Times New Roman" w:hAnsi="Times New Roman"/>
         </w:rPr>
+        <w:lastRenderedPageBreak/>
         <w:t xml:space="preserve">File system task – Backup </w:t>
       </w:r>
       <w:r>
@@ -12061,7 +12303,17 @@
           <w:sz w:val="19"/>
           <w:szCs w:val="19"/>
         </w:rPr>
-        <w:t xml:space="preserve">            System.Threading.</w:t>
+        <w:t xml:space="preserve">            </w:t>
+      </w:r>
+      <w:proofErr w:type="spellStart"/>
+      <w:r>
+        <w:rPr>
+          <w:rFonts w:ascii="Consolas" w:hAnsi="Consolas" w:cs="Consolas"/>
+          <w:color w:val="000000"/>
+          <w:sz w:val="19"/>
+          <w:szCs w:val="19"/>
+        </w:rPr>
+        <w:t>System.Threading.</w:t>
       </w:r>
       <w:r>
         <w:rPr>
@@ -12079,31 +12331,60 @@
           <w:sz w:val="19"/>
           <w:szCs w:val="19"/>
         </w:rPr>
-        <w:t>.Sleep(10000);</w:t>
-      </w:r>
-    </w:p>
-    <w:p>
-      <w:pPr>
-        <w:autoSpaceDE w:val="0"/>
-        <w:autoSpaceDN w:val="0"/>
-        <w:adjustRightInd w:val="0"/>
-        <w:spacing w:after="0" w:line="240" w:lineRule="auto"/>
+        <w:t>.Sleep</w:t>
+      </w:r>
+      <w:proofErr w:type="spellEnd"/>
+      <w:r>
         <w:rPr>
           <w:rFonts w:ascii="Consolas" w:hAnsi="Consolas" w:cs="Consolas"/>
           <w:color w:val="000000"/>
           <w:sz w:val="19"/>
           <w:szCs w:val="19"/>
         </w:rPr>
-      </w:pPr>
-      <w:r>
+        <w:t>(10000);</w:t>
+      </w:r>
+    </w:p>
+    <w:p>
+      <w:pPr>
+        <w:autoSpaceDE w:val="0"/>
+        <w:autoSpaceDN w:val="0"/>
+        <w:adjustRightInd w:val="0"/>
+        <w:spacing w:after="0" w:line="240" w:lineRule="auto"/>
         <w:rPr>
           <w:rFonts w:ascii="Consolas" w:hAnsi="Consolas" w:cs="Consolas"/>
           <w:color w:val="000000"/>
           <w:sz w:val="19"/>
           <w:szCs w:val="19"/>
         </w:rPr>
-        <w:lastRenderedPageBreak/>
-        <w:t xml:space="preserve">            Dts.TaskResult = (</w:t>
+      </w:pPr>
+      <w:r>
+        <w:rPr>
+          <w:rFonts w:ascii="Consolas" w:hAnsi="Consolas" w:cs="Consolas"/>
+          <w:color w:val="000000"/>
+          <w:sz w:val="19"/>
+          <w:szCs w:val="19"/>
+        </w:rPr>
+        <w:t xml:space="preserve">            </w:t>
+      </w:r>
+      <w:proofErr w:type="spellStart"/>
+      <w:r>
+        <w:rPr>
+          <w:rFonts w:ascii="Consolas" w:hAnsi="Consolas" w:cs="Consolas"/>
+          <w:color w:val="000000"/>
+          <w:sz w:val="19"/>
+          <w:szCs w:val="19"/>
+        </w:rPr>
+        <w:t>Dts.TaskResult</w:t>
+      </w:r>
+      <w:proofErr w:type="spellEnd"/>
+      <w:r>
+        <w:rPr>
+          <w:rFonts w:ascii="Consolas" w:hAnsi="Consolas" w:cs="Consolas"/>
+          <w:color w:val="000000"/>
+          <w:sz w:val="19"/>
+          <w:szCs w:val="19"/>
+        </w:rPr>
+        <w:t xml:space="preserve"> = (</w:t>
       </w:r>
       <w:r>
         <w:rPr>
@@ -12123,6 +12404,7 @@
         </w:rPr>
         <w:t>)</w:t>
       </w:r>
+      <w:proofErr w:type="spellStart"/>
       <w:r>
         <w:rPr>
           <w:rFonts w:ascii="Consolas" w:hAnsi="Consolas" w:cs="Consolas"/>
@@ -12139,7 +12421,17 @@
           <w:sz w:val="19"/>
           <w:szCs w:val="19"/>
         </w:rPr>
-        <w:t>.Success;</w:t>
+        <w:t>.Success</w:t>
+      </w:r>
+      <w:proofErr w:type="spellEnd"/>
+      <w:r>
+        <w:rPr>
+          <w:rFonts w:ascii="Consolas" w:hAnsi="Consolas" w:cs="Consolas"/>
+          <w:color w:val="000000"/>
+          <w:sz w:val="19"/>
+          <w:szCs w:val="19"/>
+        </w:rPr>
+        <w:t>;</w:t>
       </w:r>
     </w:p>
     <w:p>
@@ -12208,6 +12500,7 @@
         <w:rPr>
           <w:noProof/>
         </w:rPr>
+        <w:lastRenderedPageBreak/>
         <w:drawing>
           <wp:inline distT="0" distB="0" distL="0" distR="0" wp14:anchorId="5EA60801" wp14:editId="228DEF9F">
             <wp:extent cx="3959352" cy="1828800"/>
@@ -12258,13 +12551,13 @@
         <w:adjustRightInd w:val="0"/>
         <w:spacing w:after="0" w:line="240" w:lineRule="auto"/>
         <w:rPr>
-          <w:ins w:id="86" w:author="Palacherla, Susmitha C" w:date="2023-12-29T14:30:00Z"/>
+          <w:ins w:id="95" w:author="Palacherla, Susmitha C" w:date="2023-12-29T14:30:00Z"/>
           <w:rFonts w:asciiTheme="minorHAnsi" w:hAnsiTheme="minorHAnsi" w:cs="Arial"/>
           <w:b/>
           <w:sz w:val="20"/>
           <w:szCs w:val="20"/>
         </w:rPr>
-        <w:pPrChange w:id="87" w:author="Palacherla, Susmitha C" w:date="2023-12-29T14:30:00Z">
+        <w:pPrChange w:id="96" w:author="Palacherla, Susmitha C" w:date="2023-12-29T14:30:00Z">
           <w:pPr>
             <w:pStyle w:val="ListParagraph"/>
             <w:widowControl w:val="0"/>
@@ -12280,7 +12573,7 @@
           </w:pPr>
         </w:pPrChange>
       </w:pPr>
-      <w:ins w:id="88" w:author="Palacherla, Susmitha C" w:date="2023-12-29T14:30:00Z">
+      <w:ins w:id="97" w:author="Palacherla, Susmitha C" w:date="2023-12-29T14:30:00Z">
         <w:r>
           <w:rPr>
             <w:rFonts w:asciiTheme="minorHAnsi" w:hAnsiTheme="minorHAnsi" w:cs="Arial"/>
@@ -12334,14 +12627,14 @@
     <w:p>
       <w:pPr>
         <w:rPr>
-          <w:ins w:id="89" w:author="Palacherla, Susmitha C" w:date="2023-12-29T14:31:00Z"/>
+          <w:ins w:id="98" w:author="Palacherla, Susmitha C" w:date="2023-12-29T14:31:00Z"/>
           <w:rFonts w:asciiTheme="minorHAnsi" w:hAnsiTheme="minorHAnsi"/>
           <w:b/>
           <w:sz w:val="20"/>
           <w:szCs w:val="20"/>
         </w:rPr>
       </w:pPr>
-      <w:ins w:id="90" w:author="Palacherla, Susmitha C" w:date="2023-12-29T14:31:00Z">
+      <w:ins w:id="99" w:author="Palacherla, Susmitha C" w:date="2023-12-29T14:31:00Z">
         <w:r>
           <w:rPr>
             <w:rFonts w:asciiTheme="minorHAnsi" w:hAnsiTheme="minorHAnsi"/>
@@ -12361,12 +12654,12 @@
           <w:numId w:val="30"/>
         </w:numPr>
         <w:rPr>
-          <w:ins w:id="91" w:author="Palacherla, Susmitha C" w:date="2023-12-29T14:31:00Z"/>
-          <w:rFonts w:ascii="Times New Roman" w:hAnsi="Times New Roman"/>
-        </w:rPr>
-      </w:pPr>
-      <w:bookmarkStart w:id="92" w:name="_Hlk154663788"/>
-      <w:ins w:id="93" w:author="Palacherla, Susmitha C" w:date="2023-12-29T14:31:00Z">
+          <w:ins w:id="100" w:author="Palacherla, Susmitha C" w:date="2023-12-29T14:31:00Z"/>
+          <w:rFonts w:ascii="Times New Roman" w:hAnsi="Times New Roman"/>
+        </w:rPr>
+      </w:pPr>
+      <w:bookmarkStart w:id="101" w:name="_Hlk154663788"/>
+      <w:ins w:id="102" w:author="Palacherla, Susmitha C" w:date="2023-12-29T14:31:00Z">
         <w:r>
           <w:rPr>
             <w:rFonts w:ascii="Times New Roman" w:hAnsi="Times New Roman"/>
@@ -12395,11 +12688,11 @@
           <w:numId w:val="30"/>
         </w:numPr>
         <w:rPr>
-          <w:ins w:id="94" w:author="Palacherla, Susmitha C" w:date="2023-12-29T14:31:00Z"/>
-          <w:rFonts w:ascii="Times New Roman" w:hAnsi="Times New Roman"/>
-        </w:rPr>
-      </w:pPr>
-      <w:ins w:id="95" w:author="Palacherla, Susmitha C" w:date="2023-12-29T14:31:00Z">
+          <w:ins w:id="103" w:author="Palacherla, Susmitha C" w:date="2023-12-29T14:31:00Z"/>
+          <w:rFonts w:ascii="Times New Roman" w:hAnsi="Times New Roman"/>
+        </w:rPr>
+      </w:pPr>
+      <w:ins w:id="104" w:author="Palacherla, Susmitha C" w:date="2023-12-29T14:31:00Z">
         <w:r>
           <w:rPr>
             <w:rFonts w:ascii="Times New Roman" w:hAnsi="Times New Roman"/>
@@ -12416,11 +12709,11 @@
           <w:numId w:val="30"/>
         </w:numPr>
         <w:rPr>
-          <w:ins w:id="96" w:author="Palacherla, Susmitha C" w:date="2023-12-29T14:31:00Z"/>
-          <w:rFonts w:ascii="Times New Roman" w:hAnsi="Times New Roman"/>
-        </w:rPr>
-      </w:pPr>
-      <w:ins w:id="97" w:author="Palacherla, Susmitha C" w:date="2023-12-29T14:31:00Z">
+          <w:ins w:id="105" w:author="Palacherla, Susmitha C" w:date="2023-12-29T14:31:00Z"/>
+          <w:rFonts w:ascii="Times New Roman" w:hAnsi="Times New Roman"/>
+        </w:rPr>
+      </w:pPr>
+      <w:ins w:id="106" w:author="Palacherla, Susmitha C" w:date="2023-12-29T14:31:00Z">
         <w:r>
           <w:rPr>
             <w:rFonts w:ascii="Times New Roman" w:hAnsi="Times New Roman"/>
@@ -12435,16 +12728,16 @@
         </w:r>
       </w:ins>
     </w:p>
-    <w:bookmarkEnd w:id="92"/>
-    <w:p>
-      <w:pPr>
-        <w:widowControl w:val="0"/>
-        <w:autoSpaceDE w:val="0"/>
-        <w:autoSpaceDN w:val="0"/>
-        <w:adjustRightInd w:val="0"/>
-        <w:spacing w:after="0" w:line="240" w:lineRule="auto"/>
-        <w:rPr>
-          <w:ins w:id="98" w:author="Palacherla, Susmitha C" w:date="2023-12-29T14:31:00Z"/>
+    <w:bookmarkEnd w:id="101"/>
+    <w:p>
+      <w:pPr>
+        <w:widowControl w:val="0"/>
+        <w:autoSpaceDE w:val="0"/>
+        <w:autoSpaceDN w:val="0"/>
+        <w:adjustRightInd w:val="0"/>
+        <w:spacing w:after="0" w:line="240" w:lineRule="auto"/>
+        <w:rPr>
+          <w:ins w:id="107" w:author="Palacherla, Susmitha C" w:date="2023-12-29T14:31:00Z"/>
           <w:rFonts w:ascii="Times New Roman" w:hAnsi="Times New Roman"/>
           <w:b/>
           <w:sz w:val="24"/>
@@ -12455,14 +12748,14 @@
     <w:p>
       <w:pPr>
         <w:rPr>
-          <w:ins w:id="99" w:author="Palacherla, Susmitha C" w:date="2023-12-29T14:31:00Z"/>
+          <w:ins w:id="108" w:author="Palacherla, Susmitha C" w:date="2023-12-29T14:31:00Z"/>
           <w:rFonts w:asciiTheme="minorHAnsi" w:hAnsiTheme="minorHAnsi"/>
           <w:b/>
           <w:sz w:val="20"/>
           <w:szCs w:val="20"/>
         </w:rPr>
       </w:pPr>
-      <w:ins w:id="100" w:author="Palacherla, Susmitha C" w:date="2023-12-29T14:31:00Z">
+      <w:ins w:id="109" w:author="Palacherla, Susmitha C" w:date="2023-12-29T14:31:00Z">
         <w:r>
           <w:rPr>
             <w:rFonts w:asciiTheme="minorHAnsi" w:hAnsiTheme="minorHAnsi"/>
@@ -12479,13 +12772,13 @@
         <w:spacing w:after="0"/>
         <w:ind w:left="1080"/>
         <w:rPr>
-          <w:ins w:id="101" w:author="Palacherla, Susmitha C" w:date="2023-12-29T14:31:00Z"/>
+          <w:ins w:id="110" w:author="Palacherla, Susmitha C" w:date="2023-12-29T14:31:00Z"/>
           <w:rFonts w:asciiTheme="minorHAnsi" w:hAnsiTheme="minorHAnsi"/>
           <w:sz w:val="20"/>
           <w:szCs w:val="20"/>
         </w:rPr>
       </w:pPr>
-      <w:ins w:id="102" w:author="Palacherla, Susmitha C" w:date="2023-12-29T14:31:00Z">
+      <w:ins w:id="111" w:author="Palacherla, Susmitha C" w:date="2023-12-29T14:31:00Z">
         <w:r>
           <w:rPr>
             <w:rFonts w:asciiTheme="minorHAnsi" w:hAnsiTheme="minorHAnsi"/>
@@ -12501,13 +12794,13 @@
         <w:spacing w:after="0"/>
         <w:ind w:left="1080"/>
         <w:rPr>
-          <w:ins w:id="103" w:author="Palacherla, Susmitha C" w:date="2023-12-29T14:31:00Z"/>
+          <w:ins w:id="112" w:author="Palacherla, Susmitha C" w:date="2023-12-29T14:31:00Z"/>
           <w:rFonts w:asciiTheme="minorHAnsi" w:hAnsiTheme="minorHAnsi"/>
           <w:sz w:val="20"/>
           <w:szCs w:val="20"/>
         </w:rPr>
       </w:pPr>
-      <w:ins w:id="104" w:author="Palacherla, Susmitha C" w:date="2023-12-29T14:31:00Z">
+      <w:ins w:id="113" w:author="Palacherla, Susmitha C" w:date="2023-12-29T14:31:00Z">
         <w:r>
           <w:rPr>
             <w:rFonts w:asciiTheme="minorHAnsi" w:hAnsiTheme="minorHAnsi"/>
@@ -12571,13 +12864,13 @@
         <w:spacing w:after="0"/>
         <w:ind w:left="1080"/>
         <w:rPr>
-          <w:ins w:id="105" w:author="Palacherla, Susmitha C" w:date="2023-12-29T14:31:00Z"/>
+          <w:ins w:id="114" w:author="Palacherla, Susmitha C" w:date="2023-12-29T14:31:00Z"/>
           <w:rFonts w:asciiTheme="minorHAnsi" w:hAnsiTheme="minorHAnsi"/>
           <w:sz w:val="20"/>
           <w:szCs w:val="20"/>
         </w:rPr>
       </w:pPr>
-      <w:ins w:id="106" w:author="Palacherla, Susmitha C" w:date="2023-12-29T14:31:00Z">
+      <w:ins w:id="115" w:author="Palacherla, Susmitha C" w:date="2023-12-29T14:31:00Z">
         <w:r>
           <w:rPr>
             <w:rFonts w:asciiTheme="minorHAnsi" w:hAnsiTheme="minorHAnsi"/>
@@ -12593,11 +12886,11 @@
         <w:spacing w:after="0"/>
         <w:ind w:left="1080"/>
         <w:rPr>
-          <w:ins w:id="107" w:author="Palacherla, Susmitha C" w:date="2023-12-29T14:31:00Z"/>
-          <w:rFonts w:ascii="Times New Roman" w:hAnsi="Times New Roman"/>
-        </w:rPr>
-      </w:pPr>
-      <w:ins w:id="108" w:author="Palacherla, Susmitha C" w:date="2023-12-29T14:31:00Z">
+          <w:ins w:id="116" w:author="Palacherla, Susmitha C" w:date="2023-12-29T14:31:00Z"/>
+          <w:rFonts w:ascii="Times New Roman" w:hAnsi="Times New Roman"/>
+        </w:rPr>
+      </w:pPr>
+      <w:ins w:id="117" w:author="Palacherla, Susmitha C" w:date="2023-12-29T14:31:00Z">
         <w:r>
           <w:rPr>
             <w:rFonts w:ascii="Times New Roman" w:hAnsi="Times New Roman"/>
@@ -12611,7 +12904,7 @@
         <w:spacing w:after="0"/>
         <w:ind w:left="1080"/>
         <w:rPr>
-          <w:ins w:id="109" w:author="Palacherla, Susmitha C" w:date="2023-12-29T14:31:00Z"/>
+          <w:ins w:id="118" w:author="Palacherla, Susmitha C" w:date="2023-12-29T14:31:00Z"/>
           <w:rFonts w:ascii="Times New Roman" w:hAnsi="Times New Roman"/>
         </w:rPr>
       </w:pPr>
@@ -12621,7 +12914,7 @@
         <w:spacing w:after="0"/>
         <w:ind w:left="1080"/>
         <w:rPr>
-          <w:ins w:id="110" w:author="Palacherla, Susmitha C" w:date="2023-12-29T14:31:00Z"/>
+          <w:ins w:id="119" w:author="Palacherla, Susmitha C" w:date="2023-12-29T14:31:00Z"/>
           <w:rFonts w:ascii="Times New Roman" w:hAnsi="Times New Roman"/>
         </w:rPr>
       </w:pPr>
@@ -12634,11 +12927,11 @@
           <w:numId w:val="31"/>
         </w:numPr>
         <w:rPr>
-          <w:ins w:id="111" w:author="Palacherla, Susmitha C" w:date="2023-12-29T14:31:00Z"/>
-          <w:rFonts w:ascii="Times New Roman" w:hAnsi="Times New Roman"/>
-        </w:rPr>
-      </w:pPr>
-      <w:ins w:id="112" w:author="Palacherla, Susmitha C" w:date="2023-12-29T14:31:00Z">
+          <w:ins w:id="120" w:author="Palacherla, Susmitha C" w:date="2023-12-29T14:31:00Z"/>
+          <w:rFonts w:ascii="Times New Roman" w:hAnsi="Times New Roman"/>
+        </w:rPr>
+      </w:pPr>
+      <w:ins w:id="121" w:author="Palacherla, Susmitha C" w:date="2023-12-29T14:31:00Z">
         <w:r>
           <w:rPr>
             <w:rFonts w:ascii="Times New Roman" w:hAnsi="Times New Roman"/>
@@ -12662,11 +12955,11 @@
     <w:p>
       <w:pPr>
         <w:rPr>
-          <w:ins w:id="113" w:author="Palacherla, Susmitha C" w:date="2023-12-29T14:31:00Z"/>
-          <w:rFonts w:ascii="Times New Roman" w:hAnsi="Times New Roman"/>
-        </w:rPr>
-      </w:pPr>
-      <w:ins w:id="114" w:author="Palacherla, Susmitha C" w:date="2023-12-29T14:31:00Z">
+          <w:ins w:id="122" w:author="Palacherla, Susmitha C" w:date="2023-12-29T14:31:00Z"/>
+          <w:rFonts w:ascii="Times New Roman" w:hAnsi="Times New Roman"/>
+        </w:rPr>
+      </w:pPr>
+      <w:ins w:id="123" w:author="Palacherla, Susmitha C" w:date="2023-12-29T14:31:00Z">
         <w:r>
           <w:rPr>
             <w:noProof/>
@@ -12713,13 +13006,13 @@
     <w:p>
       <w:pPr>
         <w:rPr>
-          <w:ins w:id="115" w:author="Palacherla, Susmitha C" w:date="2023-12-29T14:32:00Z"/>
+          <w:ins w:id="124" w:author="Palacherla, Susmitha C" w:date="2023-12-29T14:32:00Z"/>
           <w:rFonts w:ascii="Times New Roman" w:hAnsi="Times New Roman"/>
           <w:sz w:val="20"/>
           <w:szCs w:val="20"/>
         </w:rPr>
       </w:pPr>
-      <w:ins w:id="116" w:author="Palacherla, Susmitha C" w:date="2023-12-29T14:32:00Z">
+      <w:ins w:id="125" w:author="Palacherla, Susmitha C" w:date="2023-12-29T14:32:00Z">
         <w:r>
           <w:rPr>
             <w:rFonts w:ascii="Times New Roman" w:hAnsi="Times New Roman"/>
@@ -12733,7 +13026,7 @@
     <w:p>
       <w:pPr>
         <w:rPr>
-          <w:ins w:id="117" w:author="Palacherla, Susmitha C" w:date="2023-12-29T14:32:00Z"/>
+          <w:ins w:id="126" w:author="Palacherla, Susmitha C" w:date="2023-12-29T14:32:00Z"/>
           <w:rFonts w:ascii="Times New Roman" w:hAnsi="Times New Roman"/>
           <w:sz w:val="20"/>
           <w:szCs w:val="20"/>
@@ -12743,13 +13036,13 @@
     <w:p>
       <w:pPr>
         <w:rPr>
-          <w:ins w:id="118" w:author="Palacherla, Susmitha C" w:date="2023-12-29T14:32:00Z"/>
+          <w:ins w:id="127" w:author="Palacherla, Susmitha C" w:date="2023-12-29T14:32:00Z"/>
           <w:rFonts w:ascii="Times New Roman" w:hAnsi="Times New Roman"/>
           <w:sz w:val="20"/>
           <w:szCs w:val="20"/>
         </w:rPr>
       </w:pPr>
-      <w:ins w:id="119" w:author="Palacherla, Susmitha C" w:date="2023-12-29T14:32:00Z">
+      <w:ins w:id="128" w:author="Palacherla, Susmitha C" w:date="2023-12-29T14:32:00Z">
         <w:r>
           <w:rPr>
             <w:rFonts w:ascii="Times New Roman" w:hAnsi="Times New Roman"/>
@@ -12763,33 +13056,51 @@
     <w:p>
       <w:pPr>
         <w:rPr>
-          <w:ins w:id="120" w:author="Palacherla, Susmitha C" w:date="2023-12-29T14:32:00Z"/>
+          <w:ins w:id="129" w:author="Palacherla, Susmitha C" w:date="2023-12-29T14:32:00Z"/>
           <w:rFonts w:ascii="Times New Roman" w:hAnsi="Times New Roman"/>
           <w:sz w:val="20"/>
           <w:szCs w:val="20"/>
         </w:rPr>
       </w:pPr>
-      <w:ins w:id="121" w:author="Palacherla, Susmitha C" w:date="2023-12-29T14:32:00Z">
+      <w:ins w:id="130" w:author="Palacherla, Susmitha C" w:date="2023-12-29T14:32:00Z">
         <w:r>
           <w:rPr>
             <w:rFonts w:ascii="Times New Roman" w:hAnsi="Times New Roman"/>
             <w:sz w:val="20"/>
             <w:szCs w:val="20"/>
           </w:rPr>
-          <w:t>(SELECT  TOP 1 [ReportCode] FROM [EC].[Feed_Contacts]</w:t>
+          <w:t>(SELECT  TOP 1 [ReportCode] FROM [EC].[</w:t>
+        </w:r>
+        <w:proofErr w:type="spellStart"/>
+        <w:r>
+          <w:rPr>
+            <w:rFonts w:ascii="Times New Roman" w:hAnsi="Times New Roman"/>
+            <w:sz w:val="20"/>
+            <w:szCs w:val="20"/>
+          </w:rPr>
+          <w:t>Feed_Contacts</w:t>
+        </w:r>
+        <w:proofErr w:type="spellEnd"/>
+        <w:r>
+          <w:rPr>
+            <w:rFonts w:ascii="Times New Roman" w:hAnsi="Times New Roman"/>
+            <w:sz w:val="20"/>
+            <w:szCs w:val="20"/>
+          </w:rPr>
+          <w:t>]</w:t>
         </w:r>
       </w:ins>
     </w:p>
     <w:p>
       <w:pPr>
         <w:rPr>
-          <w:ins w:id="122" w:author="Palacherla, Susmitha C" w:date="2023-12-29T14:32:00Z"/>
+          <w:ins w:id="131" w:author="Palacherla, Susmitha C" w:date="2023-12-29T14:32:00Z"/>
           <w:rFonts w:ascii="Times New Roman" w:hAnsi="Times New Roman"/>
           <w:sz w:val="20"/>
           <w:szCs w:val="20"/>
         </w:rPr>
       </w:pPr>
-      <w:ins w:id="123" w:author="Palacherla, Susmitha C" w:date="2023-12-29T14:32:00Z">
+      <w:ins w:id="132" w:author="Palacherla, Susmitha C" w:date="2023-12-29T14:32:00Z">
         <w:r>
           <w:rPr>
             <w:rFonts w:ascii="Times New Roman" w:hAnsi="Times New Roman"/>
@@ -12803,13 +13114,13 @@
     <w:p>
       <w:pPr>
         <w:rPr>
-          <w:ins w:id="124" w:author="Palacherla, Susmitha C" w:date="2023-12-29T14:32:00Z"/>
+          <w:ins w:id="133" w:author="Palacherla, Susmitha C" w:date="2023-12-29T14:32:00Z"/>
           <w:rFonts w:ascii="Times New Roman" w:hAnsi="Times New Roman"/>
           <w:sz w:val="20"/>
           <w:szCs w:val="20"/>
         </w:rPr>
       </w:pPr>
-      <w:ins w:id="125" w:author="Palacherla, Susmitha C" w:date="2023-12-29T14:32:00Z">
+      <w:ins w:id="134" w:author="Palacherla, Susmitha C" w:date="2023-12-29T14:32:00Z">
         <w:r>
           <w:rPr>
             <w:rFonts w:ascii="Times New Roman" w:hAnsi="Times New Roman"/>
@@ -12823,31 +13134,59 @@
     <w:p>
       <w:pPr>
         <w:rPr>
-          <w:ins w:id="126" w:author="Palacherla, Susmitha C" w:date="2023-12-29T14:32:00Z"/>
+          <w:ins w:id="135" w:author="Palacherla, Susmitha C" w:date="2023-12-29T14:32:00Z"/>
           <w:rFonts w:ascii="Times New Roman" w:hAnsi="Times New Roman"/>
           <w:sz w:val="20"/>
           <w:szCs w:val="20"/>
         </w:rPr>
       </w:pPr>
-      <w:ins w:id="127" w:author="Palacherla, Susmitha C" w:date="2023-12-29T14:32:00Z">
+      <w:ins w:id="136" w:author="Palacherla, Susmitha C" w:date="2023-12-29T14:32:00Z">
         <w:r>
           <w:rPr>
             <w:rFonts w:ascii="Times New Roman" w:hAnsi="Times New Roman"/>
             <w:sz w:val="20"/>
             <w:szCs w:val="20"/>
           </w:rPr>
-          <w:t>SELECT DISTINCT 'Unknown' AS [ReportCode] FROM [EC].[Feed_Contacts] ) pocs</w:t>
+          <w:t>SELECT DISTINCT 'Unknown' AS [ReportCode] FROM [EC].[</w:t>
         </w:r>
+        <w:proofErr w:type="spellStart"/>
+        <w:r>
+          <w:rPr>
+            <w:rFonts w:ascii="Times New Roman" w:hAnsi="Times New Roman"/>
+            <w:sz w:val="20"/>
+            <w:szCs w:val="20"/>
+          </w:rPr>
+          <w:t>Feed_Contacts</w:t>
+        </w:r>
+        <w:proofErr w:type="spellEnd"/>
+        <w:r>
+          <w:rPr>
+            <w:rFonts w:ascii="Times New Roman" w:hAnsi="Times New Roman"/>
+            <w:sz w:val="20"/>
+            <w:szCs w:val="20"/>
+          </w:rPr>
+          <w:t xml:space="preserve">] ) </w:t>
+        </w:r>
+        <w:proofErr w:type="spellStart"/>
+        <w:r>
+          <w:rPr>
+            <w:rFonts w:ascii="Times New Roman" w:hAnsi="Times New Roman"/>
+            <w:sz w:val="20"/>
+            <w:szCs w:val="20"/>
+          </w:rPr>
+          <w:t>pocs</w:t>
+        </w:r>
+        <w:proofErr w:type="spellEnd"/>
       </w:ins>
     </w:p>
     <w:p>
       <w:pPr>
         <w:rPr>
-          <w:ins w:id="128" w:author="Palacherla, Susmitha C" w:date="2023-12-29T14:31:00Z"/>
-          <w:rFonts w:ascii="Times New Roman" w:hAnsi="Times New Roman"/>
-        </w:rPr>
-      </w:pPr>
-      <w:ins w:id="129" w:author="Palacherla, Susmitha C" w:date="2023-12-29T14:32:00Z">
+          <w:ins w:id="137" w:author="Palacherla, Susmitha C" w:date="2023-12-29T14:31:00Z"/>
+          <w:rFonts w:ascii="Times New Roman" w:hAnsi="Times New Roman"/>
+        </w:rPr>
+      </w:pPr>
+      <w:ins w:id="138" w:author="Palacherla, Susmitha C" w:date="2023-12-29T14:32:00Z">
         <w:r>
           <w:rPr>
             <w:rFonts w:ascii="Times New Roman" w:hAnsi="Times New Roman"/>
@@ -12861,11 +13200,11 @@
     <w:p>
       <w:pPr>
         <w:rPr>
-          <w:ins w:id="130" w:author="Palacherla, Susmitha C" w:date="2023-12-29T14:31:00Z"/>
-          <w:rFonts w:ascii="Times New Roman" w:hAnsi="Times New Roman"/>
-        </w:rPr>
-      </w:pPr>
-      <w:ins w:id="131" w:author="Palacherla, Susmitha C" w:date="2023-12-29T14:31:00Z">
+          <w:ins w:id="139" w:author="Palacherla, Susmitha C" w:date="2023-12-29T14:31:00Z"/>
+          <w:rFonts w:ascii="Times New Roman" w:hAnsi="Times New Roman"/>
+        </w:rPr>
+      </w:pPr>
+      <w:ins w:id="140" w:author="Palacherla, Susmitha C" w:date="2023-12-29T14:31:00Z">
         <w:r>
           <w:rPr>
             <w:noProof/>
@@ -12912,11 +13251,11 @@
     <w:p>
       <w:pPr>
         <w:rPr>
-          <w:ins w:id="132" w:author="Palacherla, Susmitha C" w:date="2023-12-29T14:31:00Z"/>
-          <w:rFonts w:ascii="Times New Roman" w:hAnsi="Times New Roman"/>
-        </w:rPr>
-      </w:pPr>
-      <w:ins w:id="133" w:author="Palacherla, Susmitha C" w:date="2023-12-29T14:31:00Z">
+          <w:ins w:id="141" w:author="Palacherla, Susmitha C" w:date="2023-12-29T14:31:00Z"/>
+          <w:rFonts w:ascii="Times New Roman" w:hAnsi="Times New Roman"/>
+        </w:rPr>
+      </w:pPr>
+      <w:ins w:id="142" w:author="Palacherla, Susmitha C" w:date="2023-12-29T14:31:00Z">
         <w:r>
           <w:rPr>
             <w:noProof/>
@@ -12962,15 +13301,15 @@
     <w:p>
       <w:pPr>
         <w:rPr>
-          <w:ins w:id="134" w:author="Palacherla, Susmitha C" w:date="2023-12-29T14:31:00Z"/>
-          <w:rFonts w:ascii="Times New Roman" w:hAnsi="Times New Roman"/>
-        </w:rPr>
-      </w:pPr>
-    </w:p>
-    <w:p>
-      <w:pPr>
-        <w:rPr>
-          <w:ins w:id="135" w:author="Palacherla, Susmitha C" w:date="2023-12-29T14:31:00Z"/>
+          <w:ins w:id="143" w:author="Palacherla, Susmitha C" w:date="2023-12-29T14:31:00Z"/>
+          <w:rFonts w:ascii="Times New Roman" w:hAnsi="Times New Roman"/>
+        </w:rPr>
+      </w:pPr>
+    </w:p>
+    <w:p>
+      <w:pPr>
+        <w:rPr>
+          <w:ins w:id="144" w:author="Palacherla, Susmitha C" w:date="2023-12-29T14:31:00Z"/>
           <w:rFonts w:ascii="Times New Roman" w:hAnsi="Times New Roman"/>
         </w:rPr>
       </w:pPr>
@@ -12983,11 +13322,11 @@
           <w:numId w:val="31"/>
         </w:numPr>
         <w:rPr>
-          <w:ins w:id="136" w:author="Palacherla, Susmitha C" w:date="2023-12-29T14:31:00Z"/>
-          <w:rFonts w:ascii="Times New Roman" w:hAnsi="Times New Roman"/>
-        </w:rPr>
-      </w:pPr>
-      <w:ins w:id="137" w:author="Palacherla, Susmitha C" w:date="2023-12-29T14:31:00Z">
+          <w:ins w:id="145" w:author="Palacherla, Susmitha C" w:date="2023-12-29T14:31:00Z"/>
+          <w:rFonts w:ascii="Times New Roman" w:hAnsi="Times New Roman"/>
+        </w:rPr>
+      </w:pPr>
+      <w:ins w:id="146" w:author="Palacherla, Susmitha C" w:date="2023-12-29T14:31:00Z">
         <w:r>
           <w:rPr>
             <w:rFonts w:ascii="Times New Roman" w:hAnsi="Times New Roman"/>
@@ -12999,11 +13338,11 @@
     <w:p>
       <w:pPr>
         <w:rPr>
-          <w:ins w:id="138" w:author="Palacherla, Susmitha C" w:date="2023-12-29T14:31:00Z"/>
-          <w:rFonts w:ascii="Times New Roman" w:hAnsi="Times New Roman"/>
-        </w:rPr>
-      </w:pPr>
-      <w:ins w:id="139" w:author="Palacherla, Susmitha C" w:date="2023-12-29T14:31:00Z">
+          <w:ins w:id="147" w:author="Palacherla, Susmitha C" w:date="2023-12-29T14:31:00Z"/>
+          <w:rFonts w:ascii="Times New Roman" w:hAnsi="Times New Roman"/>
+        </w:rPr>
+      </w:pPr>
+      <w:ins w:id="148" w:author="Palacherla, Susmitha C" w:date="2023-12-29T14:31:00Z">
         <w:r>
           <w:rPr>
             <w:noProof/>
@@ -13049,11 +13388,11 @@
     <w:p>
       <w:pPr>
         <w:rPr>
-          <w:ins w:id="140" w:author="Palacherla, Susmitha C" w:date="2023-12-29T14:31:00Z"/>
-          <w:rFonts w:ascii="Times New Roman" w:hAnsi="Times New Roman"/>
-        </w:rPr>
-      </w:pPr>
-      <w:ins w:id="141" w:author="Palacherla, Susmitha C" w:date="2023-12-29T14:33:00Z">
+          <w:ins w:id="149" w:author="Palacherla, Susmitha C" w:date="2023-12-29T14:31:00Z"/>
+          <w:rFonts w:ascii="Times New Roman" w:hAnsi="Times New Roman"/>
+        </w:rPr>
+      </w:pPr>
+      <w:ins w:id="150" w:author="Palacherla, Susmitha C" w:date="2023-12-29T14:33:00Z">
         <w:r>
           <w:rPr>
             <w:noProof/>
@@ -13100,19 +13439,19 @@
     <w:p>
       <w:pPr>
         <w:rPr>
-          <w:ins w:id="142" w:author="Palacherla, Susmitha C" w:date="2023-12-29T14:34:00Z"/>
-          <w:rFonts w:ascii="Times New Roman" w:hAnsi="Times New Roman"/>
-        </w:rPr>
-      </w:pPr>
-    </w:p>
-    <w:p>
-      <w:pPr>
-        <w:rPr>
-          <w:ins w:id="143" w:author="Palacherla, Susmitha C" w:date="2023-12-29T14:31:00Z"/>
-          <w:rFonts w:ascii="Times New Roman" w:hAnsi="Times New Roman"/>
-        </w:rPr>
-      </w:pPr>
-      <w:ins w:id="144" w:author="Palacherla, Susmitha C" w:date="2023-12-29T14:34:00Z">
+          <w:ins w:id="151" w:author="Palacherla, Susmitha C" w:date="2023-12-29T14:34:00Z"/>
+          <w:rFonts w:ascii="Times New Roman" w:hAnsi="Times New Roman"/>
+        </w:rPr>
+      </w:pPr>
+    </w:p>
+    <w:p>
+      <w:pPr>
+        <w:rPr>
+          <w:ins w:id="152" w:author="Palacherla, Susmitha C" w:date="2023-12-29T14:31:00Z"/>
+          <w:rFonts w:ascii="Times New Roman" w:hAnsi="Times New Roman"/>
+        </w:rPr>
+      </w:pPr>
+      <w:ins w:id="153" w:author="Palacherla, Susmitha C" w:date="2023-12-29T14:34:00Z">
         <w:r>
           <w:rPr>
             <w:noProof/>
@@ -13163,11 +13502,11 @@
           <w:numId w:val="31"/>
         </w:numPr>
         <w:rPr>
-          <w:ins w:id="145" w:author="Palacherla, Susmitha C" w:date="2023-12-29T14:31:00Z"/>
-          <w:rFonts w:ascii="Times New Roman" w:hAnsi="Times New Roman"/>
-        </w:rPr>
-      </w:pPr>
-      <w:ins w:id="146" w:author="Palacherla, Susmitha C" w:date="2023-12-29T14:31:00Z">
+          <w:ins w:id="154" w:author="Palacherla, Susmitha C" w:date="2023-12-29T14:31:00Z"/>
+          <w:rFonts w:ascii="Times New Roman" w:hAnsi="Times New Roman"/>
+        </w:rPr>
+      </w:pPr>
+      <w:ins w:id="155" w:author="Palacherla, Susmitha C" w:date="2023-12-29T14:31:00Z">
         <w:r>
           <w:rPr>
             <w:rFonts w:ascii="Times New Roman" w:hAnsi="Times New Roman"/>
@@ -13191,13 +13530,13 @@
         <w:spacing w:after="0" w:line="240" w:lineRule="auto"/>
         <w:ind w:left="360"/>
         <w:rPr>
-          <w:ins w:id="147" w:author="Palacherla, Susmitha C" w:date="2023-12-29T14:31:00Z"/>
+          <w:ins w:id="156" w:author="Palacherla, Susmitha C" w:date="2023-12-29T14:31:00Z"/>
           <w:rFonts w:ascii="Times New Roman" w:hAnsi="Times New Roman"/>
           <w:sz w:val="24"/>
           <w:szCs w:val="24"/>
         </w:rPr>
       </w:pPr>
-      <w:ins w:id="148" w:author="Palacherla, Susmitha C" w:date="2023-12-29T14:31:00Z">
+      <w:ins w:id="157" w:author="Palacherla, Susmitha C" w:date="2023-12-29T14:31:00Z">
         <w:r>
           <w:rPr>
             <w:noProof/>
@@ -13256,7 +13595,7 @@
         <w:spacing w:after="0" w:line="240" w:lineRule="auto"/>
         <w:ind w:left="360"/>
         <w:rPr>
-          <w:ins w:id="149" w:author="Palacherla, Susmitha C" w:date="2023-12-29T14:31:00Z"/>
+          <w:ins w:id="158" w:author="Palacherla, Susmitha C" w:date="2023-12-29T14:31:00Z"/>
           <w:rFonts w:ascii="Times New Roman" w:hAnsi="Times New Roman"/>
           <w:sz w:val="24"/>
           <w:szCs w:val="24"/>
@@ -13272,7 +13611,7 @@
         <w:spacing w:after="0" w:line="240" w:lineRule="auto"/>
         <w:ind w:left="360"/>
         <w:rPr>
-          <w:ins w:id="150" w:author="Palacherla, Susmitha C" w:date="2023-12-29T14:31:00Z"/>
+          <w:ins w:id="159" w:author="Palacherla, Susmitha C" w:date="2023-12-29T14:31:00Z"/>
           <w:rFonts w:ascii="Times New Roman" w:hAnsi="Times New Roman"/>
         </w:rPr>
       </w:pPr>
@@ -13286,7 +13625,7 @@
         <w:spacing w:after="0" w:line="240" w:lineRule="auto"/>
         <w:ind w:left="360"/>
         <w:rPr>
-          <w:ins w:id="151" w:author="Palacherla, Susmitha C" w:date="2023-12-29T14:31:00Z"/>
+          <w:ins w:id="160" w:author="Palacherla, Susmitha C" w:date="2023-12-29T14:31:00Z"/>
           <w:rFonts w:ascii="Times New Roman" w:hAnsi="Times New Roman"/>
           <w:sz w:val="24"/>
           <w:szCs w:val="24"/>
@@ -13302,7 +13641,7 @@
         <w:spacing w:after="0" w:line="240" w:lineRule="auto"/>
         <w:ind w:left="360"/>
         <w:rPr>
-          <w:ins w:id="152" w:author="Palacherla, Susmitha C" w:date="2023-12-29T14:31:00Z"/>
+          <w:ins w:id="161" w:author="Palacherla, Susmitha C" w:date="2023-12-29T14:31:00Z"/>
           <w:rFonts w:ascii="Times New Roman" w:hAnsi="Times New Roman"/>
           <w:sz w:val="24"/>
           <w:szCs w:val="24"/>
@@ -13317,7 +13656,7 @@
         <w:adjustRightInd w:val="0"/>
         <w:spacing w:after="0" w:line="240" w:lineRule="auto"/>
         <w:rPr>
-          <w:ins w:id="153" w:author="Palacherla, Susmitha C" w:date="2023-12-29T14:31:00Z"/>
+          <w:ins w:id="162" w:author="Palacherla, Susmitha C" w:date="2023-12-29T14:31:00Z"/>
           <w:rFonts w:asciiTheme="minorHAnsi" w:hAnsiTheme="minorHAnsi" w:cs="Arial"/>
           <w:b/>
           <w:sz w:val="20"/>
@@ -13353,7 +13692,7 @@
           <w:rFonts w:ascii="Times New Roman" w:hAnsi="Times New Roman"/>
           <w:b/>
         </w:rPr>
-        <w:pPrChange w:id="154" w:author="Palacherla, Susmitha C" w:date="2023-12-29T14:30:00Z">
+        <w:pPrChange w:id="163" w:author="Palacherla, Susmitha C" w:date="2023-12-29T14:30:00Z">
           <w:pPr>
             <w:pStyle w:val="ListParagraph"/>
             <w:widowControl w:val="0"/>
@@ -14797,7 +15136,119 @@
         <w:rPr>
           <w:rFonts w:ascii="Times New Roman" w:hAnsi="Times New Roman"/>
         </w:rPr>
-        <w:t>(DT_STR,4000,1252)((ISNULL(ProblemText) ? "Problem: N/A|" : ProblemText + "|") + (ISNULL(BehaviorText) ? "Behavior: N/A|" : BehaviorText + "|") + (ISNULL(ResultText) ? "Result: N/A|" : ResultText + "|") + (ISNULL(FollowUpText) ? "Follow Up: N/A|" : FollowUpText))</w:t>
+        <w:t>(DT_STR,4000,1252)((ISNULL(</w:t>
+      </w:r>
+      <w:proofErr w:type="spellStart"/>
+      <w:r>
+        <w:rPr>
+          <w:rFonts w:ascii="Times New Roman" w:hAnsi="Times New Roman"/>
+        </w:rPr>
+        <w:t>ProblemText</w:t>
+      </w:r>
+      <w:proofErr w:type="spellEnd"/>
+      <w:r>
+        <w:rPr>
+          <w:rFonts w:ascii="Times New Roman" w:hAnsi="Times New Roman"/>
+        </w:rPr>
+        <w:t xml:space="preserve">) ? "Problem: N/A|" : </w:t>
+      </w:r>
+      <w:proofErr w:type="spellStart"/>
+      <w:r>
+        <w:rPr>
+          <w:rFonts w:ascii="Times New Roman" w:hAnsi="Times New Roman"/>
+        </w:rPr>
+        <w:t>ProblemText</w:t>
+      </w:r>
+      <w:proofErr w:type="spellEnd"/>
+      <w:r>
+        <w:rPr>
+          <w:rFonts w:ascii="Times New Roman" w:hAnsi="Times New Roman"/>
+        </w:rPr>
+        <w:t xml:space="preserve"> + "|") + (ISNULL(</w:t>
+      </w:r>
+      <w:proofErr w:type="spellStart"/>
+      <w:r>
+        <w:rPr>
+          <w:rFonts w:ascii="Times New Roman" w:hAnsi="Times New Roman"/>
+        </w:rPr>
+        <w:t>BehaviorText</w:t>
+      </w:r>
+      <w:proofErr w:type="spellEnd"/>
+      <w:r>
+        <w:rPr>
+          <w:rFonts w:ascii="Times New Roman" w:hAnsi="Times New Roman"/>
+        </w:rPr>
+        <w:t xml:space="preserve">) ? "Behavior: N/A|" : </w:t>
+      </w:r>
+      <w:proofErr w:type="spellStart"/>
+      <w:r>
+        <w:rPr>
+          <w:rFonts w:ascii="Times New Roman" w:hAnsi="Times New Roman"/>
+        </w:rPr>
+        <w:t>BehaviorText</w:t>
+      </w:r>
+      <w:proofErr w:type="spellEnd"/>
+      <w:r>
+        <w:rPr>
+          <w:rFonts w:ascii="Times New Roman" w:hAnsi="Times New Roman"/>
+        </w:rPr>
+        <w:t xml:space="preserve"> + "|") + (ISNULL(</w:t>
+      </w:r>
+      <w:proofErr w:type="spellStart"/>
+      <w:r>
+        <w:rPr>
+          <w:rFonts w:ascii="Times New Roman" w:hAnsi="Times New Roman"/>
+        </w:rPr>
+        <w:t>ResultText</w:t>
+      </w:r>
+      <w:proofErr w:type="spellEnd"/>
+      <w:r>
+        <w:rPr>
+          <w:rFonts w:ascii="Times New Roman" w:hAnsi="Times New Roman"/>
+        </w:rPr>
+        <w:t xml:space="preserve">) ? "Result: N/A|" : </w:t>
+      </w:r>
+      <w:proofErr w:type="spellStart"/>
+      <w:r>
+        <w:rPr>
+          <w:rFonts w:ascii="Times New Roman" w:hAnsi="Times New Roman"/>
+        </w:rPr>
+        <w:t>ResultText</w:t>
+      </w:r>
+      <w:proofErr w:type="spellEnd"/>
+      <w:r>
+        <w:rPr>
+          <w:rFonts w:ascii="Times New Roman" w:hAnsi="Times New Roman"/>
+        </w:rPr>
+        <w:t xml:space="preserve"> + "|") + (ISNULL(</w:t>
+      </w:r>
+      <w:proofErr w:type="spellStart"/>
+      <w:r>
+        <w:rPr>
+          <w:rFonts w:ascii="Times New Roman" w:hAnsi="Times New Roman"/>
+        </w:rPr>
+        <w:t>FollowUpText</w:t>
+      </w:r>
+      <w:proofErr w:type="spellEnd"/>
+      <w:r>
+        <w:rPr>
+          <w:rFonts w:ascii="Times New Roman" w:hAnsi="Times New Roman"/>
+        </w:rPr>
+        <w:t xml:space="preserve">) ? "Follow Up: N/A|" : </w:t>
+      </w:r>
+      <w:proofErr w:type="spellStart"/>
+      <w:r>
+        <w:rPr>
+          <w:rFonts w:ascii="Times New Roman" w:hAnsi="Times New Roman"/>
+        </w:rPr>
+        <w:t>FollowUpText</w:t>
+      </w:r>
+      <w:proofErr w:type="spellEnd"/>
+      <w:r>
+        <w:rPr>
+          <w:rFonts w:ascii="Times New Roman" w:hAnsi="Times New Roman"/>
+        </w:rPr>
+        <w:t>))</w:t>
       </w:r>
     </w:p>
     <w:p>
@@ -15065,6 +15516,7 @@
           <w:rFonts w:ascii="Times New Roman" w:hAnsi="Times New Roman"/>
         </w:rPr>
       </w:pPr>
+      <w:proofErr w:type="spellStart"/>
       <w:r>
         <w:rPr>
           <w:rFonts w:ascii="Times New Roman" w:hAnsi="Times New Roman"/>
@@ -15075,7 +15527,14 @@
         <w:rPr>
           <w:rFonts w:ascii="Times New Roman" w:hAnsi="Times New Roman"/>
         </w:rPr>
-        <w:t>ledb destination</w:t>
+        <w:t>ledb</w:t>
+      </w:r>
+      <w:proofErr w:type="spellEnd"/>
+      <w:r>
+        <w:rPr>
+          <w:rFonts w:ascii="Times New Roman" w:hAnsi="Times New Roman"/>
+        </w:rPr>
+        <w:t xml:space="preserve"> destination</w:t>
       </w:r>
     </w:p>
     <w:p>
@@ -15991,7 +16450,21 @@
         <w:rPr>
           <w:rFonts w:ascii="Times New Roman" w:hAnsi="Times New Roman"/>
         </w:rPr>
-        <w:t xml:space="preserve">  VALUES (?,GetDate(), ?, ?,?)</w:t>
+        <w:t xml:space="preserve">  VALUES (?,</w:t>
+      </w:r>
+      <w:proofErr w:type="spellStart"/>
+      <w:r>
+        <w:rPr>
+          <w:rFonts w:ascii="Times New Roman" w:hAnsi="Times New Roman"/>
+        </w:rPr>
+        <w:t>GetDate</w:t>
+      </w:r>
+      <w:proofErr w:type="spellEnd"/>
+      <w:r>
+        <w:rPr>
+          <w:rFonts w:ascii="Times New Roman" w:hAnsi="Times New Roman"/>
+        </w:rPr>
+        <w:t>(), ?, ?,?)</w:t>
       </w:r>
     </w:p>
     <w:p>
@@ -16245,7 +16718,7 @@
           <w:rFonts w:ascii="Times New Roman" w:hAnsi="Times New Roman"/>
           <w:b/>
         </w:rPr>
-        <w:pPrChange w:id="155" w:author="Palacherla, Susmitha C" w:date="2023-12-29T14:30:00Z">
+        <w:pPrChange w:id="164" w:author="Palacherla, Susmitha C" w:date="2023-12-29T14:30:00Z">
           <w:pPr>
             <w:pStyle w:val="ListParagraph"/>
             <w:widowControl w:val="0"/>
@@ -17712,6 +18185,7 @@
           <w:rFonts w:ascii="Times New Roman" w:hAnsi="Times New Roman"/>
         </w:rPr>
       </w:pPr>
+      <w:proofErr w:type="spellStart"/>
       <w:r>
         <w:rPr>
           <w:rFonts w:ascii="Times New Roman" w:hAnsi="Times New Roman"/>
@@ -17722,7 +18196,14 @@
         <w:rPr>
           <w:rFonts w:ascii="Times New Roman" w:hAnsi="Times New Roman"/>
         </w:rPr>
-        <w:t>ledb destination</w:t>
+        <w:t>ledb</w:t>
+      </w:r>
+      <w:proofErr w:type="spellEnd"/>
+      <w:r>
+        <w:rPr>
+          <w:rFonts w:ascii="Times New Roman" w:hAnsi="Times New Roman"/>
+        </w:rPr>
+        <w:t xml:space="preserve"> destination</w:t>
       </w:r>
     </w:p>
     <w:p>
@@ -18530,7 +19011,21 @@
         <w:rPr>
           <w:rFonts w:ascii="Times New Roman" w:hAnsi="Times New Roman"/>
         </w:rPr>
-        <w:t xml:space="preserve">  VALUES (?,GetDate(), ?, ?,?)</w:t>
+        <w:t xml:space="preserve">  VALUES (?,</w:t>
+      </w:r>
+      <w:proofErr w:type="spellStart"/>
+      <w:r>
+        <w:rPr>
+          <w:rFonts w:ascii="Times New Roman" w:hAnsi="Times New Roman"/>
+        </w:rPr>
+        <w:t>GetDate</w:t>
+      </w:r>
+      <w:proofErr w:type="spellEnd"/>
+      <w:r>
+        <w:rPr>
+          <w:rFonts w:ascii="Times New Roman" w:hAnsi="Times New Roman"/>
+        </w:rPr>
+        <w:t>(), ?, ?,?)</w:t>
       </w:r>
     </w:p>
     <w:p>
@@ -18772,7 +19267,7 @@
           <w:rFonts w:ascii="Times New Roman" w:hAnsi="Times New Roman"/>
           <w:b/>
         </w:rPr>
-        <w:pPrChange w:id="156" w:author="Palacherla, Susmitha C" w:date="2023-12-29T14:30:00Z">
+        <w:pPrChange w:id="165" w:author="Palacherla, Susmitha C" w:date="2023-12-29T14:30:00Z">
           <w:pPr>
             <w:pStyle w:val="ListParagraph"/>
             <w:widowControl w:val="0"/>
@@ -19251,7 +19746,21 @@
         <w:rPr>
           <w:rFonts w:ascii="Times New Roman" w:hAnsi="Times New Roman"/>
         </w:rPr>
-        <w:t>SQL task Load coaching_Log and Coaching_Log_Reason tables</w:t>
+        <w:t xml:space="preserve">SQL task Load </w:t>
+      </w:r>
+      <w:proofErr w:type="spellStart"/>
+      <w:r>
+        <w:rPr>
+          <w:rFonts w:ascii="Times New Roman" w:hAnsi="Times New Roman"/>
+        </w:rPr>
+        <w:t>coaching_Log</w:t>
+      </w:r>
+      <w:proofErr w:type="spellEnd"/>
+      <w:r>
+        <w:rPr>
+          <w:rFonts w:ascii="Times New Roman" w:hAnsi="Times New Roman"/>
+        </w:rPr>
+        <w:t xml:space="preserve"> and Coaching_Log_Reason tables</w:t>
       </w:r>
     </w:p>
     <w:p>
@@ -20276,11 +20785,19 @@
           <w:rFonts w:ascii="Times New Roman" w:hAnsi="Times New Roman"/>
         </w:rPr>
       </w:pPr>
-      <w:r>
-        <w:rPr>
-          <w:rFonts w:ascii="Times New Roman" w:hAnsi="Times New Roman"/>
-        </w:rPr>
-        <w:t>Oledb destination</w:t>
+      <w:proofErr w:type="spellStart"/>
+      <w:r>
+        <w:rPr>
+          <w:rFonts w:ascii="Times New Roman" w:hAnsi="Times New Roman"/>
+        </w:rPr>
+        <w:t>Oledb</w:t>
+      </w:r>
+      <w:proofErr w:type="spellEnd"/>
+      <w:r>
+        <w:rPr>
+          <w:rFonts w:ascii="Times New Roman" w:hAnsi="Times New Roman"/>
+        </w:rPr>
+        <w:t xml:space="preserve"> destination</w:t>
       </w:r>
     </w:p>
     <w:p>
@@ -21026,7 +21543,21 @@
         <w:rPr>
           <w:rFonts w:ascii="Times New Roman" w:hAnsi="Times New Roman"/>
         </w:rPr>
-        <w:t xml:space="preserve">  VALUES (?,GetDate(), ?, ?,?)</w:t>
+        <w:t xml:space="preserve">  VALUES (?,</w:t>
+      </w:r>
+      <w:proofErr w:type="spellStart"/>
+      <w:r>
+        <w:rPr>
+          <w:rFonts w:ascii="Times New Roman" w:hAnsi="Times New Roman"/>
+        </w:rPr>
+        <w:t>GetDate</w:t>
+      </w:r>
+      <w:proofErr w:type="spellEnd"/>
+      <w:r>
+        <w:rPr>
+          <w:rFonts w:ascii="Times New Roman" w:hAnsi="Times New Roman"/>
+        </w:rPr>
+        <w:t>(), ?, ?,?)</w:t>
       </w:r>
     </w:p>
     <w:p>
@@ -21701,7 +22232,7 @@
           <w:rFonts w:ascii="Times New Roman" w:hAnsi="Times New Roman"/>
           <w:b/>
         </w:rPr>
-        <w:pPrChange w:id="157" w:author="Palacherla, Susmitha C" w:date="2023-12-29T14:30:00Z">
+        <w:pPrChange w:id="166" w:author="Palacherla, Susmitha C" w:date="2023-12-29T14:30:00Z">
           <w:pPr>
             <w:pStyle w:val="ListParagraph"/>
             <w:widowControl w:val="0"/>
@@ -22358,7 +22889,17 @@
           <w:sz w:val="19"/>
           <w:szCs w:val="19"/>
         </w:rPr>
-        <w:t xml:space="preserve">            System.Threading.</w:t>
+        <w:t xml:space="preserve">            </w:t>
+      </w:r>
+      <w:proofErr w:type="spellStart"/>
+      <w:r>
+        <w:rPr>
+          <w:rFonts w:ascii="Consolas" w:hAnsi="Consolas" w:cs="Consolas"/>
+          <w:color w:val="000000"/>
+          <w:sz w:val="19"/>
+          <w:szCs w:val="19"/>
+        </w:rPr>
+        <w:t>System.Threading.</w:t>
       </w:r>
       <w:r>
         <w:rPr>
@@ -22376,30 +22917,60 @@
           <w:sz w:val="19"/>
           <w:szCs w:val="19"/>
         </w:rPr>
-        <w:t>.Sleep(10000);</w:t>
-      </w:r>
-    </w:p>
-    <w:p>
-      <w:pPr>
-        <w:autoSpaceDE w:val="0"/>
-        <w:autoSpaceDN w:val="0"/>
-        <w:adjustRightInd w:val="0"/>
-        <w:spacing w:after="0" w:line="240" w:lineRule="auto"/>
+        <w:t>.Sleep</w:t>
+      </w:r>
+      <w:proofErr w:type="spellEnd"/>
+      <w:r>
         <w:rPr>
           <w:rFonts w:ascii="Consolas" w:hAnsi="Consolas" w:cs="Consolas"/>
           <w:color w:val="000000"/>
           <w:sz w:val="19"/>
           <w:szCs w:val="19"/>
         </w:rPr>
-      </w:pPr>
-      <w:r>
+        <w:t>(10000);</w:t>
+      </w:r>
+    </w:p>
+    <w:p>
+      <w:pPr>
+        <w:autoSpaceDE w:val="0"/>
+        <w:autoSpaceDN w:val="0"/>
+        <w:adjustRightInd w:val="0"/>
+        <w:spacing w:after="0" w:line="240" w:lineRule="auto"/>
         <w:rPr>
           <w:rFonts w:ascii="Consolas" w:hAnsi="Consolas" w:cs="Consolas"/>
           <w:color w:val="000000"/>
           <w:sz w:val="19"/>
           <w:szCs w:val="19"/>
         </w:rPr>
-        <w:t xml:space="preserve">            Dts.TaskResult = (</w:t>
+      </w:pPr>
+      <w:r>
+        <w:rPr>
+          <w:rFonts w:ascii="Consolas" w:hAnsi="Consolas" w:cs="Consolas"/>
+          <w:color w:val="000000"/>
+          <w:sz w:val="19"/>
+          <w:szCs w:val="19"/>
+        </w:rPr>
+        <w:t xml:space="preserve">            </w:t>
+      </w:r>
+      <w:proofErr w:type="spellStart"/>
+      <w:r>
+        <w:rPr>
+          <w:rFonts w:ascii="Consolas" w:hAnsi="Consolas" w:cs="Consolas"/>
+          <w:color w:val="000000"/>
+          <w:sz w:val="19"/>
+          <w:szCs w:val="19"/>
+        </w:rPr>
+        <w:t>Dts.TaskResult</w:t>
+      </w:r>
+      <w:proofErr w:type="spellEnd"/>
+      <w:r>
+        <w:rPr>
+          <w:rFonts w:ascii="Consolas" w:hAnsi="Consolas" w:cs="Consolas"/>
+          <w:color w:val="000000"/>
+          <w:sz w:val="19"/>
+          <w:szCs w:val="19"/>
+        </w:rPr>
+        <w:t xml:space="preserve"> = (</w:t>
       </w:r>
       <w:r>
         <w:rPr>
@@ -22419,6 +22990,7 @@
         </w:rPr>
         <w:t>)</w:t>
       </w:r>
+      <w:proofErr w:type="spellStart"/>
       <w:r>
         <w:rPr>
           <w:rFonts w:ascii="Consolas" w:hAnsi="Consolas" w:cs="Consolas"/>
@@ -22435,22 +23007,18 @@
           <w:sz w:val="19"/>
           <w:szCs w:val="19"/>
         </w:rPr>
-        <w:t>.Success;</w:t>
-      </w:r>
-    </w:p>
-    <w:p>
-      <w:pPr>
-        <w:autoSpaceDE w:val="0"/>
-        <w:autoSpaceDN w:val="0"/>
-        <w:adjustRightInd w:val="0"/>
-        <w:spacing w:after="0" w:line="240" w:lineRule="auto"/>
+        <w:t>.Success</w:t>
+      </w:r>
+      <w:proofErr w:type="spellEnd"/>
+      <w:r>
         <w:rPr>
           <w:rFonts w:ascii="Consolas" w:hAnsi="Consolas" w:cs="Consolas"/>
           <w:color w:val="000000"/>
           <w:sz w:val="19"/>
           <w:szCs w:val="19"/>
         </w:rPr>
-      </w:pPr>
+        <w:t>;</w:t>
+      </w:r>
     </w:p>
     <w:p>
       <w:pPr>
@@ -22479,13 +23047,27 @@
           <w:szCs w:val="19"/>
         </w:rPr>
       </w:pPr>
-      <w:r>
+    </w:p>
+    <w:p>
+      <w:pPr>
+        <w:autoSpaceDE w:val="0"/>
+        <w:autoSpaceDN w:val="0"/>
+        <w:adjustRightInd w:val="0"/>
+        <w:spacing w:after="0" w:line="240" w:lineRule="auto"/>
         <w:rPr>
           <w:rFonts w:ascii="Consolas" w:hAnsi="Consolas" w:cs="Consolas"/>
           <w:color w:val="000000"/>
           <w:sz w:val="19"/>
           <w:szCs w:val="19"/>
         </w:rPr>
+      </w:pPr>
+      <w:r>
+        <w:rPr>
+          <w:rFonts w:ascii="Consolas" w:hAnsi="Consolas" w:cs="Consolas"/>
+          <w:color w:val="000000"/>
+          <w:sz w:val="19"/>
+          <w:szCs w:val="19"/>
+        </w:rPr>
         <w:t xml:space="preserve">        }</w:t>
       </w:r>
     </w:p>
@@ -22505,7 +23087,7 @@
           <w:rFonts w:ascii="Times New Roman" w:hAnsi="Times New Roman"/>
           <w:b/>
         </w:rPr>
-        <w:pPrChange w:id="158" w:author="Palacherla, Susmitha C" w:date="2023-12-29T14:30:00Z">
+        <w:pPrChange w:id="167" w:author="Palacherla, Susmitha C" w:date="2023-12-29T14:30:00Z">
           <w:pPr>
             <w:pStyle w:val="ListParagraph"/>
             <w:widowControl w:val="0"/>
@@ -22535,12 +23117,21 @@
         </w:rPr>
         <w:t>each Loop Container (</w:t>
       </w:r>
+      <w:proofErr w:type="spellStart"/>
       <w:r>
         <w:rPr>
           <w:rFonts w:ascii="Times New Roman" w:hAnsi="Times New Roman"/>
           <w:b/>
         </w:rPr>
-        <w:t>xls(x) files</w:t>
+        <w:t>xls</w:t>
+      </w:r>
+      <w:proofErr w:type="spellEnd"/>
+      <w:r>
+        <w:rPr>
+          <w:rFonts w:ascii="Times New Roman" w:hAnsi="Times New Roman"/>
+          <w:b/>
+        </w:rPr>
+        <w:t>(x) files</w:t>
       </w:r>
       <w:r>
         <w:rPr>
@@ -22798,7 +23389,21 @@
         <w:rPr>
           <w:rFonts w:ascii="Times New Roman" w:hAnsi="Times New Roman"/>
         </w:rPr>
-        <w:t>eCL_*.xls*</w:t>
+        <w:t>eCL_*.</w:t>
+      </w:r>
+      <w:proofErr w:type="spellStart"/>
+      <w:r>
+        <w:rPr>
+          <w:rFonts w:ascii="Times New Roman" w:hAnsi="Times New Roman"/>
+        </w:rPr>
+        <w:t>xls</w:t>
+      </w:r>
+      <w:proofErr w:type="spellEnd"/>
+      <w:r>
+        <w:rPr>
+          <w:rFonts w:ascii="Times New Roman" w:hAnsi="Times New Roman"/>
+        </w:rPr>
+        <w:t>*</w:t>
       </w:r>
     </w:p>
     <w:p>
@@ -23349,8 +23954,18 @@
                 <w:sz w:val="24"/>
                 <w:szCs w:val="24"/>
               </w:rPr>
-              <w:t>User::VarFileName</w:t>
-            </w:r>
+              <w:t>User::</w:t>
+            </w:r>
+            <w:proofErr w:type="spellStart"/>
+            <w:r>
+              <w:rPr>
+                <w:rFonts w:ascii="Times New Roman" w:hAnsi="Times New Roman"/>
+                <w:sz w:val="24"/>
+                <w:szCs w:val="24"/>
+              </w:rPr>
+              <w:t>VarFileName</w:t>
+            </w:r>
+            <w:proofErr w:type="spellEnd"/>
           </w:p>
         </w:tc>
         <w:tc>
@@ -23605,6 +24220,7 @@
                 <w:szCs w:val="24"/>
               </w:rPr>
             </w:pPr>
+            <w:proofErr w:type="spellStart"/>
             <w:r>
               <w:rPr>
                 <w:rFonts w:ascii="Times New Roman" w:hAnsi="Times New Roman"/>
@@ -23613,6 +24229,7 @@
               </w:rPr>
               <w:t>PrimaryPOC</w:t>
             </w:r>
+            <w:proofErr w:type="spellEnd"/>
           </w:p>
         </w:tc>
         <w:tc>
@@ -23661,6 +24278,7 @@
                 <w:szCs w:val="24"/>
               </w:rPr>
             </w:pPr>
+            <w:proofErr w:type="spellStart"/>
             <w:r>
               <w:rPr>
                 <w:rFonts w:ascii="Times New Roman" w:hAnsi="Times New Roman"/>
@@ -23669,6 +24287,7 @@
               </w:rPr>
               <w:t>SecondaryPOC</w:t>
             </w:r>
+            <w:proofErr w:type="spellEnd"/>
           </w:p>
         </w:tc>
         <w:tc>
@@ -23886,12 +24505,14 @@
                 <w:rFonts w:ascii="Times New Roman" w:hAnsi="Times New Roman"/>
               </w:rPr>
             </w:pPr>
+            <w:proofErr w:type="spellStart"/>
             <w:r>
               <w:rPr>
                 <w:rFonts w:ascii="Times New Roman" w:hAnsi="Times New Roman"/>
               </w:rPr>
               <w:t>SmtpConnection</w:t>
             </w:r>
+            <w:proofErr w:type="spellEnd"/>
           </w:p>
         </w:tc>
         <w:tc>
@@ -23964,7 +24585,21 @@
               <w:rPr>
                 <w:rFonts w:ascii="Times New Roman" w:hAnsi="Times New Roman"/>
               </w:rPr>
-              <w:t>Expression(FromLine)</w:t>
+              <w:t>Expression(</w:t>
+            </w:r>
+            <w:proofErr w:type="spellStart"/>
+            <w:r>
+              <w:rPr>
+                <w:rFonts w:ascii="Times New Roman" w:hAnsi="Times New Roman"/>
+              </w:rPr>
+              <w:t>FromLine</w:t>
+            </w:r>
+            <w:proofErr w:type="spellEnd"/>
+            <w:r>
+              <w:rPr>
+                <w:rFonts w:ascii="Times New Roman" w:hAnsi="Times New Roman"/>
+              </w:rPr>
+              <w:t>)</w:t>
             </w:r>
           </w:p>
         </w:tc>
@@ -24022,6 +24657,7 @@
               </w:rPr>
               <w:t>Expression(</w:t>
             </w:r>
+            <w:proofErr w:type="spellStart"/>
             <w:r>
               <w:rPr>
                 <w:rFonts w:ascii="Times New Roman" w:hAnsi="Times New Roman"/>
@@ -24032,7 +24668,14 @@
               <w:rPr>
                 <w:rFonts w:ascii="Times New Roman" w:hAnsi="Times New Roman"/>
               </w:rPr>
-              <w:t>Line)</w:t>
+              <w:t>Line</w:t>
+            </w:r>
+            <w:proofErr w:type="spellEnd"/>
+            <w:r>
+              <w:rPr>
+                <w:rFonts w:ascii="Times New Roman" w:hAnsi="Times New Roman"/>
+              </w:rPr>
+              <w:t>)</w:t>
             </w:r>
           </w:p>
         </w:tc>
@@ -24090,6 +24733,7 @@
               </w:rPr>
               <w:t>Expression(</w:t>
             </w:r>
+            <w:proofErr w:type="spellStart"/>
             <w:r>
               <w:rPr>
                 <w:rFonts w:ascii="Times New Roman" w:hAnsi="Times New Roman"/>
@@ -24100,7 +24744,14 @@
               <w:rPr>
                 <w:rFonts w:ascii="Times New Roman" w:hAnsi="Times New Roman"/>
               </w:rPr>
-              <w:t>Line)</w:t>
+              <w:t>Line</w:t>
+            </w:r>
+            <w:proofErr w:type="spellEnd"/>
+            <w:r>
+              <w:rPr>
+                <w:rFonts w:ascii="Times New Roman" w:hAnsi="Times New Roman"/>
+              </w:rPr>
+              <w:t>)</w:t>
             </w:r>
           </w:p>
         </w:tc>
@@ -24243,8 +24894,16 @@
               <w:rPr>
                 <w:rFonts w:ascii="Times New Roman" w:hAnsi="Times New Roman"/>
               </w:rPr>
-              <w:t>User::FeedNotificationBody</w:t>
-            </w:r>
+              <w:t>User::</w:t>
+            </w:r>
+            <w:proofErr w:type="spellStart"/>
+            <w:r>
+              <w:rPr>
+                <w:rFonts w:ascii="Times New Roman" w:hAnsi="Times New Roman"/>
+              </w:rPr>
+              <w:t>FeedNotificationBody</w:t>
+            </w:r>
+            <w:proofErr w:type="spellEnd"/>
           </w:p>
         </w:tc>
       </w:tr>
@@ -24292,7 +24951,7 @@
           <w:rFonts w:ascii="Times New Roman" w:hAnsi="Times New Roman"/>
           <w:b/>
         </w:rPr>
-        <w:pPrChange w:id="159" w:author="Palacherla, Susmitha C" w:date="2023-12-29T14:30:00Z">
+        <w:pPrChange w:id="168" w:author="Palacherla, Susmitha C" w:date="2023-12-29T14:30:00Z">
           <w:pPr>
             <w:pStyle w:val="ListParagraph"/>
             <w:widowControl w:val="0"/>
@@ -24435,7 +25094,7 @@
           <w:rFonts w:ascii="Times New Roman" w:hAnsi="Times New Roman"/>
           <w:b/>
         </w:rPr>
-        <w:pPrChange w:id="160" w:author="Palacherla, Susmitha C" w:date="2023-12-29T14:30:00Z">
+        <w:pPrChange w:id="169" w:author="Palacherla, Susmitha C" w:date="2023-12-29T14:30:00Z">
           <w:pPr>
             <w:pStyle w:val="ListParagraph"/>
             <w:widowControl w:val="0"/>
@@ -24532,12 +25191,28 @@
           <w:rFonts w:ascii="Times New Roman" w:hAnsi="Times New Roman"/>
         </w:rPr>
       </w:pPr>
-      <w:r>
-        <w:rPr>
-          <w:rFonts w:ascii="Times New Roman" w:hAnsi="Times New Roman"/>
-        </w:rPr>
-        <w:t>EventHandler: OntaskFailed</w:t>
-      </w:r>
+      <w:proofErr w:type="spellStart"/>
+      <w:r>
+        <w:rPr>
+          <w:rFonts w:ascii="Times New Roman" w:hAnsi="Times New Roman"/>
+        </w:rPr>
+        <w:t>EventHandler</w:t>
+      </w:r>
+      <w:proofErr w:type="spellEnd"/>
+      <w:r>
+        <w:rPr>
+          <w:rFonts w:ascii="Times New Roman" w:hAnsi="Times New Roman"/>
+        </w:rPr>
+        <w:t xml:space="preserve">: </w:t>
+      </w:r>
+      <w:proofErr w:type="spellStart"/>
+      <w:r>
+        <w:rPr>
+          <w:rFonts w:ascii="Times New Roman" w:hAnsi="Times New Roman"/>
+        </w:rPr>
+        <w:t>OntaskFailed</w:t>
+      </w:r>
+      <w:proofErr w:type="spellEnd"/>
     </w:p>
     <w:p>
       <w:pPr>
@@ -24856,37 +25531,28 @@
           <w:color w:val="auto"/>
         </w:rPr>
       </w:pPr>
-      <w:bookmarkStart w:id="161" w:name="_Toc503960640"/>
-      <w:bookmarkStart w:id="162" w:name="_Toc503960641"/>
-      <w:bookmarkStart w:id="163" w:name="_Toc503960642"/>
-      <w:bookmarkStart w:id="164" w:name="_Toc503960643"/>
-      <w:bookmarkStart w:id="165" w:name="_Toc503960644"/>
-      <w:bookmarkStart w:id="166" w:name="_Toc503960645"/>
-      <w:bookmarkStart w:id="167" w:name="_Toc503960646"/>
-      <w:bookmarkStart w:id="168" w:name="_Toc503960647"/>
-      <w:bookmarkStart w:id="169" w:name="_Toc503960648"/>
-      <w:bookmarkStart w:id="170" w:name="_Toc503960649"/>
-      <w:bookmarkStart w:id="171" w:name="_Toc503960650"/>
-      <w:bookmarkStart w:id="172" w:name="_Toc503960651"/>
-      <w:bookmarkStart w:id="173" w:name="_Toc503960652"/>
-      <w:bookmarkStart w:id="174" w:name="_Toc503960653"/>
-      <w:bookmarkStart w:id="175" w:name="_Toc503960654"/>
-      <w:bookmarkStart w:id="176" w:name="_Toc503960655"/>
-      <w:bookmarkStart w:id="177" w:name="_Toc503960656"/>
-      <w:bookmarkStart w:id="178" w:name="_Toc503960657"/>
-      <w:bookmarkStart w:id="179" w:name="_Toc503960658"/>
-      <w:bookmarkStart w:id="180" w:name="_Toc503960659"/>
-      <w:bookmarkStart w:id="181" w:name="_Toc503960660"/>
-      <w:bookmarkStart w:id="182" w:name="_Toc503960661"/>
-      <w:bookmarkEnd w:id="161"/>
-      <w:bookmarkEnd w:id="162"/>
-      <w:bookmarkEnd w:id="163"/>
-      <w:bookmarkEnd w:id="164"/>
-      <w:bookmarkEnd w:id="165"/>
-      <w:bookmarkEnd w:id="166"/>
-      <w:bookmarkEnd w:id="167"/>
-      <w:bookmarkEnd w:id="168"/>
-      <w:bookmarkEnd w:id="169"/>
+      <w:bookmarkStart w:id="170" w:name="_Toc503960640"/>
+      <w:bookmarkStart w:id="171" w:name="_Toc503960641"/>
+      <w:bookmarkStart w:id="172" w:name="_Toc503960642"/>
+      <w:bookmarkStart w:id="173" w:name="_Toc503960643"/>
+      <w:bookmarkStart w:id="174" w:name="_Toc503960644"/>
+      <w:bookmarkStart w:id="175" w:name="_Toc503960645"/>
+      <w:bookmarkStart w:id="176" w:name="_Toc503960646"/>
+      <w:bookmarkStart w:id="177" w:name="_Toc503960647"/>
+      <w:bookmarkStart w:id="178" w:name="_Toc503960648"/>
+      <w:bookmarkStart w:id="179" w:name="_Toc503960649"/>
+      <w:bookmarkStart w:id="180" w:name="_Toc503960650"/>
+      <w:bookmarkStart w:id="181" w:name="_Toc503960651"/>
+      <w:bookmarkStart w:id="182" w:name="_Toc503960652"/>
+      <w:bookmarkStart w:id="183" w:name="_Toc503960653"/>
+      <w:bookmarkStart w:id="184" w:name="_Toc503960654"/>
+      <w:bookmarkStart w:id="185" w:name="_Toc503960655"/>
+      <w:bookmarkStart w:id="186" w:name="_Toc503960656"/>
+      <w:bookmarkStart w:id="187" w:name="_Toc503960657"/>
+      <w:bookmarkStart w:id="188" w:name="_Toc503960658"/>
+      <w:bookmarkStart w:id="189" w:name="_Toc503960659"/>
+      <w:bookmarkStart w:id="190" w:name="_Toc503960660"/>
+      <w:bookmarkStart w:id="191" w:name="_Toc503960661"/>
       <w:bookmarkEnd w:id="170"/>
       <w:bookmarkEnd w:id="171"/>
       <w:bookmarkEnd w:id="172"/>
@@ -24899,6 +25565,15 @@
       <w:bookmarkEnd w:id="179"/>
       <w:bookmarkEnd w:id="180"/>
       <w:bookmarkEnd w:id="181"/>
+      <w:bookmarkEnd w:id="182"/>
+      <w:bookmarkEnd w:id="183"/>
+      <w:bookmarkEnd w:id="184"/>
+      <w:bookmarkEnd w:id="185"/>
+      <w:bookmarkEnd w:id="186"/>
+      <w:bookmarkEnd w:id="187"/>
+      <w:bookmarkEnd w:id="188"/>
+      <w:bookmarkEnd w:id="189"/>
+      <w:bookmarkEnd w:id="190"/>
       <w:r>
         <w:rPr>
           <w:rFonts w:ascii="Times New Roman" w:hAnsi="Times New Roman" w:cs="Times New Roman"/>
@@ -24907,7 +25582,7 @@
         <w:lastRenderedPageBreak/>
         <w:t>Tables</w:t>
       </w:r>
-      <w:bookmarkEnd w:id="182"/>
+      <w:bookmarkEnd w:id="191"/>
     </w:p>
     <w:tbl>
       <w:tblPr>
@@ -25297,6 +25972,7 @@
                 <w:rFonts w:ascii="Times New Roman" w:hAnsi="Times New Roman"/>
               </w:rPr>
             </w:pPr>
+            <w:proofErr w:type="spellStart"/>
             <w:r>
               <w:rPr>
                 <w:rFonts w:ascii="Times New Roman" w:hAnsi="Times New Roman"/>
@@ -25309,6 +25985,7 @@
               </w:rPr>
               <w:t>_Coaching_Fact</w:t>
             </w:r>
+            <w:proofErr w:type="spellEnd"/>
           </w:p>
         </w:tc>
         <w:tc>
@@ -25685,7 +26362,7 @@
           <w:color w:val="auto"/>
         </w:rPr>
       </w:pPr>
-      <w:bookmarkStart w:id="183" w:name="_Toc503960662"/>
+      <w:bookmarkStart w:id="192" w:name="_Toc503960662"/>
       <w:r>
         <w:rPr>
           <w:rFonts w:ascii="Times New Roman" w:hAnsi="Times New Roman" w:cs="Times New Roman"/>
@@ -25694,7 +26371,7 @@
         <w:lastRenderedPageBreak/>
         <w:t>Procedures</w:t>
       </w:r>
-      <w:bookmarkEnd w:id="183"/>
+      <w:bookmarkEnd w:id="192"/>
       <w:r>
         <w:rPr>
           <w:rFonts w:ascii="Times New Roman" w:hAnsi="Times New Roman" w:cs="Times New Roman"/>
@@ -26162,12 +26839,14 @@
                 <w:rFonts w:ascii="Times New Roman" w:hAnsi="Times New Roman"/>
               </w:rPr>
             </w:pPr>
+            <w:proofErr w:type="spellStart"/>
             <w:r>
               <w:rPr>
                 <w:rFonts w:ascii="Times New Roman" w:hAnsi="Times New Roman"/>
               </w:rPr>
               <w:t>sp_Sharepoint_Upload_Bingo_Trigger</w:t>
             </w:r>
+            <w:proofErr w:type="spellEnd"/>
           </w:p>
         </w:tc>
         <w:tc>
@@ -26210,7 +26889,7 @@
           <w:color w:val="auto"/>
         </w:rPr>
       </w:pPr>
-      <w:bookmarkStart w:id="184" w:name="_Toc503960663"/>
+      <w:bookmarkStart w:id="193" w:name="_Toc503960663"/>
       <w:r>
         <w:rPr>
           <w:rFonts w:ascii="Times New Roman" w:hAnsi="Times New Roman" w:cs="Times New Roman"/>
@@ -26218,7 +26897,7 @@
         </w:rPr>
         <w:t>Functions</w:t>
       </w:r>
-      <w:bookmarkEnd w:id="184"/>
+      <w:bookmarkEnd w:id="193"/>
     </w:p>
     <w:tbl>
       <w:tblPr>
@@ -26288,6 +26967,7 @@
                 <w:bCs/>
               </w:rPr>
             </w:pPr>
+            <w:proofErr w:type="spellStart"/>
             <w:r>
               <w:rPr>
                 <w:rFonts w:ascii="Times New Roman" w:hAnsi="Times New Roman"/>
@@ -26296,6 +26976,7 @@
               </w:rPr>
               <w:t>FunctionName</w:t>
             </w:r>
+            <w:proofErr w:type="spellEnd"/>
           </w:p>
           <w:p>
             <w:pPr>
@@ -26538,7 +27219,21 @@
               <w:rPr>
                 <w:rFonts w:ascii="Times New Roman" w:hAnsi="Times New Roman"/>
               </w:rPr>
-              <w:t>Given a CoachingID consolidates all the Competency Image refrences to a single string</w:t>
+              <w:t xml:space="preserve">Given a CoachingID consolidates all the Competency Image </w:t>
+            </w:r>
+            <w:proofErr w:type="spellStart"/>
+            <w:r>
+              <w:rPr>
+                <w:rFonts w:ascii="Times New Roman" w:hAnsi="Times New Roman"/>
+              </w:rPr>
+              <w:t>refrences</w:t>
+            </w:r>
+            <w:proofErr w:type="spellEnd"/>
+            <w:r>
+              <w:rPr>
+                <w:rFonts w:ascii="Times New Roman" w:hAnsi="Times New Roman"/>
+              </w:rPr>
+              <w:t xml:space="preserve"> to a single string</w:t>
             </w:r>
           </w:p>
         </w:tc>
@@ -26595,12 +27290,14 @@
                 <w:color w:val="000000"/>
               </w:rPr>
             </w:pPr>
+            <w:proofErr w:type="spellStart"/>
             <w:r>
               <w:rPr>
                 <w:color w:val="000000"/>
               </w:rPr>
               <w:t>fn_strBingoCompetenciesFromEmpID</w:t>
             </w:r>
+            <w:proofErr w:type="spellEnd"/>
           </w:p>
         </w:tc>
         <w:tc>
@@ -27485,12 +28182,22 @@
     <w:r>
       <w:fldChar w:fldCharType="separate"/>
     </w:r>
-    <w:r>
-      <w:rPr>
-        <w:noProof/>
-      </w:rPr>
-      <w:t>12/29/2023</w:t>
-    </w:r>
+    <w:ins w:id="194" w:author="Palacherla, Susmitha C" w:date="2024-01-02T14:37:00Z">
+      <w:r>
+        <w:rPr>
+          <w:noProof/>
+        </w:rPr>
+        <w:t>1/2/2024</w:t>
+      </w:r>
+    </w:ins>
+    <w:del w:id="195" w:author="Palacherla, Susmitha C" w:date="2024-01-02T14:37:00Z">
+      <w:r>
+        <w:rPr>
+          <w:noProof/>
+        </w:rPr>
+        <w:delText>12/29/2023</w:delText>
+      </w:r>
+    </w:del>
     <w:r>
       <w:fldChar w:fldCharType="end"/>
     </w:r>

</xml_diff>

<commit_message>
TFS 27851 - Quality Now Olympic Rewards Feed. Additional Changes from V&V feedback.
git-tfs-id: [https://tfs.omnicloud.local/tfs/cco%20program/]$/eCoaching_V2;C53777
</commit_message>
<xml_diff>
--- a/Design/DD/ETL/CCO_eCoaching_Log_Quality_Other_ETL_DD.docx
+++ b/Design/DD/ETL/CCO_eCoaching_Log_Quality_Other_ETL_DD.docx
@@ -2213,6 +2213,74 @@
           </w:p>
         </w:tc>
       </w:tr>
+      <w:tr>
+        <w:trPr>
+          <w:ins w:id="11" w:author="Palacherla, Susmitha C" w:date="2024-04-26T16:20:00Z"/>
+        </w:trPr>
+        <w:tc>
+          <w:tcPr>
+            <w:tcW w:w="1440" w:type="dxa"/>
+          </w:tcPr>
+          <w:p>
+            <w:pPr>
+              <w:pStyle w:val="hdr1"/>
+              <w:ind w:left="0"/>
+              <w:rPr>
+                <w:ins w:id="12" w:author="Palacherla, Susmitha C" w:date="2024-04-26T16:20:00Z"/>
+              </w:rPr>
+            </w:pPr>
+            <w:ins w:id="13" w:author="Palacherla, Susmitha C" w:date="2024-04-26T16:20:00Z">
+              <w:r>
+                <w:lastRenderedPageBreak/>
+                <w:t>04/26/2024</w:t>
+              </w:r>
+            </w:ins>
+          </w:p>
+        </w:tc>
+        <w:tc>
+          <w:tcPr>
+            <w:tcW w:w="5238" w:type="dxa"/>
+          </w:tcPr>
+          <w:p>
+            <w:pPr>
+              <w:pStyle w:val="hdr1"/>
+              <w:ind w:left="0"/>
+              <w:rPr>
+                <w:ins w:id="14" w:author="Palacherla, Susmitha C" w:date="2024-04-26T16:20:00Z"/>
+              </w:rPr>
+            </w:pPr>
+            <w:ins w:id="15" w:author="Palacherla, Susmitha C" w:date="2024-04-26T16:20:00Z">
+              <w:r>
+                <w:t>TFS 27851 - Quality Now Olympic Rewards Feed</w:t>
+              </w:r>
+            </w:ins>
+            <w:ins w:id="16" w:author="Palacherla, Susmitha C" w:date="2024-04-26T16:21:00Z">
+              <w:r>
+                <w:t>. Missed changes in section 1.3</w:t>
+              </w:r>
+            </w:ins>
+          </w:p>
+        </w:tc>
+        <w:tc>
+          <w:tcPr>
+            <w:tcW w:w="2790" w:type="dxa"/>
+          </w:tcPr>
+          <w:p>
+            <w:pPr>
+              <w:pStyle w:val="hdr1"/>
+              <w:ind w:left="0"/>
+              <w:rPr>
+                <w:ins w:id="17" w:author="Palacherla, Susmitha C" w:date="2024-04-26T16:20:00Z"/>
+              </w:rPr>
+            </w:pPr>
+            <w:ins w:id="18" w:author="Palacherla, Susmitha C" w:date="2024-04-26T16:20:00Z">
+              <w:r>
+                <w:t>Susmitha Palacherla</w:t>
+              </w:r>
+            </w:ins>
+          </w:p>
+        </w:tc>
+      </w:tr>
     </w:tbl>
     <w:p>
       <w:pPr>
@@ -2227,12 +2295,11 @@
         <w:adjustRightInd w:val="0"/>
         <w:spacing w:after="0" w:line="240" w:lineRule="auto"/>
       </w:pPr>
-      <w:bookmarkStart w:id="11" w:name="_Toc434743870"/>
-      <w:r>
-        <w:lastRenderedPageBreak/>
+      <w:bookmarkStart w:id="19" w:name="_Toc434743870"/>
+      <w:r>
         <w:br w:type="page"/>
       </w:r>
-      <w:bookmarkEnd w:id="11"/>
+      <w:bookmarkEnd w:id="19"/>
     </w:p>
     <w:sdt>
       <w:sdtPr>
@@ -3841,7 +3908,7 @@
           <w:color w:val="auto"/>
         </w:rPr>
       </w:pPr>
-      <w:bookmarkStart w:id="12" w:name="_Toc503960624"/>
+      <w:bookmarkStart w:id="20" w:name="_Toc503960624"/>
       <w:r>
         <w:rPr>
           <w:rFonts w:ascii="Times New Roman" w:hAnsi="Times New Roman" w:cs="Times New Roman"/>
@@ -3850,7 +3917,7 @@
         <w:lastRenderedPageBreak/>
         <w:t>Overview</w:t>
       </w:r>
-      <w:bookmarkEnd w:id="12"/>
+      <w:bookmarkEnd w:id="20"/>
     </w:p>
     <w:p>
       <w:pPr>
@@ -3862,7 +3929,7 @@
           <w:szCs w:val="22"/>
         </w:rPr>
       </w:pPr>
-      <w:bookmarkStart w:id="13" w:name="_Toc503960625"/>
+      <w:bookmarkStart w:id="21" w:name="_Toc503960625"/>
       <w:r>
         <w:rPr>
           <w:rFonts w:ascii="Times New Roman" w:hAnsi="Times New Roman" w:cs="Times New Roman"/>
@@ -3881,7 +3948,7 @@
         </w:rPr>
         <w:t>Description</w:t>
       </w:r>
-      <w:bookmarkEnd w:id="13"/>
+      <w:bookmarkEnd w:id="21"/>
     </w:p>
     <w:p>
       <w:pPr>
@@ -4018,7 +4085,7 @@
           <w:szCs w:val="22"/>
         </w:rPr>
       </w:pPr>
-      <w:bookmarkStart w:id="14" w:name="_Toc503960626"/>
+      <w:bookmarkStart w:id="22" w:name="_Toc503960626"/>
       <w:r>
         <w:rPr>
           <w:rFonts w:ascii="Times New Roman" w:hAnsi="Times New Roman" w:cs="Times New Roman"/>
@@ -4037,7 +4104,7 @@
         </w:rPr>
         <w:t xml:space="preserve"> Scope</w:t>
       </w:r>
-      <w:bookmarkEnd w:id="14"/>
+      <w:bookmarkEnd w:id="22"/>
     </w:p>
     <w:p>
       <w:pPr>
@@ -4144,7 +4211,7 @@
           <w:szCs w:val="22"/>
         </w:rPr>
       </w:pPr>
-      <w:bookmarkStart w:id="15" w:name="_Toc503960627"/>
+      <w:bookmarkStart w:id="23" w:name="_Toc503960627"/>
       <w:r>
         <w:rPr>
           <w:rFonts w:ascii="Times New Roman" w:hAnsi="Times New Roman" w:cs="Times New Roman"/>
@@ -4154,7 +4221,7 @@
         </w:rPr>
         <w:t>Source Files</w:t>
       </w:r>
-      <w:bookmarkEnd w:id="15"/>
+      <w:bookmarkEnd w:id="23"/>
     </w:p>
     <w:p>
       <w:pPr>
@@ -4381,7 +4448,7 @@
     </w:p>
     <w:tbl>
       <w:tblPr>
-        <w:tblW w:w="9555" w:type="dxa"/>
+        <w:tblW w:w="10407" w:type="dxa"/>
         <w:tblInd w:w="93" w:type="dxa"/>
         <w:tblLook w:val="04A0" w:firstRow="1" w:lastRow="0" w:firstColumn="1" w:lastColumn="0" w:noHBand="0" w:noVBand="1"/>
       </w:tblPr>
@@ -4400,7 +4467,7 @@
         </w:trPr>
         <w:tc>
           <w:tcPr>
-            <w:tcW w:w="346" w:type="dxa"/>
+            <w:tcW w:w="381" w:type="dxa"/>
             <w:tcBorders>
               <w:top w:val="single" w:sz="8" w:space="0" w:color="F2F2F2"/>
               <w:left w:val="single" w:sz="8" w:space="0" w:color="7297BD"/>
@@ -4467,7 +4534,7 @@
         </w:tc>
         <w:tc>
           <w:tcPr>
-            <w:tcW w:w="872" w:type="dxa"/>
+            <w:tcW w:w="815" w:type="dxa"/>
             <w:tcBorders>
               <w:top w:val="single" w:sz="8" w:space="0" w:color="F2F2F2"/>
               <w:left w:val="nil"/>
@@ -4501,7 +4568,7 @@
         </w:tc>
         <w:tc>
           <w:tcPr>
-            <w:tcW w:w="554" w:type="dxa"/>
+            <w:tcW w:w="840" w:type="dxa"/>
             <w:tcBorders>
               <w:top w:val="single" w:sz="8" w:space="0" w:color="F2F2F2"/>
               <w:left w:val="nil"/>
@@ -4535,7 +4602,7 @@
         </w:tc>
         <w:tc>
           <w:tcPr>
-            <w:tcW w:w="1433" w:type="dxa"/>
+            <w:tcW w:w="1878" w:type="dxa"/>
             <w:tcBorders>
               <w:top w:val="single" w:sz="8" w:space="0" w:color="F2F2F2"/>
               <w:left w:val="nil"/>
@@ -4569,7 +4636,7 @@
         </w:tc>
         <w:tc>
           <w:tcPr>
-            <w:tcW w:w="569" w:type="dxa"/>
+            <w:tcW w:w="766" w:type="dxa"/>
             <w:tcBorders>
               <w:top w:val="single" w:sz="8" w:space="0" w:color="F2F2F2"/>
               <w:left w:val="nil"/>
@@ -4603,7 +4670,7 @@
         </w:tc>
         <w:tc>
           <w:tcPr>
-            <w:tcW w:w="1346" w:type="dxa"/>
+            <w:tcW w:w="1292" w:type="dxa"/>
             <w:tcBorders>
               <w:top w:val="single" w:sz="8" w:space="0" w:color="F2F2F2"/>
               <w:left w:val="nil"/>
@@ -4642,7 +4709,7 @@
         </w:trPr>
         <w:tc>
           <w:tcPr>
-            <w:tcW w:w="346" w:type="dxa"/>
+            <w:tcW w:w="381" w:type="dxa"/>
             <w:tcBorders>
               <w:top w:val="single" w:sz="4" w:space="0" w:color="auto"/>
               <w:left w:val="single" w:sz="4" w:space="0" w:color="auto"/>
@@ -4704,7 +4771,7 @@
         </w:tc>
         <w:tc>
           <w:tcPr>
-            <w:tcW w:w="872" w:type="dxa"/>
+            <w:tcW w:w="815" w:type="dxa"/>
             <w:tcBorders>
               <w:top w:val="single" w:sz="4" w:space="0" w:color="auto"/>
               <w:left w:val="nil"/>
@@ -4730,7 +4797,7 @@
               </w:rPr>
               <w:t> </w:t>
             </w:r>
-            <w:del w:id="16" w:author="Palacherla, Susmitha C" w:date="2024-03-29T09:24:00Z">
+            <w:del w:id="24" w:author="Palacherla, Susmitha C" w:date="2024-03-29T09:24:00Z">
               <w:r>
                 <w:rPr>
                   <w:rFonts w:ascii="Times New Roman" w:hAnsi="Times New Roman"/>
@@ -4739,7 +4806,7 @@
                 <w:delText>Y</w:delText>
               </w:r>
             </w:del>
-            <w:ins w:id="17" w:author="Palacherla, Susmitha C" w:date="2024-03-29T09:24:00Z">
+            <w:ins w:id="25" w:author="Palacherla, Susmitha C" w:date="2024-03-29T09:24:00Z">
               <w:r>
                 <w:rPr>
                   <w:rFonts w:ascii="Times New Roman" w:hAnsi="Times New Roman"/>
@@ -4752,7 +4819,7 @@
         </w:tc>
         <w:tc>
           <w:tcPr>
-            <w:tcW w:w="554" w:type="dxa"/>
+            <w:tcW w:w="840" w:type="dxa"/>
             <w:tcBorders>
               <w:top w:val="single" w:sz="4" w:space="0" w:color="auto"/>
               <w:left w:val="nil"/>
@@ -4782,7 +4849,7 @@
         </w:tc>
         <w:tc>
           <w:tcPr>
-            <w:tcW w:w="1433" w:type="dxa"/>
+            <w:tcW w:w="1878" w:type="dxa"/>
             <w:tcBorders>
               <w:top w:val="single" w:sz="4" w:space="0" w:color="auto"/>
               <w:left w:val="nil"/>
@@ -4812,7 +4879,7 @@
         </w:tc>
         <w:tc>
           <w:tcPr>
-            <w:tcW w:w="569" w:type="dxa"/>
+            <w:tcW w:w="766" w:type="dxa"/>
             <w:tcBorders>
               <w:top w:val="single" w:sz="4" w:space="0" w:color="auto"/>
               <w:left w:val="nil"/>
@@ -4842,7 +4909,7 @@
         </w:tc>
         <w:tc>
           <w:tcPr>
-            <w:tcW w:w="1346" w:type="dxa"/>
+            <w:tcW w:w="1292" w:type="dxa"/>
             <w:tcBorders>
               <w:top w:val="single" w:sz="4" w:space="0" w:color="auto"/>
               <w:left w:val="nil"/>
@@ -4884,7 +4951,7 @@
         </w:trPr>
         <w:tc>
           <w:tcPr>
-            <w:tcW w:w="346" w:type="dxa"/>
+            <w:tcW w:w="381" w:type="dxa"/>
             <w:tcBorders>
               <w:top w:val="single" w:sz="4" w:space="0" w:color="auto"/>
               <w:left w:val="single" w:sz="4" w:space="0" w:color="auto"/>
@@ -4944,7 +5011,7 @@
         </w:tc>
         <w:tc>
           <w:tcPr>
-            <w:tcW w:w="872" w:type="dxa"/>
+            <w:tcW w:w="815" w:type="dxa"/>
             <w:tcBorders>
               <w:top w:val="single" w:sz="4" w:space="0" w:color="auto"/>
               <w:left w:val="nil"/>
@@ -4962,7 +5029,7 @@
                 <w:color w:val="000000"/>
               </w:rPr>
             </w:pPr>
-            <w:ins w:id="18" w:author="Palacherla, Susmitha C" w:date="2024-03-29T09:24:00Z">
+            <w:ins w:id="26" w:author="Palacherla, Susmitha C" w:date="2024-03-29T09:24:00Z">
               <w:r>
                 <w:rPr>
                   <w:rFonts w:ascii="Times New Roman" w:hAnsi="Times New Roman"/>
@@ -4971,7 +5038,7 @@
                 <w:t>N</w:t>
               </w:r>
             </w:ins>
-            <w:del w:id="19" w:author="Palacherla, Susmitha C" w:date="2024-03-29T09:24:00Z">
+            <w:del w:id="27" w:author="Palacherla, Susmitha C" w:date="2024-03-29T09:24:00Z">
               <w:r>
                 <w:rPr>
                   <w:rFonts w:ascii="Times New Roman" w:hAnsi="Times New Roman"/>
@@ -4984,7 +5051,7 @@
         </w:tc>
         <w:tc>
           <w:tcPr>
-            <w:tcW w:w="554" w:type="dxa"/>
+            <w:tcW w:w="840" w:type="dxa"/>
             <w:tcBorders>
               <w:top w:val="single" w:sz="4" w:space="0" w:color="auto"/>
               <w:left w:val="nil"/>
@@ -5013,7 +5080,7 @@
         </w:tc>
         <w:tc>
           <w:tcPr>
-            <w:tcW w:w="1433" w:type="dxa"/>
+            <w:tcW w:w="1878" w:type="dxa"/>
             <w:tcBorders>
               <w:top w:val="single" w:sz="4" w:space="0" w:color="auto"/>
               <w:left w:val="nil"/>
@@ -5039,7 +5106,7 @@
         </w:tc>
         <w:tc>
           <w:tcPr>
-            <w:tcW w:w="569" w:type="dxa"/>
+            <w:tcW w:w="766" w:type="dxa"/>
             <w:tcBorders>
               <w:top w:val="single" w:sz="4" w:space="0" w:color="auto"/>
               <w:left w:val="nil"/>
@@ -5068,7 +5135,7 @@
         </w:tc>
         <w:tc>
           <w:tcPr>
-            <w:tcW w:w="1346" w:type="dxa"/>
+            <w:tcW w:w="1292" w:type="dxa"/>
             <w:tcBorders>
               <w:top w:val="single" w:sz="4" w:space="0" w:color="auto"/>
               <w:left w:val="nil"/>
@@ -5102,7 +5169,7 @@
         </w:trPr>
         <w:tc>
           <w:tcPr>
-            <w:tcW w:w="346" w:type="dxa"/>
+            <w:tcW w:w="381" w:type="dxa"/>
             <w:tcBorders>
               <w:top w:val="single" w:sz="4" w:space="0" w:color="auto"/>
               <w:left w:val="single" w:sz="4" w:space="0" w:color="auto"/>
@@ -5162,7 +5229,7 @@
         </w:tc>
         <w:tc>
           <w:tcPr>
-            <w:tcW w:w="872" w:type="dxa"/>
+            <w:tcW w:w="815" w:type="dxa"/>
             <w:tcBorders>
               <w:top w:val="single" w:sz="4" w:space="0" w:color="auto"/>
               <w:left w:val="nil"/>
@@ -5191,7 +5258,7 @@
         </w:tc>
         <w:tc>
           <w:tcPr>
-            <w:tcW w:w="554" w:type="dxa"/>
+            <w:tcW w:w="840" w:type="dxa"/>
             <w:tcBorders>
               <w:top w:val="single" w:sz="4" w:space="0" w:color="auto"/>
               <w:left w:val="nil"/>
@@ -5220,7 +5287,7 @@
         </w:tc>
         <w:tc>
           <w:tcPr>
-            <w:tcW w:w="1433" w:type="dxa"/>
+            <w:tcW w:w="1878" w:type="dxa"/>
             <w:tcBorders>
               <w:top w:val="single" w:sz="4" w:space="0" w:color="auto"/>
               <w:left w:val="nil"/>
@@ -5246,7 +5313,7 @@
         </w:tc>
         <w:tc>
           <w:tcPr>
-            <w:tcW w:w="569" w:type="dxa"/>
+            <w:tcW w:w="766" w:type="dxa"/>
             <w:tcBorders>
               <w:top w:val="single" w:sz="4" w:space="0" w:color="auto"/>
               <w:left w:val="nil"/>
@@ -5275,7 +5342,7 @@
         </w:tc>
         <w:tc>
           <w:tcPr>
-            <w:tcW w:w="1346" w:type="dxa"/>
+            <w:tcW w:w="1292" w:type="dxa"/>
             <w:tcBorders>
               <w:top w:val="single" w:sz="4" w:space="0" w:color="auto"/>
               <w:left w:val="nil"/>
@@ -5309,7 +5376,7 @@
         </w:trPr>
         <w:tc>
           <w:tcPr>
-            <w:tcW w:w="346" w:type="dxa"/>
+            <w:tcW w:w="381" w:type="dxa"/>
             <w:tcBorders>
               <w:top w:val="single" w:sz="4" w:space="0" w:color="auto"/>
               <w:left w:val="single" w:sz="4" w:space="0" w:color="auto"/>
@@ -5377,7 +5444,7 @@
         </w:tc>
         <w:tc>
           <w:tcPr>
-            <w:tcW w:w="872" w:type="dxa"/>
+            <w:tcW w:w="815" w:type="dxa"/>
             <w:tcBorders>
               <w:top w:val="single" w:sz="4" w:space="0" w:color="auto"/>
               <w:left w:val="nil"/>
@@ -5395,7 +5462,7 @@
                 <w:color w:val="000000"/>
               </w:rPr>
             </w:pPr>
-            <w:ins w:id="20" w:author="Palacherla, Susmitha C" w:date="2024-03-29T09:24:00Z">
+            <w:ins w:id="28" w:author="Palacherla, Susmitha C" w:date="2024-03-29T09:24:00Z">
               <w:r>
                 <w:rPr>
                   <w:rFonts w:ascii="Times New Roman" w:hAnsi="Times New Roman"/>
@@ -5404,7 +5471,7 @@
                 <w:t>N</w:t>
               </w:r>
             </w:ins>
-            <w:del w:id="21" w:author="Palacherla, Susmitha C" w:date="2024-03-29T09:24:00Z">
+            <w:del w:id="29" w:author="Palacherla, Susmitha C" w:date="2024-03-29T09:24:00Z">
               <w:r>
                 <w:rPr>
                   <w:rFonts w:ascii="Times New Roman" w:hAnsi="Times New Roman"/>
@@ -5417,7 +5484,7 @@
         </w:tc>
         <w:tc>
           <w:tcPr>
-            <w:tcW w:w="554" w:type="dxa"/>
+            <w:tcW w:w="840" w:type="dxa"/>
             <w:tcBorders>
               <w:top w:val="single" w:sz="4" w:space="0" w:color="auto"/>
               <w:left w:val="nil"/>
@@ -5446,7 +5513,7 @@
         </w:tc>
         <w:tc>
           <w:tcPr>
-            <w:tcW w:w="1433" w:type="dxa"/>
+            <w:tcW w:w="1878" w:type="dxa"/>
             <w:tcBorders>
               <w:top w:val="single" w:sz="4" w:space="0" w:color="auto"/>
               <w:left w:val="nil"/>
@@ -5473,7 +5540,7 @@
         </w:tc>
         <w:tc>
           <w:tcPr>
-            <w:tcW w:w="569" w:type="dxa"/>
+            <w:tcW w:w="766" w:type="dxa"/>
             <w:tcBorders>
               <w:top w:val="single" w:sz="4" w:space="0" w:color="auto"/>
               <w:left w:val="nil"/>
@@ -5502,7 +5569,7 @@
         </w:tc>
         <w:tc>
           <w:tcPr>
-            <w:tcW w:w="1346" w:type="dxa"/>
+            <w:tcW w:w="1292" w:type="dxa"/>
             <w:tcBorders>
               <w:top w:val="single" w:sz="4" w:space="0" w:color="auto"/>
               <w:left w:val="nil"/>
@@ -5536,7 +5603,7 @@
         </w:trPr>
         <w:tc>
           <w:tcPr>
-            <w:tcW w:w="346" w:type="dxa"/>
+            <w:tcW w:w="381" w:type="dxa"/>
             <w:tcBorders>
               <w:top w:val="single" w:sz="4" w:space="0" w:color="auto"/>
               <w:left w:val="single" w:sz="4" w:space="0" w:color="auto"/>
@@ -5596,7 +5663,7 @@
         </w:tc>
         <w:tc>
           <w:tcPr>
-            <w:tcW w:w="872" w:type="dxa"/>
+            <w:tcW w:w="815" w:type="dxa"/>
             <w:tcBorders>
               <w:top w:val="single" w:sz="4" w:space="0" w:color="auto"/>
               <w:left w:val="nil"/>
@@ -5614,7 +5681,7 @@
                 <w:color w:val="000000"/>
               </w:rPr>
             </w:pPr>
-            <w:del w:id="22" w:author="Palacherla, Susmitha C" w:date="2024-03-29T09:23:00Z">
+            <w:del w:id="30" w:author="Palacherla, Susmitha C" w:date="2024-03-29T09:23:00Z">
               <w:r>
                 <w:rPr>
                   <w:rFonts w:ascii="Times New Roman" w:hAnsi="Times New Roman"/>
@@ -5623,7 +5690,7 @@
                 <w:delText>Y</w:delText>
               </w:r>
             </w:del>
-            <w:ins w:id="23" w:author="Palacherla, Susmitha C" w:date="2024-03-29T09:23:00Z">
+            <w:ins w:id="31" w:author="Palacherla, Susmitha C" w:date="2024-03-29T09:23:00Z">
               <w:r>
                 <w:rPr>
                   <w:rFonts w:ascii="Times New Roman" w:hAnsi="Times New Roman"/>
@@ -5636,7 +5703,7 @@
         </w:tc>
         <w:tc>
           <w:tcPr>
-            <w:tcW w:w="554" w:type="dxa"/>
+            <w:tcW w:w="840" w:type="dxa"/>
             <w:tcBorders>
               <w:top w:val="single" w:sz="4" w:space="0" w:color="auto"/>
               <w:left w:val="nil"/>
@@ -5697,7 +5764,7 @@
         </w:tc>
         <w:tc>
           <w:tcPr>
-            <w:tcW w:w="1433" w:type="dxa"/>
+            <w:tcW w:w="1878" w:type="dxa"/>
             <w:tcBorders>
               <w:top w:val="single" w:sz="4" w:space="0" w:color="auto"/>
               <w:left w:val="nil"/>
@@ -5724,7 +5791,7 @@
         </w:tc>
         <w:tc>
           <w:tcPr>
-            <w:tcW w:w="569" w:type="dxa"/>
+            <w:tcW w:w="766" w:type="dxa"/>
             <w:tcBorders>
               <w:top w:val="single" w:sz="4" w:space="0" w:color="auto"/>
               <w:left w:val="nil"/>
@@ -5753,7 +5820,7 @@
         </w:tc>
         <w:tc>
           <w:tcPr>
-            <w:tcW w:w="1346" w:type="dxa"/>
+            <w:tcW w:w="1292" w:type="dxa"/>
             <w:tcBorders>
               <w:top w:val="single" w:sz="4" w:space="0" w:color="auto"/>
               <w:left w:val="nil"/>
@@ -5784,11 +5851,11 @@
       <w:tr>
         <w:trPr>
           <w:trHeight w:val="690"/>
-          <w:ins w:id="24" w:author="Palacherla, Susmitha C" w:date="2024-03-29T09:22:00Z"/>
+          <w:ins w:id="32" w:author="Palacherla, Susmitha C" w:date="2024-03-29T09:22:00Z"/>
         </w:trPr>
         <w:tc>
           <w:tcPr>
-            <w:tcW w:w="346" w:type="dxa"/>
+            <w:tcW w:w="381" w:type="dxa"/>
             <w:tcBorders>
               <w:top w:val="single" w:sz="4" w:space="0" w:color="auto"/>
               <w:left w:val="single" w:sz="4" w:space="0" w:color="auto"/>
@@ -5803,12 +5870,12 @@
               <w:spacing w:after="0" w:line="240" w:lineRule="auto"/>
               <w:jc w:val="right"/>
               <w:rPr>
-                <w:ins w:id="25" w:author="Palacherla, Susmitha C" w:date="2024-03-29T09:22:00Z"/>
+                <w:ins w:id="33" w:author="Palacherla, Susmitha C" w:date="2024-03-29T09:22:00Z"/>
                 <w:rFonts w:ascii="Times New Roman" w:hAnsi="Times New Roman"/>
                 <w:color w:val="000000"/>
               </w:rPr>
             </w:pPr>
-            <w:ins w:id="26" w:author="Palacherla, Susmitha C" w:date="2024-03-29T09:23:00Z">
+            <w:ins w:id="34" w:author="Palacherla, Susmitha C" w:date="2024-03-29T09:23:00Z">
               <w:r>
                 <w:rPr>
                   <w:rFonts w:ascii="Times New Roman" w:hAnsi="Times New Roman"/>
@@ -5836,12 +5903,12 @@
             <w:pPr>
               <w:spacing w:after="0" w:line="240" w:lineRule="auto"/>
               <w:rPr>
-                <w:ins w:id="27" w:author="Palacherla, Susmitha C" w:date="2024-03-29T09:22:00Z"/>
+                <w:ins w:id="35" w:author="Palacherla, Susmitha C" w:date="2024-03-29T09:22:00Z"/>
                 <w:rFonts w:ascii="Times New Roman" w:hAnsi="Times New Roman"/>
                 <w:color w:val="000000" w:themeColor="text1"/>
               </w:rPr>
             </w:pPr>
-            <w:ins w:id="28" w:author="Palacherla, Susmitha C" w:date="2024-03-29T09:23:00Z">
+            <w:ins w:id="36" w:author="Palacherla, Susmitha C" w:date="2024-03-29T09:23:00Z">
               <w:r>
                 <w:rPr>
                   <w:rFonts w:ascii="Times New Roman" w:hAnsi="Times New Roman"/>
@@ -5854,7 +5921,7 @@
         </w:tc>
         <w:tc>
           <w:tcPr>
-            <w:tcW w:w="872" w:type="dxa"/>
+            <w:tcW w:w="815" w:type="dxa"/>
             <w:tcBorders>
               <w:top w:val="single" w:sz="4" w:space="0" w:color="auto"/>
               <w:left w:val="nil"/>
@@ -5868,12 +5935,12 @@
             <w:pPr>
               <w:spacing w:after="0" w:line="240" w:lineRule="auto"/>
               <w:rPr>
-                <w:ins w:id="29" w:author="Palacherla, Susmitha C" w:date="2024-03-29T09:22:00Z"/>
+                <w:ins w:id="37" w:author="Palacherla, Susmitha C" w:date="2024-03-29T09:22:00Z"/>
                 <w:rFonts w:ascii="Times New Roman" w:hAnsi="Times New Roman"/>
                 <w:color w:val="000000"/>
               </w:rPr>
             </w:pPr>
-            <w:ins w:id="30" w:author="Palacherla, Susmitha C" w:date="2024-03-29T09:23:00Z">
+            <w:ins w:id="38" w:author="Palacherla, Susmitha C" w:date="2024-03-29T09:23:00Z">
               <w:r>
                 <w:rPr>
                   <w:rFonts w:ascii="Times New Roman" w:hAnsi="Times New Roman"/>
@@ -5886,7 +5953,7 @@
         </w:tc>
         <w:tc>
           <w:tcPr>
-            <w:tcW w:w="554" w:type="dxa"/>
+            <w:tcW w:w="840" w:type="dxa"/>
             <w:tcBorders>
               <w:top w:val="single" w:sz="4" w:space="0" w:color="auto"/>
               <w:left w:val="nil"/>
@@ -5900,16 +5967,44 @@
             <w:pPr>
               <w:spacing w:after="0" w:line="240" w:lineRule="auto"/>
               <w:rPr>
-                <w:ins w:id="31" w:author="Palacherla, Susmitha C" w:date="2024-03-29T09:22:00Z"/>
+                <w:ins w:id="39" w:author="Palacherla, Susmitha C" w:date="2024-04-26T16:19:00Z"/>
                 <w:rFonts w:ascii="Times New Roman" w:hAnsi="Times New Roman"/>
                 <w:color w:val="000000"/>
               </w:rPr>
             </w:pPr>
+            <w:ins w:id="40" w:author="Palacherla, Susmitha C" w:date="2024-04-26T16:19:00Z">
+              <w:r>
+                <w:rPr>
+                  <w:rFonts w:ascii="Times New Roman" w:hAnsi="Times New Roman"/>
+                  <w:color w:val="000000"/>
+                </w:rPr>
+                <w:t>QRB</w:t>
+              </w:r>
+            </w:ins>
+          </w:p>
+          <w:p>
+            <w:pPr>
+              <w:spacing w:after="0" w:line="240" w:lineRule="auto"/>
+              <w:rPr>
+                <w:ins w:id="41" w:author="Palacherla, Susmitha C" w:date="2024-03-29T09:22:00Z"/>
+                <w:rFonts w:ascii="Times New Roman" w:hAnsi="Times New Roman"/>
+                <w:color w:val="000000"/>
+              </w:rPr>
+            </w:pPr>
+            <w:ins w:id="42" w:author="Palacherla, Susmitha C" w:date="2024-04-26T16:19:00Z">
+              <w:r>
+                <w:rPr>
+                  <w:rFonts w:ascii="Times New Roman" w:hAnsi="Times New Roman"/>
+                  <w:color w:val="000000"/>
+                </w:rPr>
+                <w:t>QRM</w:t>
+              </w:r>
+            </w:ins>
           </w:p>
         </w:tc>
         <w:tc>
           <w:tcPr>
-            <w:tcW w:w="1433" w:type="dxa"/>
+            <w:tcW w:w="1878" w:type="dxa"/>
             <w:tcBorders>
               <w:top w:val="single" w:sz="4" w:space="0" w:color="auto"/>
               <w:left w:val="nil"/>
@@ -5921,16 +6016,25 @@
           <w:p>
             <w:pPr>
               <w:rPr>
-                <w:ins w:id="32" w:author="Palacherla, Susmitha C" w:date="2024-03-29T09:22:00Z"/>
+                <w:ins w:id="43" w:author="Palacherla, Susmitha C" w:date="2024-03-29T09:22:00Z"/>
                 <w:rFonts w:ascii="Times New Roman" w:hAnsi="Times New Roman"/>
                 <w:color w:val="000000"/>
               </w:rPr>
             </w:pPr>
+            <w:ins w:id="44" w:author="Palacherla, Susmitha C" w:date="2024-04-26T16:20:00Z">
+              <w:r>
+                <w:rPr>
+                  <w:rFonts w:ascii="Times New Roman" w:hAnsi="Times New Roman"/>
+                  <w:color w:val="000000"/>
+                </w:rPr>
+                <w:t>Pending Acknowledgement</w:t>
+              </w:r>
+            </w:ins>
           </w:p>
         </w:tc>
         <w:tc>
           <w:tcPr>
-            <w:tcW w:w="569" w:type="dxa"/>
+            <w:tcW w:w="766" w:type="dxa"/>
             <w:tcBorders>
               <w:top w:val="single" w:sz="4" w:space="0" w:color="auto"/>
               <w:left w:val="nil"/>
@@ -5944,16 +6048,25 @@
             <w:pPr>
               <w:spacing w:after="0" w:line="240" w:lineRule="auto"/>
               <w:rPr>
-                <w:ins w:id="33" w:author="Palacherla, Susmitha C" w:date="2024-03-29T09:22:00Z"/>
+                <w:ins w:id="45" w:author="Palacherla, Susmitha C" w:date="2024-03-29T09:22:00Z"/>
                 <w:rFonts w:ascii="Times New Roman" w:hAnsi="Times New Roman"/>
                 <w:color w:val="000000"/>
               </w:rPr>
             </w:pPr>
+            <w:ins w:id="46" w:author="Palacherla, Susmitha C" w:date="2024-04-26T16:20:00Z">
+              <w:r>
+                <w:rPr>
+                  <w:rFonts w:ascii="Times New Roman" w:hAnsi="Times New Roman"/>
+                  <w:color w:val="000000"/>
+                </w:rPr>
+                <w:t>Feed</w:t>
+              </w:r>
+            </w:ins>
           </w:p>
         </w:tc>
         <w:tc>
           <w:tcPr>
-            <w:tcW w:w="1346" w:type="dxa"/>
+            <w:tcW w:w="1292" w:type="dxa"/>
             <w:tcBorders>
               <w:top w:val="single" w:sz="4" w:space="0" w:color="auto"/>
               <w:left w:val="nil"/>
@@ -5967,11 +6080,20 @@
             <w:pPr>
               <w:spacing w:after="0" w:line="240" w:lineRule="auto"/>
               <w:rPr>
-                <w:ins w:id="34" w:author="Palacherla, Susmitha C" w:date="2024-03-29T09:22:00Z"/>
+                <w:ins w:id="47" w:author="Palacherla, Susmitha C" w:date="2024-03-29T09:22:00Z"/>
                 <w:rFonts w:ascii="Times New Roman" w:hAnsi="Times New Roman"/>
                 <w:color w:val="000000"/>
               </w:rPr>
             </w:pPr>
+            <w:ins w:id="48" w:author="Palacherla, Susmitha C" w:date="2024-04-26T16:20:00Z">
+              <w:r>
+                <w:rPr>
+                  <w:rFonts w:ascii="Times New Roman" w:hAnsi="Times New Roman"/>
+                  <w:color w:val="000000"/>
+                </w:rPr>
+                <w:t>QN Olympic Rewards</w:t>
+              </w:r>
+            </w:ins>
           </w:p>
         </w:tc>
       </w:tr>
@@ -6012,7 +6134,7 @@
           <w:szCs w:val="22"/>
         </w:rPr>
       </w:pPr>
-      <w:bookmarkStart w:id="35" w:name="_Toc503960628"/>
+      <w:bookmarkStart w:id="49" w:name="_Toc503960628"/>
       <w:r>
         <w:rPr>
           <w:rFonts w:ascii="Times New Roman" w:hAnsi="Times New Roman" w:cs="Times New Roman"/>
@@ -6022,7 +6144,7 @@
         </w:rPr>
         <w:t>Module List</w:t>
       </w:r>
-      <w:bookmarkEnd w:id="35"/>
+      <w:bookmarkEnd w:id="49"/>
     </w:p>
     <w:p>
       <w:pPr>
@@ -6160,7 +6282,7 @@
           <w:szCs w:val="22"/>
         </w:rPr>
       </w:pPr>
-      <w:bookmarkStart w:id="36" w:name="_Toc503960629"/>
+      <w:bookmarkStart w:id="50" w:name="_Toc503960629"/>
       <w:r>
         <w:rPr>
           <w:rFonts w:ascii="Times New Roman" w:hAnsi="Times New Roman" w:cs="Times New Roman"/>
@@ -6170,7 +6292,7 @@
         </w:rPr>
         <w:t>Software and Hardware Interfaces</w:t>
       </w:r>
-      <w:bookmarkEnd w:id="36"/>
+      <w:bookmarkEnd w:id="50"/>
     </w:p>
     <w:p>
       <w:pPr>
@@ -6180,7 +6302,7 @@
           <w:color w:val="auto"/>
         </w:rPr>
       </w:pPr>
-      <w:bookmarkStart w:id="37" w:name="_Toc503960630"/>
+      <w:bookmarkStart w:id="51" w:name="_Toc503960630"/>
       <w:r>
         <w:rPr>
           <w:rFonts w:ascii="Times New Roman" w:hAnsi="Times New Roman" w:cs="Times New Roman"/>
@@ -6188,7 +6310,7 @@
         </w:rPr>
         <w:t>Software</w:t>
       </w:r>
-      <w:bookmarkEnd w:id="37"/>
+      <w:bookmarkEnd w:id="51"/>
     </w:p>
     <w:p>
       <w:pPr>
@@ -6276,7 +6398,7 @@
           <w:color w:val="auto"/>
         </w:rPr>
       </w:pPr>
-      <w:bookmarkStart w:id="38" w:name="_Toc503960631"/>
+      <w:bookmarkStart w:id="52" w:name="_Toc503960631"/>
       <w:r>
         <w:rPr>
           <w:rFonts w:ascii="Times New Roman" w:hAnsi="Times New Roman" w:cs="Times New Roman"/>
@@ -6284,7 +6406,7 @@
         </w:rPr>
         <w:t>Hardware</w:t>
       </w:r>
-      <w:bookmarkEnd w:id="38"/>
+      <w:bookmarkEnd w:id="52"/>
     </w:p>
     <w:p>
       <w:pPr>
@@ -6305,7 +6427,7 @@
           <w:szCs w:val="20"/>
         </w:rPr>
       </w:pPr>
-      <w:bookmarkStart w:id="39" w:name="_Hlk69749483"/>
+      <w:bookmarkStart w:id="53" w:name="_Hlk69749483"/>
       <w:r>
         <w:rPr>
           <w:rFonts w:ascii="Times New Roman" w:hAnsi="Times New Roman"/>
@@ -6590,7 +6712,7 @@
         <w:t xml:space="preserve"> - Prod File staging share</w:t>
       </w:r>
     </w:p>
-    <w:bookmarkEnd w:id="39"/>
+    <w:bookmarkEnd w:id="53"/>
     <w:p>
       <w:pPr>
         <w:widowControl w:val="0"/>
@@ -6614,7 +6736,7 @@
           <w:szCs w:val="22"/>
         </w:rPr>
       </w:pPr>
-      <w:bookmarkStart w:id="40" w:name="_Toc503960632"/>
+      <w:bookmarkStart w:id="54" w:name="_Toc503960632"/>
       <w:r>
         <w:rPr>
           <w:rFonts w:ascii="Times New Roman" w:hAnsi="Times New Roman" w:cs="Times New Roman"/>
@@ -6624,7 +6746,7 @@
         </w:rPr>
         <w:t>Users</w:t>
       </w:r>
-      <w:bookmarkEnd w:id="40"/>
+      <w:bookmarkEnd w:id="54"/>
       <w:r>
         <w:rPr>
           <w:rFonts w:ascii="Times New Roman" w:hAnsi="Times New Roman" w:cs="Times New Roman"/>
@@ -6742,6 +6864,7 @@
           <w:rFonts w:ascii="Times New Roman" w:hAnsi="Times New Roman"/>
           <w:color w:val="000000" w:themeColor="text1"/>
         </w:rPr>
+        <w:lastRenderedPageBreak/>
         <w:t xml:space="preserve">CCO Supervisors </w:t>
       </w:r>
       <w:r>
@@ -6785,16 +6908,15 @@
           <w:color w:val="auto"/>
         </w:rPr>
       </w:pPr>
-      <w:bookmarkStart w:id="41" w:name="_Toc503960633"/>
+      <w:bookmarkStart w:id="55" w:name="_Toc503960633"/>
       <w:r>
         <w:rPr>
           <w:rFonts w:ascii="Times New Roman" w:hAnsi="Times New Roman" w:cs="Times New Roman"/>
           <w:color w:val="auto"/>
         </w:rPr>
-        <w:lastRenderedPageBreak/>
         <w:t>Details</w:t>
       </w:r>
-      <w:bookmarkEnd w:id="41"/>
+      <w:bookmarkEnd w:id="55"/>
     </w:p>
     <w:p>
       <w:pPr>
@@ -6841,22 +6963,22 @@
           <w:vanish/>
         </w:rPr>
       </w:pPr>
-      <w:bookmarkStart w:id="42" w:name="_Toc387654370"/>
-      <w:bookmarkStart w:id="43" w:name="_Toc387758815"/>
-      <w:bookmarkStart w:id="44" w:name="_Toc387821326"/>
-      <w:bookmarkStart w:id="45" w:name="_Toc387821375"/>
-      <w:bookmarkStart w:id="46" w:name="_Toc430607220"/>
-      <w:bookmarkStart w:id="47" w:name="_Toc430607321"/>
-      <w:bookmarkStart w:id="48" w:name="_Toc430607359"/>
-      <w:bookmarkStart w:id="49" w:name="_Toc503960634"/>
-      <w:bookmarkEnd w:id="42"/>
-      <w:bookmarkEnd w:id="43"/>
-      <w:bookmarkEnd w:id="44"/>
-      <w:bookmarkEnd w:id="45"/>
-      <w:bookmarkEnd w:id="46"/>
-      <w:bookmarkEnd w:id="47"/>
-      <w:bookmarkEnd w:id="48"/>
-      <w:bookmarkEnd w:id="49"/>
+      <w:bookmarkStart w:id="56" w:name="_Toc387654370"/>
+      <w:bookmarkStart w:id="57" w:name="_Toc387758815"/>
+      <w:bookmarkStart w:id="58" w:name="_Toc387821326"/>
+      <w:bookmarkStart w:id="59" w:name="_Toc387821375"/>
+      <w:bookmarkStart w:id="60" w:name="_Toc430607220"/>
+      <w:bookmarkStart w:id="61" w:name="_Toc430607321"/>
+      <w:bookmarkStart w:id="62" w:name="_Toc430607359"/>
+      <w:bookmarkStart w:id="63" w:name="_Toc503960634"/>
+      <w:bookmarkEnd w:id="56"/>
+      <w:bookmarkEnd w:id="57"/>
+      <w:bookmarkEnd w:id="58"/>
+      <w:bookmarkEnd w:id="59"/>
+      <w:bookmarkEnd w:id="60"/>
+      <w:bookmarkEnd w:id="61"/>
+      <w:bookmarkEnd w:id="62"/>
+      <w:bookmarkEnd w:id="63"/>
     </w:p>
     <w:p>
       <w:pPr>
@@ -6877,22 +6999,22 @@
           <w:vanish/>
         </w:rPr>
       </w:pPr>
-      <w:bookmarkStart w:id="50" w:name="_Toc387654371"/>
-      <w:bookmarkStart w:id="51" w:name="_Toc387758816"/>
-      <w:bookmarkStart w:id="52" w:name="_Toc387821327"/>
-      <w:bookmarkStart w:id="53" w:name="_Toc387821376"/>
-      <w:bookmarkStart w:id="54" w:name="_Toc430607221"/>
-      <w:bookmarkStart w:id="55" w:name="_Toc430607322"/>
-      <w:bookmarkStart w:id="56" w:name="_Toc430607360"/>
-      <w:bookmarkStart w:id="57" w:name="_Toc503960635"/>
-      <w:bookmarkEnd w:id="50"/>
-      <w:bookmarkEnd w:id="51"/>
-      <w:bookmarkEnd w:id="52"/>
-      <w:bookmarkEnd w:id="53"/>
-      <w:bookmarkEnd w:id="54"/>
-      <w:bookmarkEnd w:id="55"/>
-      <w:bookmarkEnd w:id="56"/>
-      <w:bookmarkEnd w:id="57"/>
+      <w:bookmarkStart w:id="64" w:name="_Toc387654371"/>
+      <w:bookmarkStart w:id="65" w:name="_Toc387758816"/>
+      <w:bookmarkStart w:id="66" w:name="_Toc387821327"/>
+      <w:bookmarkStart w:id="67" w:name="_Toc387821376"/>
+      <w:bookmarkStart w:id="68" w:name="_Toc430607221"/>
+      <w:bookmarkStart w:id="69" w:name="_Toc430607322"/>
+      <w:bookmarkStart w:id="70" w:name="_Toc430607360"/>
+      <w:bookmarkStart w:id="71" w:name="_Toc503960635"/>
+      <w:bookmarkEnd w:id="64"/>
+      <w:bookmarkEnd w:id="65"/>
+      <w:bookmarkEnd w:id="66"/>
+      <w:bookmarkEnd w:id="67"/>
+      <w:bookmarkEnd w:id="68"/>
+      <w:bookmarkEnd w:id="69"/>
+      <w:bookmarkEnd w:id="70"/>
+      <w:bookmarkEnd w:id="71"/>
     </w:p>
     <w:p>
       <w:pPr>
@@ -6908,7 +7030,7 @@
           <w:szCs w:val="22"/>
         </w:rPr>
       </w:pPr>
-      <w:bookmarkStart w:id="58" w:name="_Toc503960636"/>
+      <w:bookmarkStart w:id="72" w:name="_Toc503960636"/>
       <w:r>
         <w:rPr>
           <w:rFonts w:ascii="Times New Roman" w:hAnsi="Times New Roman" w:cs="Times New Roman"/>
@@ -6918,7 +7040,7 @@
         </w:rPr>
         <w:t>Source Files</w:t>
       </w:r>
-      <w:bookmarkEnd w:id="58"/>
+      <w:bookmarkEnd w:id="72"/>
     </w:p>
     <w:p>
       <w:pPr>
@@ -7218,7 +7340,7 @@
           <w:szCs w:val="22"/>
         </w:rPr>
       </w:pPr>
-      <w:bookmarkStart w:id="59" w:name="_Toc503960637"/>
+      <w:bookmarkStart w:id="73" w:name="_Toc503960637"/>
       <w:r>
         <w:rPr>
           <w:rFonts w:ascii="Times New Roman" w:hAnsi="Times New Roman" w:cs="Times New Roman"/>
@@ -7228,7 +7350,7 @@
         </w:rPr>
         <w:t>Module Details</w:t>
       </w:r>
-      <w:bookmarkEnd w:id="59"/>
+      <w:bookmarkEnd w:id="73"/>
     </w:p>
     <w:p>
       <w:pPr>
@@ -7242,7 +7364,7 @@
           <w:color w:val="auto"/>
         </w:rPr>
       </w:pPr>
-      <w:bookmarkStart w:id="60" w:name="_Toc503960638"/>
+      <w:bookmarkStart w:id="74" w:name="_Toc503960638"/>
       <w:r>
         <w:rPr>
           <w:rFonts w:ascii="Times New Roman" w:hAnsi="Times New Roman" w:cs="Times New Roman"/>
@@ -7250,7 +7372,7 @@
         </w:rPr>
         <w:t>SQL agent job</w:t>
       </w:r>
-      <w:bookmarkEnd w:id="60"/>
+      <w:bookmarkEnd w:id="74"/>
     </w:p>
     <w:p>
       <w:pPr>
@@ -7542,7 +7664,7 @@
           <w:color w:val="auto"/>
         </w:rPr>
       </w:pPr>
-      <w:bookmarkStart w:id="61" w:name="_Toc503960639"/>
+      <w:bookmarkStart w:id="75" w:name="_Toc503960639"/>
       <w:r>
         <w:rPr>
           <w:rFonts w:ascii="Times New Roman" w:hAnsi="Times New Roman" w:cs="Times New Roman"/>
@@ -7550,7 +7672,7 @@
         </w:rPr>
         <w:t>SSIS Package</w:t>
       </w:r>
-      <w:bookmarkEnd w:id="61"/>
+      <w:bookmarkEnd w:id="75"/>
     </w:p>
     <w:p>
       <w:pPr>
@@ -7942,6 +8064,7 @@
                 <w:sz w:val="20"/>
                 <w:szCs w:val="20"/>
               </w:rPr>
+              <w:lastRenderedPageBreak/>
               <w:t>DecryptIn</w:t>
             </w:r>
             <w:r>
@@ -8207,7 +8330,6 @@
                 <w:sz w:val="20"/>
                 <w:szCs w:val="20"/>
               </w:rPr>
-              <w:lastRenderedPageBreak/>
               <w:t>EncryptedOutPath</w:t>
             </w:r>
           </w:p>
@@ -9588,6 +9710,7 @@
                 <w:sz w:val="20"/>
                 <w:szCs w:val="20"/>
               </w:rPr>
+              <w:lastRenderedPageBreak/>
               <w:t>FeedNotificationPOC2</w:t>
             </w:r>
           </w:p>
@@ -9820,16 +9943,7 @@
                 <w:sz w:val="20"/>
                 <w:szCs w:val="20"/>
               </w:rPr>
-              <w:t xml:space="preserve">"Primary point of contact(s) for file: " + </w:t>
-            </w:r>
-            <w:r>
-              <w:rPr>
-                <w:rFonts w:ascii="Times New Roman" w:hAnsi="Times New Roman"/>
-                <w:sz w:val="20"/>
-                <w:szCs w:val="20"/>
-              </w:rPr>
-              <w:lastRenderedPageBreak/>
-              <w:t>RTRIM(@[User::FeedNotificationPOC1]) + " &amp; " +  "\n" +</w:t>
+              <w:t>"Primary point of contact(s) for file: " + RTRIM(@[User::FeedNotificationPOC1]) + " &amp; " +  "\n" +</w:t>
             </w:r>
           </w:p>
           <w:p>
@@ -9923,7 +10037,6 @@
                 <w:sz w:val="20"/>
                 <w:szCs w:val="20"/>
               </w:rPr>
-              <w:lastRenderedPageBreak/>
               <w:t>VarUnexpectedFile</w:t>
             </w:r>
           </w:p>
@@ -10551,7 +10664,7 @@
           <w:rFonts w:ascii="Times New Roman" w:hAnsi="Times New Roman"/>
         </w:rPr>
       </w:pPr>
-      <w:del w:id="62" w:author="Palacherla, Susmitha C" w:date="2024-03-29T09:26:00Z">
+      <w:del w:id="76" w:author="Palacherla, Susmitha C" w:date="2024-03-29T09:26:00Z">
         <w:r>
           <w:rPr>
             <w:rFonts w:ascii="Times New Roman" w:hAnsi="Times New Roman"/>
@@ -10567,7 +10680,7 @@
           <w:delText>ingo</w:delText>
         </w:r>
       </w:del>
-      <w:ins w:id="63" w:author="Palacherla, Susmitha C" w:date="2024-03-29T09:26:00Z">
+      <w:ins w:id="77" w:author="Palacherla, Susmitha C" w:date="2024-03-29T09:26:00Z">
         <w:r>
           <w:rPr>
             <w:rFonts w:ascii="Times New Roman" w:hAnsi="Times New Roman"/>
@@ -10666,7 +10779,6 @@
         <w:rPr>
           <w:rFonts w:ascii="Times New Roman" w:hAnsi="Times New Roman"/>
         </w:rPr>
-        <w:lastRenderedPageBreak/>
         <w:t xml:space="preserve">Expression: </w:t>
       </w:r>
       <w:r>
@@ -11328,7 +11440,7 @@
         <w:adjustRightInd w:val="0"/>
         <w:spacing w:after="0" w:line="240" w:lineRule="auto"/>
         <w:rPr>
-          <w:del w:id="64" w:author="Palacherla, Susmitha C" w:date="2024-03-29T09:32:00Z"/>
+          <w:del w:id="78" w:author="Palacherla, Susmitha C" w:date="2024-03-29T09:32:00Z"/>
           <w:rFonts w:ascii="Times New Roman" w:hAnsi="Times New Roman"/>
           <w:b/>
         </w:rPr>
@@ -11342,12 +11454,12 @@
         <w:adjustRightInd w:val="0"/>
         <w:spacing w:after="0" w:line="240" w:lineRule="auto"/>
         <w:rPr>
-          <w:del w:id="65" w:author="Palacherla, Susmitha C" w:date="2024-03-29T09:32:00Z"/>
+          <w:del w:id="79" w:author="Palacherla, Susmitha C" w:date="2024-03-29T09:32:00Z"/>
           <w:rFonts w:ascii="Times New Roman" w:hAnsi="Times New Roman"/>
           <w:b/>
         </w:rPr>
       </w:pPr>
-      <w:del w:id="66" w:author="Palacherla, Susmitha C" w:date="2024-03-29T09:32:00Z">
+      <w:del w:id="80" w:author="Palacherla, Susmitha C" w:date="2024-03-29T09:32:00Z">
         <w:r>
           <w:rPr>
             <w:noProof/>
@@ -11399,7 +11511,7 @@
         </w:rPr>
         <w:t xml:space="preserve">  </w:t>
       </w:r>
-      <w:del w:id="67" w:author="Palacherla, Susmitha C" w:date="2024-03-29T09:32:00Z">
+      <w:del w:id="81" w:author="Palacherla, Susmitha C" w:date="2024-03-29T09:32:00Z">
         <w:r>
           <w:rPr>
             <w:noProof/>
@@ -11441,7 +11553,7 @@
           </w:drawing>
         </w:r>
       </w:del>
-      <w:ins w:id="68" w:author="Palacherla, Susmitha C" w:date="2024-03-29T09:32:00Z">
+      <w:ins w:id="82" w:author="Palacherla, Susmitha C" w:date="2024-03-29T09:32:00Z">
         <w:r>
           <w:rPr>
             <w:noProof/>
@@ -11637,7 +11749,6 @@
         <w:rPr>
           <w:noProof/>
         </w:rPr>
-        <w:lastRenderedPageBreak/>
         <w:drawing>
           <wp:inline distT="0" distB="0" distL="0" distR="0" wp14:anchorId="58AF4FB9" wp14:editId="5892460B">
             <wp:extent cx="1161288" cy="1828800"/>
@@ -12037,6 +12148,7 @@
         <w:rPr>
           <w:rFonts w:ascii="Times New Roman" w:hAnsi="Times New Roman"/>
         </w:rPr>
+        <w:lastRenderedPageBreak/>
         <w:t>Script  task- Pause 10 secs</w:t>
       </w:r>
     </w:p>
@@ -12051,7 +12163,6 @@
         <w:rPr>
           <w:noProof/>
         </w:rPr>
-        <w:lastRenderedPageBreak/>
         <w:drawing>
           <wp:inline distT="0" distB="0" distL="0" distR="0" wp14:anchorId="23A5F9E9" wp14:editId="3171325E">
             <wp:extent cx="3520440" cy="914400"/>
@@ -12536,7 +12647,7 @@
           <w:rFonts w:ascii="Times New Roman" w:hAnsi="Times New Roman"/>
         </w:rPr>
       </w:pPr>
-      <w:bookmarkStart w:id="69" w:name="_Hlk154663788"/>
+      <w:bookmarkStart w:id="83" w:name="_Hlk154663788"/>
       <w:r>
         <w:rPr>
           <w:rFonts w:ascii="Times New Roman" w:hAnsi="Times New Roman"/>
@@ -12598,7 +12709,7 @@
         <w:t>Delete File(s)</w:t>
       </w:r>
     </w:p>
-    <w:bookmarkEnd w:id="69"/>
+    <w:bookmarkEnd w:id="83"/>
     <w:p>
       <w:pPr>
         <w:widowControl w:val="0"/>
@@ -12750,6 +12861,7 @@
         <w:rPr>
           <w:rFonts w:ascii="Times New Roman" w:hAnsi="Times New Roman"/>
         </w:rPr>
+        <w:lastRenderedPageBreak/>
         <w:t>Retrieve file name: Name and Extension</w:t>
       </w:r>
     </w:p>
@@ -12956,6 +13068,7 @@
           <w:sz w:val="20"/>
           <w:szCs w:val="20"/>
         </w:rPr>
+        <w:lastRenderedPageBreak/>
         <w:t>SELECT DISTINCT 'Unknown' AS [ReportCode] FROM [EC].[Feed_Contacts] ) pocs</w:t>
       </w:r>
     </w:p>
@@ -12971,7 +13084,6 @@
           <w:sz w:val="20"/>
           <w:szCs w:val="20"/>
         </w:rPr>
-        <w:lastRenderedPageBreak/>
         <w:t>ORDER BY CASE WHEN  [ReportCode] = 'Unknown' THEN 2 ELSE 1 END</w:t>
       </w:r>
     </w:p>
@@ -16449,7 +16561,7 @@
         </w:rPr>
         <w:t xml:space="preserve">For each </w:t>
       </w:r>
-      <w:del w:id="70" w:author="Palacherla, Susmitha C" w:date="2024-03-29T09:33:00Z">
+      <w:del w:id="84" w:author="Palacherla, Susmitha C" w:date="2024-03-29T09:33:00Z">
         <w:r>
           <w:rPr>
             <w:rFonts w:ascii="Times New Roman" w:hAnsi="Times New Roman"/>
@@ -16466,7 +16578,7 @@
           <w:delText xml:space="preserve"> </w:delText>
         </w:r>
       </w:del>
-      <w:ins w:id="71" w:author="Palacherla, Susmitha C" w:date="2024-03-29T09:33:00Z">
+      <w:ins w:id="85" w:author="Palacherla, Susmitha C" w:date="2024-03-29T09:33:00Z">
         <w:r>
           <w:rPr>
             <w:rFonts w:ascii="Times New Roman" w:hAnsi="Times New Roman"/>
@@ -17311,7 +17423,7 @@
           <w:rFonts w:ascii="Times New Roman" w:hAnsi="Times New Roman"/>
         </w:rPr>
       </w:pPr>
-      <w:del w:id="72" w:author="Palacherla, Susmitha C" w:date="2024-03-29T09:34:00Z">
+      <w:del w:id="86" w:author="Palacherla, Susmitha C" w:date="2024-03-29T09:34:00Z">
         <w:r>
           <w:rPr>
             <w:rFonts w:ascii="Times New Roman" w:hAnsi="Times New Roman"/>
@@ -17355,10 +17467,11 @@
           </w:drawing>
         </w:r>
       </w:del>
-      <w:ins w:id="73" w:author="Palacherla, Susmitha C" w:date="2024-03-29T09:34:00Z">
+      <w:ins w:id="87" w:author="Palacherla, Susmitha C" w:date="2024-03-29T09:34:00Z">
         <w:r>
           <w:rPr>
             <w:rFonts w:ascii="Times New Roman" w:hAnsi="Times New Roman"/>
+            <w:noProof/>
           </w:rPr>
           <w:drawing>
             <wp:inline distT="0" distB="0" distL="0" distR="0" wp14:anchorId="31369CEA" wp14:editId="6FA08A26">
@@ -17433,11 +17546,11 @@
         <w:spacing w:after="0" w:line="240" w:lineRule="auto"/>
         <w:ind w:left="360"/>
         <w:rPr>
-          <w:del w:id="74" w:author="Palacherla, Susmitha C" w:date="2024-03-29T09:34:00Z"/>
-          <w:rFonts w:ascii="Times New Roman" w:hAnsi="Times New Roman"/>
-        </w:rPr>
-      </w:pPr>
-      <w:ins w:id="75" w:author="Palacherla, Susmitha C" w:date="2024-03-29T09:34:00Z">
+          <w:del w:id="88" w:author="Palacherla, Susmitha C" w:date="2024-03-29T09:34:00Z"/>
+          <w:rFonts w:ascii="Times New Roman" w:hAnsi="Times New Roman"/>
+        </w:rPr>
+      </w:pPr>
+      <w:ins w:id="89" w:author="Palacherla, Susmitha C" w:date="2024-03-29T09:34:00Z">
         <w:r>
           <w:rPr>
             <w:rFonts w:ascii="Times New Roman" w:hAnsi="Times New Roman"/>
@@ -17445,7 +17558,7 @@
           <w:t>FINDSTRING(@[User::VarFileName],"QR",1 ) &gt; 0</w:t>
         </w:r>
       </w:ins>
-      <w:del w:id="76" w:author="Palacherla, Susmitha C" w:date="2024-03-29T09:34:00Z">
+      <w:del w:id="90" w:author="Palacherla, Susmitha C" w:date="2024-03-29T09:34:00Z">
         <w:r>
           <w:rPr>
             <w:rFonts w:ascii="Times New Roman" w:hAnsi="Times New Roman"/>
@@ -17463,7 +17576,7 @@
         <w:spacing w:after="0" w:line="240" w:lineRule="auto"/>
         <w:ind w:left="360"/>
         <w:rPr>
-          <w:ins w:id="77" w:author="Palacherla, Susmitha C" w:date="2024-03-29T09:34:00Z"/>
+          <w:ins w:id="91" w:author="Palacherla, Susmitha C" w:date="2024-03-29T09:34:00Z"/>
           <w:rFonts w:ascii="Times New Roman" w:hAnsi="Times New Roman"/>
         </w:rPr>
       </w:pPr>
@@ -17477,7 +17590,7 @@
         <w:spacing w:after="0" w:line="240" w:lineRule="auto"/>
         <w:ind w:left="360"/>
         <w:rPr>
-          <w:ins w:id="78" w:author="Palacherla, Susmitha C" w:date="2024-03-29T09:34:00Z"/>
+          <w:ins w:id="92" w:author="Palacherla, Susmitha C" w:date="2024-03-29T09:34:00Z"/>
           <w:rFonts w:ascii="Times New Roman" w:hAnsi="Times New Roman"/>
         </w:rPr>
       </w:pPr>
@@ -17713,7 +17826,7 @@
           <w:rFonts w:ascii="Times New Roman" w:hAnsi="Times New Roman"/>
         </w:rPr>
       </w:pPr>
-      <w:del w:id="79" w:author="Palacherla, Susmitha C" w:date="2024-03-29T09:35:00Z">
+      <w:del w:id="93" w:author="Palacherla, Susmitha C" w:date="2024-03-29T09:35:00Z">
         <w:r>
           <w:rPr>
             <w:noProof/>
@@ -17755,10 +17868,11 @@
           </w:drawing>
         </w:r>
       </w:del>
-      <w:ins w:id="80" w:author="Palacherla, Susmitha C" w:date="2024-03-29T09:35:00Z">
+      <w:ins w:id="94" w:author="Palacherla, Susmitha C" w:date="2024-03-29T09:35:00Z">
         <w:r>
           <w:rPr>
             <w:rFonts w:ascii="Times New Roman" w:hAnsi="Times New Roman"/>
+            <w:noProof/>
           </w:rPr>
           <w:drawing>
             <wp:inline distT="0" distB="0" distL="0" distR="0" wp14:anchorId="7B2E8E23" wp14:editId="113773BE">
@@ -17868,7 +17982,7 @@
           <w:rFonts w:ascii="Times New Roman" w:hAnsi="Times New Roman"/>
         </w:rPr>
       </w:pPr>
-      <w:del w:id="81" w:author="Palacherla, Susmitha C" w:date="2024-03-29T09:36:00Z">
+      <w:del w:id="95" w:author="Palacherla, Susmitha C" w:date="2024-03-29T09:36:00Z">
         <w:r>
           <w:rPr>
             <w:noProof/>
@@ -17911,10 +18025,11 @@
           </w:drawing>
         </w:r>
       </w:del>
-      <w:ins w:id="82" w:author="Palacherla, Susmitha C" w:date="2024-03-29T09:36:00Z">
+      <w:ins w:id="96" w:author="Palacherla, Susmitha C" w:date="2024-03-29T09:36:00Z">
         <w:r>
           <w:rPr>
             <w:rFonts w:ascii="Times New Roman" w:hAnsi="Times New Roman"/>
+            <w:noProof/>
           </w:rPr>
           <w:drawing>
             <wp:inline distT="0" distB="0" distL="0" distR="0" wp14:anchorId="6F3F47E5" wp14:editId="4F298DE8">
@@ -18119,7 +18234,7 @@
           <w:rFonts w:ascii="Times New Roman" w:hAnsi="Times New Roman"/>
         </w:rPr>
       </w:pPr>
-      <w:del w:id="83" w:author="Palacherla, Susmitha C" w:date="2024-03-29T09:37:00Z">
+      <w:del w:id="97" w:author="Palacherla, Susmitha C" w:date="2024-03-29T09:37:00Z">
         <w:r>
           <w:rPr>
             <w:noProof/>
@@ -18162,10 +18277,11 @@
           </w:drawing>
         </w:r>
       </w:del>
-      <w:ins w:id="84" w:author="Palacherla, Susmitha C" w:date="2024-03-29T09:37:00Z">
+      <w:ins w:id="98" w:author="Palacherla, Susmitha C" w:date="2024-03-29T09:37:00Z">
         <w:r>
           <w:rPr>
             <w:rFonts w:ascii="Times New Roman" w:hAnsi="Times New Roman"/>
+            <w:noProof/>
           </w:rPr>
           <w:drawing>
             <wp:inline distT="0" distB="0" distL="0" distR="0" wp14:anchorId="5D7A0696" wp14:editId="637B0242">
@@ -19299,7 +19415,7 @@
         </w:rPr>
         <w:t xml:space="preserve">and </w:t>
       </w:r>
-      <w:del w:id="85" w:author="Palacherla, Susmitha C" w:date="2024-03-29T09:38:00Z">
+      <w:del w:id="99" w:author="Palacherla, Susmitha C" w:date="2024-03-29T09:38:00Z">
         <w:r>
           <w:rPr>
             <w:rFonts w:ascii="Times New Roman" w:hAnsi="Times New Roman"/>
@@ -19308,20 +19424,13 @@
           <w:delText xml:space="preserve">BQ </w:delText>
         </w:r>
       </w:del>
-      <w:ins w:id="86" w:author="Palacherla, Susmitha C" w:date="2024-03-29T09:38:00Z">
+      <w:ins w:id="100" w:author="Palacherla, Susmitha C" w:date="2024-03-29T09:38:00Z">
         <w:r>
           <w:rPr>
             <w:rFonts w:ascii="Times New Roman" w:hAnsi="Times New Roman"/>
             <w:b/>
           </w:rPr>
-          <w:t>QR</w:t>
-        </w:r>
-        <w:r>
-          <w:rPr>
-            <w:rFonts w:ascii="Times New Roman" w:hAnsi="Times New Roman"/>
-            <w:b/>
-          </w:rPr>
-          <w:t xml:space="preserve"> </w:t>
+          <w:t xml:space="preserve">QR </w:t>
         </w:r>
       </w:ins>
       <w:r>
@@ -20043,7 +20152,7 @@
         </w:rPr>
         <w:t>FINDSTRING(@[User::VarFileName],"CTC",1 ) == 0 &amp;&amp; FINDSTRING(@[User::VarFileName],"</w:t>
       </w:r>
-      <w:del w:id="87" w:author="Palacherla, Susmitha C" w:date="2024-03-29T09:38:00Z">
+      <w:del w:id="101" w:author="Palacherla, Susmitha C" w:date="2024-03-29T09:38:00Z">
         <w:r>
           <w:rPr>
             <w:rFonts w:ascii="Times New Roman" w:hAnsi="Times New Roman"/>
@@ -20051,7 +20160,7 @@
           <w:delText>BQ</w:delText>
         </w:r>
       </w:del>
-      <w:ins w:id="88" w:author="Palacherla, Susmitha C" w:date="2024-03-29T09:38:00Z">
+      <w:ins w:id="102" w:author="Palacherla, Susmitha C" w:date="2024-03-29T09:38:00Z">
         <w:r>
           <w:rPr>
             <w:rFonts w:ascii="Times New Roman" w:hAnsi="Times New Roman"/>
@@ -20059,7 +20168,7 @@
           <w:t>Q</w:t>
         </w:r>
       </w:ins>
-      <w:ins w:id="89" w:author="Palacherla, Susmitha C" w:date="2024-03-29T09:39:00Z">
+      <w:ins w:id="103" w:author="Palacherla, Susmitha C" w:date="2024-03-29T09:39:00Z">
         <w:r>
           <w:rPr>
             <w:rFonts w:ascii="Times New Roman" w:hAnsi="Times New Roman"/>
@@ -25409,42 +25518,28 @@
           <w:color w:val="auto"/>
         </w:rPr>
       </w:pPr>
-      <w:bookmarkStart w:id="90" w:name="_Toc503960640"/>
-      <w:bookmarkStart w:id="91" w:name="_Toc503960641"/>
-      <w:bookmarkStart w:id="92" w:name="_Toc503960642"/>
-      <w:bookmarkStart w:id="93" w:name="_Toc503960643"/>
-      <w:bookmarkStart w:id="94" w:name="_Toc503960644"/>
-      <w:bookmarkStart w:id="95" w:name="_Toc503960645"/>
-      <w:bookmarkStart w:id="96" w:name="_Toc503960646"/>
-      <w:bookmarkStart w:id="97" w:name="_Toc503960647"/>
-      <w:bookmarkStart w:id="98" w:name="_Toc503960648"/>
-      <w:bookmarkStart w:id="99" w:name="_Toc503960649"/>
-      <w:bookmarkStart w:id="100" w:name="_Toc503960650"/>
-      <w:bookmarkStart w:id="101" w:name="_Toc503960651"/>
-      <w:bookmarkStart w:id="102" w:name="_Toc503960652"/>
-      <w:bookmarkStart w:id="103" w:name="_Toc503960653"/>
-      <w:bookmarkStart w:id="104" w:name="_Toc503960654"/>
-      <w:bookmarkStart w:id="105" w:name="_Toc503960655"/>
-      <w:bookmarkStart w:id="106" w:name="_Toc503960656"/>
-      <w:bookmarkStart w:id="107" w:name="_Toc503960657"/>
-      <w:bookmarkStart w:id="108" w:name="_Toc503960658"/>
-      <w:bookmarkStart w:id="109" w:name="_Toc503960659"/>
-      <w:bookmarkStart w:id="110" w:name="_Toc503960660"/>
-      <w:bookmarkStart w:id="111" w:name="_Toc503960661"/>
-      <w:bookmarkEnd w:id="90"/>
-      <w:bookmarkEnd w:id="91"/>
-      <w:bookmarkEnd w:id="92"/>
-      <w:bookmarkEnd w:id="93"/>
-      <w:bookmarkEnd w:id="94"/>
-      <w:bookmarkEnd w:id="95"/>
-      <w:bookmarkEnd w:id="96"/>
-      <w:bookmarkEnd w:id="97"/>
-      <w:bookmarkEnd w:id="98"/>
-      <w:bookmarkEnd w:id="99"/>
-      <w:bookmarkEnd w:id="100"/>
-      <w:bookmarkEnd w:id="101"/>
-      <w:bookmarkEnd w:id="102"/>
-      <w:bookmarkEnd w:id="103"/>
+      <w:bookmarkStart w:id="104" w:name="_Toc503960640"/>
+      <w:bookmarkStart w:id="105" w:name="_Toc503960641"/>
+      <w:bookmarkStart w:id="106" w:name="_Toc503960642"/>
+      <w:bookmarkStart w:id="107" w:name="_Toc503960643"/>
+      <w:bookmarkStart w:id="108" w:name="_Toc503960644"/>
+      <w:bookmarkStart w:id="109" w:name="_Toc503960645"/>
+      <w:bookmarkStart w:id="110" w:name="_Toc503960646"/>
+      <w:bookmarkStart w:id="111" w:name="_Toc503960647"/>
+      <w:bookmarkStart w:id="112" w:name="_Toc503960648"/>
+      <w:bookmarkStart w:id="113" w:name="_Toc503960649"/>
+      <w:bookmarkStart w:id="114" w:name="_Toc503960650"/>
+      <w:bookmarkStart w:id="115" w:name="_Toc503960651"/>
+      <w:bookmarkStart w:id="116" w:name="_Toc503960652"/>
+      <w:bookmarkStart w:id="117" w:name="_Toc503960653"/>
+      <w:bookmarkStart w:id="118" w:name="_Toc503960654"/>
+      <w:bookmarkStart w:id="119" w:name="_Toc503960655"/>
+      <w:bookmarkStart w:id="120" w:name="_Toc503960656"/>
+      <w:bookmarkStart w:id="121" w:name="_Toc503960657"/>
+      <w:bookmarkStart w:id="122" w:name="_Toc503960658"/>
+      <w:bookmarkStart w:id="123" w:name="_Toc503960659"/>
+      <w:bookmarkStart w:id="124" w:name="_Toc503960660"/>
+      <w:bookmarkStart w:id="125" w:name="_Toc503960661"/>
       <w:bookmarkEnd w:id="104"/>
       <w:bookmarkEnd w:id="105"/>
       <w:bookmarkEnd w:id="106"/>
@@ -25452,6 +25547,20 @@
       <w:bookmarkEnd w:id="108"/>
       <w:bookmarkEnd w:id="109"/>
       <w:bookmarkEnd w:id="110"/>
+      <w:bookmarkEnd w:id="111"/>
+      <w:bookmarkEnd w:id="112"/>
+      <w:bookmarkEnd w:id="113"/>
+      <w:bookmarkEnd w:id="114"/>
+      <w:bookmarkEnd w:id="115"/>
+      <w:bookmarkEnd w:id="116"/>
+      <w:bookmarkEnd w:id="117"/>
+      <w:bookmarkEnd w:id="118"/>
+      <w:bookmarkEnd w:id="119"/>
+      <w:bookmarkEnd w:id="120"/>
+      <w:bookmarkEnd w:id="121"/>
+      <w:bookmarkEnd w:id="122"/>
+      <w:bookmarkEnd w:id="123"/>
+      <w:bookmarkEnd w:id="124"/>
       <w:r>
         <w:rPr>
           <w:rFonts w:ascii="Times New Roman" w:hAnsi="Times New Roman" w:cs="Times New Roman"/>
@@ -25460,7 +25569,7 @@
         <w:lastRenderedPageBreak/>
         <w:t>Tables</w:t>
       </w:r>
-      <w:bookmarkEnd w:id="111"/>
+      <w:bookmarkEnd w:id="125"/>
     </w:p>
     <w:tbl>
       <w:tblPr>
@@ -26238,7 +26347,7 @@
           <w:color w:val="auto"/>
         </w:rPr>
       </w:pPr>
-      <w:bookmarkStart w:id="112" w:name="_Toc503960662"/>
+      <w:bookmarkStart w:id="126" w:name="_Toc503960662"/>
       <w:r>
         <w:rPr>
           <w:rFonts w:ascii="Times New Roman" w:hAnsi="Times New Roman" w:cs="Times New Roman"/>
@@ -26247,7 +26356,7 @@
         <w:lastRenderedPageBreak/>
         <w:t>Procedures</w:t>
       </w:r>
-      <w:bookmarkEnd w:id="112"/>
+      <w:bookmarkEnd w:id="126"/>
       <w:r>
         <w:rPr>
           <w:rFonts w:ascii="Times New Roman" w:hAnsi="Times New Roman" w:cs="Times New Roman"/>
@@ -26763,7 +26872,7 @@
           <w:color w:val="auto"/>
         </w:rPr>
       </w:pPr>
-      <w:bookmarkStart w:id="113" w:name="_Toc503960663"/>
+      <w:bookmarkStart w:id="127" w:name="_Toc503960663"/>
       <w:r>
         <w:rPr>
           <w:rFonts w:ascii="Times New Roman" w:hAnsi="Times New Roman" w:cs="Times New Roman"/>
@@ -26771,7 +26880,7 @@
         </w:rPr>
         <w:t>Functions</w:t>
       </w:r>
-      <w:bookmarkEnd w:id="113"/>
+      <w:bookmarkEnd w:id="127"/>
     </w:p>
     <w:tbl>
       <w:tblPr>
@@ -28038,12 +28147,22 @@
     <w:r>
       <w:fldChar w:fldCharType="separate"/>
     </w:r>
-    <w:r>
-      <w:rPr>
-        <w:noProof/>
-      </w:rPr>
-      <w:t>3/29/2024</w:t>
-    </w:r>
+    <w:ins w:id="128" w:author="Palacherla, Susmitha C" w:date="2024-04-26T16:18:00Z">
+      <w:r>
+        <w:rPr>
+          <w:noProof/>
+        </w:rPr>
+        <w:t>4/26/2024</w:t>
+      </w:r>
+    </w:ins>
+    <w:del w:id="129" w:author="Palacherla, Susmitha C" w:date="2024-04-26T16:18:00Z">
+      <w:r>
+        <w:rPr>
+          <w:noProof/>
+        </w:rPr>
+        <w:delText>3/29/2024</w:delText>
+      </w:r>
+    </w:del>
     <w:r>
       <w:fldChar w:fldCharType="end"/>
     </w:r>

</xml_diff>